<commit_message>
minor changes of readme file
</commit_message>
<xml_diff>
--- a/products/manuscript/Manuscript.docx
+++ b/products/manuscript/Manuscript.docx
@@ -7,25 +7,123 @@
         <w:pStyle w:val="Title"/>
       </w:pPr>
       <w:r>
-        <w:t xml:space="preserve">Example</w:t>
-      </w:r>
-      <w:r>
-        <w:t xml:space="preserve"> </w:t>
-      </w:r>
-      <w:r>
-        <w:t xml:space="preserve">Manuscript</w:t>
-      </w:r>
-      <w:r>
-        <w:t xml:space="preserve"> </w:t>
-      </w:r>
-      <w:r>
-        <w:t xml:space="preserve">Template</w:t>
-      </w:r>
-      <w:r>
-        <w:t xml:space="preserve"> </w:t>
-      </w:r>
-      <w:r>
-        <w:t xml:space="preserve">for</w:t>
+        <w:t xml:space="preserve">Examination</w:t>
+      </w:r>
+      <w:r>
+        <w:t xml:space="preserve"> </w:t>
+      </w:r>
+      <w:r>
+        <w:t xml:space="preserve">of</w:t>
+      </w:r>
+      <w:r>
+        <w:t xml:space="preserve"> </w:t>
+      </w:r>
+      <w:r>
+        <w:t xml:space="preserve">United</w:t>
+      </w:r>
+      <w:r>
+        <w:t xml:space="preserve"> </w:t>
+      </w:r>
+      <w:r>
+        <w:t xml:space="preserve">States</w:t>
+      </w:r>
+      <w:r>
+        <w:t xml:space="preserve"> </w:t>
+      </w:r>
+      <w:r>
+        <w:t xml:space="preserve">Cancer</w:t>
+      </w:r>
+      <w:r>
+        <w:t xml:space="preserve"> </w:t>
+      </w:r>
+      <w:r>
+        <w:t xml:space="preserve">Mortality</w:t>
+      </w:r>
+      <w:r>
+        <w:t xml:space="preserve"> </w:t>
+      </w:r>
+      <w:r>
+        <w:t xml:space="preserve">from</w:t>
+      </w:r>
+      <w:r>
+        <w:t xml:space="preserve"> </w:t>
+      </w:r>
+      <w:r>
+        <w:t xml:space="preserve">1999-2017</w:t>
+      </w:r>
+      <w:r>
+        <w:t xml:space="preserve"> </w:t>
+      </w:r>
+      <w:r>
+        <w:t xml:space="preserve">and</w:t>
+      </w:r>
+      <w:r>
+        <w:t xml:space="preserve"> </w:t>
+      </w:r>
+      <w:r>
+        <w:t xml:space="preserve">trends</w:t>
+      </w:r>
+      <w:r>
+        <w:t xml:space="preserve"> </w:t>
+      </w:r>
+      <w:r>
+        <w:t xml:space="preserve">between</w:t>
+      </w:r>
+      <w:r>
+        <w:t xml:space="preserve"> </w:t>
+      </w:r>
+      <w:r>
+        <w:t xml:space="preserve">Race,</w:t>
+      </w:r>
+      <w:r>
+        <w:t xml:space="preserve"> </w:t>
+      </w:r>
+      <w:r>
+        <w:t xml:space="preserve">Ethnicity,</w:t>
+      </w:r>
+      <w:r>
+        <w:t xml:space="preserve"> </w:t>
+      </w:r>
+      <w:r>
+        <w:t xml:space="preserve">Age</w:t>
+      </w:r>
+      <w:r>
+        <w:t xml:space="preserve"> </w:t>
+      </w:r>
+      <w:r>
+        <w:t xml:space="preserve">Group,</w:t>
+      </w:r>
+      <w:r>
+        <w:t xml:space="preserve"> </w:t>
+      </w:r>
+      <w:r>
+        <w:t xml:space="preserve">etc.</w:t>
+      </w:r>
+    </w:p>
+    <w:p>
+      <w:pPr>
+        <w:pStyle w:val="Subtitle"/>
+      </w:pPr>
+      <w:r>
+        <w:t xml:space="preserve">Examining</w:t>
+      </w:r>
+      <w:r>
+        <w:t xml:space="preserve"> </w:t>
+      </w:r>
+      <w:r>
+        <w:t xml:space="preserve">Cancer</w:t>
+      </w:r>
+      <w:r>
+        <w:t xml:space="preserve"> </w:t>
+      </w:r>
+      <w:r>
+        <w:t xml:space="preserve">Mortality</w:t>
+      </w:r>
+      <w:r>
+        <w:t xml:space="preserve"> </w:t>
+      </w:r>
+      <w:r>
+        <w:t xml:space="preserve">Through</w:t>
       </w:r>
       <w:r>
         <w:t xml:space="preserve"> </w:t>
@@ -37,19 +135,25 @@
         <w:t xml:space="preserve"> </w:t>
       </w:r>
       <w:r>
-        <w:t xml:space="preserve">Data</w:t>
-      </w:r>
-      <w:r>
-        <w:t xml:space="preserve"> </w:t>
-      </w:r>
-      <w:r>
-        <w:t xml:space="preserve">Analysis</w:t>
-      </w:r>
-      <w:r>
-        <w:t xml:space="preserve"> </w:t>
-      </w:r>
-      <w:r>
-        <w:t xml:space="preserve">Project</w:t>
+        <w:t xml:space="preserve">Variety</w:t>
+      </w:r>
+      <w:r>
+        <w:t xml:space="preserve"> </w:t>
+      </w:r>
+      <w:r>
+        <w:t xml:space="preserve">of</w:t>
+      </w:r>
+      <w:r>
+        <w:t xml:space="preserve"> </w:t>
+      </w:r>
+      <w:r>
+        <w:t xml:space="preserve">Categorical</w:t>
+      </w:r>
+      <w:r>
+        <w:t xml:space="preserve"> </w:t>
+      </w:r>
+      <w:r>
+        <w:t xml:space="preserve">Variables</w:t>
       </w:r>
     </w:p>
     <w:p>
@@ -57,13 +161,13 @@
         <w:pStyle w:val="Author"/>
       </w:pPr>
       <w:r>
-        <w:t xml:space="preserve">Andreas</w:t>
-      </w:r>
-      <w:r>
-        <w:t xml:space="preserve"> </w:t>
-      </w:r>
-      <w:r>
-        <w:t xml:space="preserve">Handel</w:t>
+        <w:t xml:space="preserve">Brent</w:t>
+      </w:r>
+      <w:r>
+        <w:t xml:space="preserve"> </w:t>
+      </w:r>
+      <w:r>
+        <w:t xml:space="preserve">Cameron</w:t>
       </w:r>
     </w:p>
     <w:p>
@@ -71,15 +175,7 @@
         <w:pStyle w:val="Date"/>
       </w:pPr>
       <w:r>
-        <w:t xml:space="preserve">2021-08-18</w:t>
-      </w:r>
-    </w:p>
-    <w:p>
-      <w:pPr>
-        <w:pStyle w:val="FirstParagraph"/>
-      </w:pPr>
-      <w:r>
-        <w:t xml:space="preserve">The structure below is a possible setup for a data analysis project (including the course project). For a manuscript, adjust as needed.</w:t>
+        <w:t xml:space="preserve">2021-10-15</w:t>
       </w:r>
     </w:p>
     <w:bookmarkStart w:id="20" w:name="summaryabstract"/>
@@ -105,15 +201,11 @@
         <w:pStyle w:val="FirstParagraph"/>
       </w:pPr>
       <w:r>
-        <w:rPr>
-          <w:iCs/>
-          <w:i/>
-        </w:rPr>
-        <w:t xml:space="preserve">Write a summary of your project.</w:t>
+        <w:t xml:space="preserve">I will analyze data to further understand trend of cancer mortality trends from 1999-2017 in the United States using data collected via the CDC wonder website. The goal of this project is to understand the role that age group, sex, ethnicity, and race play in the overall cancer trends from 1999-2017. This project will hopefully shed further light into what could be the best targeted approaches for minimizing disease burden for cancer in the future.</w:t>
       </w:r>
     </w:p>
     <w:bookmarkEnd w:id="20"/>
-    <w:bookmarkStart w:id="24" w:name="introduction"/>
+    <w:bookmarkStart w:id="26" w:name="introduction"/>
     <w:p>
       <w:pPr>
         <w:pStyle w:val="Heading1"/>
@@ -131,7 +223,7 @@
         <w:t xml:space="preserve">Introduction</w:t>
       </w:r>
     </w:p>
-    <w:bookmarkStart w:id="21" w:name="general-background-information"/>
+    <w:bookmarkStart w:id="22" w:name="general-background-information"/>
     <w:p>
       <w:pPr>
         <w:pStyle w:val="Heading2"/>
@@ -154,15 +246,22 @@
         <w:pStyle w:val="FirstParagraph"/>
       </w:pPr>
       <w:r>
-        <w:rPr>
-          <w:iCs/>
-          <w:i/>
-        </w:rPr>
-        <w:t xml:space="preserve">Provide enough background on your topic that others can understand the why and how of your analysis</w:t>
-      </w:r>
-    </w:p>
-    <w:bookmarkEnd w:id="21"/>
-    <w:bookmarkStart w:id="22" w:name="description-of-data-and-data-source"/>
+        <w:t xml:space="preserve">The word cancer has long been one of the most recognizable and fear-inducing words worldwide in the sphere of chronic disease. Cancer, along with heart disease and diabetes, are responsible for the leading causes of death and disability in the United States (according to the Center for Disease Control-</w:t>
+      </w:r>
+      <w:hyperlink r:id="rId21">
+        <w:r>
+          <w:rPr>
+            <w:rStyle w:val="Hyperlink"/>
+          </w:rPr>
+          <w:t xml:space="preserve">https://www.cdc.gov/chronicdisease/about/index.htm#</w:t>
+        </w:r>
+      </w:hyperlink>
+      <w:r>
+        <w:t xml:space="preserve">:~:text=Chronic%20diseases%20such%20as%20heart,disability%20in%20the%20United%20States). Because of the vast scope and many different types of the disease, resources and networks have been continually strained in identifying the most efficient and effective ways to counteract cancerous cells. While a multitude of research has already been conducted on cancer, understanding the differences in how the disease continues to affect and interact with different populations can serve as an invaluable resource in tailoring new innovative strategies to combat the disease.</w:t>
+      </w:r>
+    </w:p>
+    <w:bookmarkEnd w:id="22"/>
+    <w:bookmarkStart w:id="24" w:name="description-of-data-and-data-source"/>
     <w:p>
       <w:pPr>
         <w:pStyle w:val="Heading2"/>
@@ -185,15 +284,27 @@
         <w:pStyle w:val="FirstParagraph"/>
       </w:pPr>
       <w:r>
-        <w:rPr>
-          <w:iCs/>
-          <w:i/>
-        </w:rPr>
-        <w:t xml:space="preserve">Describe what the data is, what it contains, where it is from, etc. Eventually this might be part of a methods section.</w:t>
-      </w:r>
-    </w:p>
-    <w:bookmarkEnd w:id="22"/>
-    <w:bookmarkStart w:id="23" w:name="questionshypotheses-to-be-addressed"/>
+        <w:t xml:space="preserve">The data used in this project is a compilation of information regarding cancer mortality cases from 1999-2017 based on age group, sex, ethnicity. race, and cancer sites (*note that this data only includes information collected from the United States). The data is composed of 8809 observations and comes from the CDC wonder website which can be found here:</w:t>
+      </w:r>
+    </w:p>
+    <w:p>
+      <w:pPr>
+        <w:pStyle w:val="BodyText"/>
+      </w:pPr>
+      <w:r>
+        <w:t xml:space="preserve">*</w:t>
+      </w:r>
+      <w:hyperlink r:id="rId23">
+        <w:r>
+          <w:rPr>
+            <w:rStyle w:val="Hyperlink"/>
+          </w:rPr>
+          <w:t xml:space="preserve">https://wonder.cdc.gov/cancermort-v2017.HTML</w:t>
+        </w:r>
+      </w:hyperlink>
+    </w:p>
+    <w:bookmarkEnd w:id="24"/>
+    <w:bookmarkStart w:id="25" w:name="questionshypotheses-to-be-addressed"/>
     <w:p>
       <w:pPr>
         <w:pStyle w:val="Heading2"/>
@@ -216,16 +327,52 @@
         <w:pStyle w:val="FirstParagraph"/>
       </w:pPr>
       <w:r>
-        <w:rPr>
-          <w:iCs/>
-          <w:i/>
-        </w:rPr>
-        <w:t xml:space="preserve">State the research questions you plan to answer with this analysis.</w:t>
-      </w:r>
-    </w:p>
-    <w:bookmarkEnd w:id="23"/>
-    <w:bookmarkEnd w:id="24"/>
-    <w:bookmarkStart w:id="33" w:name="methods-and-results"/>
+        <w:t xml:space="preserve">Cancer has been and will continue to be widely studied- however, with the presence of constantly evolving data and new research shedding light on innovative techniques and approaches to better manage and control the disease, new examinations of data trends can provide a valuable framework for future studies. With that being said, there are several questions in particular that I will ask and attempt to answer through this research project:</w:t>
+      </w:r>
+    </w:p>
+    <w:p>
+      <w:pPr>
+        <w:pStyle w:val="BodyText"/>
+      </w:pPr>
+      <w:r>
+        <w:t xml:space="preserve">*Are cancer mortality trends dependent on or affected by race in the United States? If so, in what ways?</w:t>
+      </w:r>
+    </w:p>
+    <w:p>
+      <w:pPr>
+        <w:pStyle w:val="BodyText"/>
+      </w:pPr>
+      <w:r>
+        <w:t xml:space="preserve">*How does age factor into mortality trends of cancer? Will the past research concluding that the elderly are the most vulnerable continue to be held evident?</w:t>
+      </w:r>
+    </w:p>
+    <w:p>
+      <w:pPr>
+        <w:pStyle w:val="BodyText"/>
+      </w:pPr>
+      <w:r>
+        <w:t xml:space="preserve">*Does ethnicity play a role in either further susceptibility or resilience to cancer (more or less cancer deaths for certain ethnic groups)? If there is a difference between trends for certain ethnicities in the overall disease burden why would that be the case? (E.G. Presence of a good support system or lack thereof, high religious affiliation, healthier overall living, etc.)</w:t>
+      </w:r>
+    </w:p>
+    <w:p>
+      <w:pPr>
+        <w:pStyle w:val="BodyText"/>
+      </w:pPr>
+      <w:r>
+        <w:t xml:space="preserve">*Does the particular cancer site have an affect on the outcome of the disease? If so, what sites have the largest mortality relative to the number of cases?</w:t>
+      </w:r>
+    </w:p>
+    <w:p>
+      <w:pPr>
+        <w:pStyle w:val="BodyText"/>
+      </w:pPr>
+      <w:r>
+        <w:t xml:space="preserve">These questions will serve as valuable starting points that, if possible, will allow for deeper data analysis to determine synergy between variables (do certain races or ethnicities have a higher propensity for cancer in certain sites? Are there trends between sex and age group relative to cancer mortality trends?). While some of these questions posed may not be able to be fully explored and answered with the data set utilized here, further research in topics of interest will elucidate these questions and allow for a greater reinforcement of already established research and data analysis regarding cancer and its disease burden.</w:t>
+      </w:r>
+    </w:p>
+    <w:bookmarkEnd w:id="25"/>
+    <w:bookmarkEnd w:id="26"/>
+    <w:bookmarkStart w:id="30" w:name="methods-and-results"/>
     <w:p>
       <w:pPr>
         <w:pStyle w:val="Heading1"/>
@@ -255,7 +402,7 @@
         <w:t xml:space="preserve">In most research papers, results and methods are separate. You can combine them here if you find it easier. You are also welcome to structure things such that those are separate sections.</w:t>
       </w:r>
     </w:p>
-    <w:bookmarkStart w:id="25" w:name="data-aquisition"/>
+    <w:bookmarkStart w:id="27" w:name="data-aquisition"/>
     <w:p>
       <w:pPr>
         <w:pStyle w:val="Heading2"/>
@@ -285,8 +432,8 @@
         <w:t xml:space="preserve">As applicable, explain where and how you got the data. If you directly import the data from an online source, you can combine this section with the next.</w:t>
       </w:r>
     </w:p>
-    <w:bookmarkEnd w:id="25"/>
-    <w:bookmarkStart w:id="26" w:name="data-import-and-cleaning"/>
+    <w:bookmarkEnd w:id="27"/>
+    <w:bookmarkStart w:id="29" w:name="data-import-and-cleaning"/>
     <w:p>
       <w:pPr>
         <w:pStyle w:val="Heading2"/>
@@ -309,534 +456,1189 @@
         <w:pStyle w:val="FirstParagraph"/>
       </w:pPr>
       <w:r>
-        <w:rPr>
-          <w:iCs/>
-          <w:i/>
-        </w:rPr>
-        <w:t xml:space="preserve">Write code that reads in the file and cleans it so it’s ready for analysis. Since this will be fairly long code for most datasets, it might be a good idea to have it in one or several R scripts. If that is the case, explain here briefly what kind of cleaning/processing you do, and provide more details and well documented code somewhere (e.g. as supplement in a paper). All materials, including files that contain code, should be commented well so everyone can follow along.</w:t>
-      </w:r>
-    </w:p>
-    <w:bookmarkEnd w:id="26"/>
-    <w:bookmarkStart w:id="30" w:name="exploratory-analysis"/>
-    <w:p>
-      <w:pPr>
-        <w:pStyle w:val="Heading2"/>
+        <w:t xml:space="preserve">library(readxl) #for loading Excel files</w:t>
+      </w:r>
+      <w:r>
+        <w:t xml:space="preserve"> </w:t>
+      </w:r>
+      <w:r>
+        <w:t xml:space="preserve">library(dplyr) #for data processing</w:t>
+      </w:r>
+      <w:r>
+        <w:t xml:space="preserve"> </w:t>
+      </w:r>
+      <w:r>
+        <w:t xml:space="preserve">library(here) #to set paths</w:t>
+      </w:r>
+    </w:p>
+    <w:p>
+      <w:pPr>
+        <w:pStyle w:val="BodyText"/>
+      </w:pPr>
+      <w:r>
+        <w:t xml:space="preserve">#path to data</w:t>
+      </w:r>
+      <w:r>
+        <w:t xml:space="preserve"> </w:t>
+      </w:r>
+      <w:r>
+        <w:t xml:space="preserve">data_location &lt;- here::here(</w:t>
+      </w:r>
+      <w:r>
+        <w:t xml:space="preserve">“</w:t>
+      </w:r>
+      <w:r>
+        <w:t xml:space="preserve">data,</w:t>
+      </w:r>
+      <w:r>
+        <w:t xml:space="preserve">”</w:t>
+      </w:r>
+      <w:r>
+        <w:t xml:space="preserve">“</w:t>
+      </w:r>
+      <w:r>
+        <w:t xml:space="preserve">raw_data,</w:t>
+      </w:r>
+      <w:r>
+        <w:t xml:space="preserve">”</w:t>
+      </w:r>
+      <w:r>
+        <w:t xml:space="preserve">“</w:t>
+      </w:r>
+      <w:r>
+        <w:t xml:space="preserve">United_States_Cancer_Mortality_1999-2017.xls</w:t>
+      </w:r>
+      <w:r>
+        <w:t xml:space="preserve">”</w:t>
+      </w:r>
+      <w:r>
+        <w:t xml:space="preserve">)</w:t>
+      </w:r>
+    </w:p>
+    <w:p>
+      <w:pPr>
+        <w:pStyle w:val="BodyText"/>
+      </w:pPr>
+      <w:r>
+        <w:t xml:space="preserve">#load data.</w:t>
+      </w:r>
+      <w:r>
+        <w:t xml:space="preserve"> </w:t>
+      </w:r>
+      <w:r>
+        <w:t xml:space="preserve">rawdata &lt;-read_xls(data_location)</w:t>
+      </w:r>
+    </w:p>
+    <w:p>
+      <w:pPr>
+        <w:pStyle w:val="BodyText"/>
+      </w:pPr>
+      <w:r>
+        <w:t xml:space="preserve">#we will now take a look at the data</w:t>
+      </w:r>
+      <w:r>
+        <w:t xml:space="preserve"> </w:t>
+      </w:r>
+      <w:r>
+        <w:t xml:space="preserve">dplyr::glimpse(rawdata)</w:t>
+      </w:r>
+    </w:p>
+    <w:p>
+      <w:pPr>
+        <w:pStyle w:val="BodyText"/>
+      </w:pPr>
+      <w:r>
+        <w:t xml:space="preserve">#We will examine the data more closely to ensure everything is working properly</w:t>
+      </w:r>
+      <w:r>
+        <w:t xml:space="preserve"> </w:t>
+      </w:r>
+      <w:r>
+        <w:t xml:space="preserve">View(rawdata)</w:t>
+      </w:r>
+    </w:p>
+    <w:p>
+      <w:pPr>
+        <w:pStyle w:val="BodyText"/>
+      </w:pPr>
+      <w:r>
+        <w:t xml:space="preserve">Because there are several variables that will not be needed including cancer</w:t>
+      </w:r>
+      <w:r>
+        <w:t xml:space="preserve"> </w:t>
+      </w:r>
+      <w:r>
+        <w:t xml:space="preserve">sites code, age group code, sex code, race code, and ethnicity code, we will</w:t>
+      </w:r>
+      <w:r>
+        <w:t xml:space="preserve"> </w:t>
+      </w:r>
+      <w:r>
+        <w:t xml:space="preserve">filter out the non-desired variables by selecting only the ones we need</w:t>
+      </w:r>
+      <w:r>
+        <w:t xml:space="preserve"> </w:t>
+      </w:r>
+      <w:r>
+        <w:t xml:space="preserve">(the predictors of interest)</w:t>
+      </w:r>
+    </w:p>
+    <w:p>
+      <w:pPr>
+        <w:pStyle w:val="BodyText"/>
+      </w:pPr>
+      <w:r>
+        <w:t xml:space="preserve">The outcome of interest will be Cancer deaths</w:t>
+      </w:r>
+      <w:r>
+        <w:t xml:space="preserve"> </w:t>
+      </w:r>
+      <w:r>
+        <w:t xml:space="preserve">Variables that will serve as predictors of interest will include…</w:t>
+      </w:r>
+      <w:r>
+        <w:t xml:space="preserve"> </w:t>
+      </w:r>
+      <w:r>
+        <w:t xml:space="preserve">sex,age group, race, ethnicity, and cancer sites</w:t>
+      </w:r>
+    </w:p>
+    <w:p>
+      <w:pPr>
+        <w:pStyle w:val="BodyText"/>
+      </w:pPr>
+      <w:r>
+        <w:t xml:space="preserve">#Select only the variables we are interested in to remove the rest</w:t>
+      </w:r>
+      <w:r>
+        <w:t xml:space="preserve"> </w:t>
+      </w:r>
+      <w:r>
+        <w:t xml:space="preserve">processeddata &lt;- rawdata %&gt;%</w:t>
+      </w:r>
+      <w:r>
+        <w:t xml:space="preserve"> </w:t>
+      </w:r>
+      <w:r>
+        <w:t xml:space="preserve">select(</w:t>
+      </w:r>
+      <w:r>
+        <w:t xml:space="preserve">“</w:t>
+      </w:r>
+      <w:r>
+        <w:t xml:space="preserve">Age Group,</w:t>
+      </w:r>
+      <w:r>
+        <w:t xml:space="preserve">”</w:t>
+      </w:r>
+      <w:r>
+        <w:t xml:space="preserve"> </w:t>
+      </w:r>
+      <w:r>
+        <w:t xml:space="preserve">“</w:t>
+      </w:r>
+      <w:r>
+        <w:t xml:space="preserve">Sex,</w:t>
+      </w:r>
+      <w:r>
+        <w:t xml:space="preserve">”</w:t>
+      </w:r>
+      <w:r>
+        <w:t xml:space="preserve"> </w:t>
+      </w:r>
+      <w:r>
+        <w:t xml:space="preserve">“</w:t>
+      </w:r>
+      <w:r>
+        <w:t xml:space="preserve">Deaths,</w:t>
+      </w:r>
+      <w:r>
+        <w:t xml:space="preserve">”</w:t>
+      </w:r>
+      <w:r>
+        <w:t xml:space="preserve"> </w:t>
+      </w:r>
+      <w:r>
+        <w:t xml:space="preserve">“</w:t>
+      </w:r>
+      <w:r>
+        <w:t xml:space="preserve">Ethnicity,</w:t>
+      </w:r>
+      <w:r>
+        <w:t xml:space="preserve">”</w:t>
+      </w:r>
+      <w:r>
+        <w:t xml:space="preserve"> </w:t>
+      </w:r>
+      <w:r>
+        <w:t xml:space="preserve">“</w:t>
+      </w:r>
+      <w:r>
+        <w:t xml:space="preserve">Race,</w:t>
+      </w:r>
+      <w:r>
+        <w:t xml:space="preserve">”</w:t>
+      </w:r>
+      <w:r>
+        <w:t xml:space="preserve"> </w:t>
+      </w:r>
+      <w:r>
+        <w:t xml:space="preserve">“</w:t>
+      </w:r>
+      <w:r>
+        <w:t xml:space="preserve">Cancer Sites</w:t>
+      </w:r>
+      <w:r>
+        <w:t xml:space="preserve">”</w:t>
+      </w:r>
+      <w:r>
+        <w:t xml:space="preserve">)</w:t>
+      </w:r>
+    </w:p>
+    <w:p>
+      <w:pPr>
+        <w:pStyle w:val="BodyText"/>
+      </w:pPr>
+      <w:r>
+        <w:t xml:space="preserve">#rename Age Group to Age allow for easier data processing</w:t>
+      </w:r>
+      <w:r>
+        <w:t xml:space="preserve"> </w:t>
+      </w:r>
+      <w:r>
+        <w:t xml:space="preserve">colnames(processeddata) &lt;- c(</w:t>
+      </w:r>
+      <w:r>
+        <w:t xml:space="preserve">“</w:t>
+      </w:r>
+      <w:r>
+        <w:t xml:space="preserve">Age,</w:t>
+      </w:r>
+      <w:r>
+        <w:t xml:space="preserve">”</w:t>
+      </w:r>
+      <w:r>
+        <w:t xml:space="preserve"> </w:t>
+      </w:r>
+      <w:r>
+        <w:t xml:space="preserve">“</w:t>
+      </w:r>
+      <w:r>
+        <w:t xml:space="preserve">Sex,</w:t>
+      </w:r>
+      <w:r>
+        <w:t xml:space="preserve">”</w:t>
+      </w:r>
+      <w:r>
+        <w:t xml:space="preserve"> </w:t>
+      </w:r>
+      <w:r>
+        <w:t xml:space="preserve">“</w:t>
+      </w:r>
+      <w:r>
+        <w:t xml:space="preserve">Deaths,</w:t>
+      </w:r>
+      <w:r>
+        <w:t xml:space="preserve">”</w:t>
+      </w:r>
+      <w:r>
+        <w:t xml:space="preserve"> </w:t>
+      </w:r>
+      <w:r>
+        <w:t xml:space="preserve">“</w:t>
+      </w:r>
+      <w:r>
+        <w:t xml:space="preserve">Ethnicity,</w:t>
+      </w:r>
+      <w:r>
+        <w:t xml:space="preserve">”</w:t>
+      </w:r>
+      <w:r>
+        <w:t xml:space="preserve"> </w:t>
+      </w:r>
+      <w:r>
+        <w:t xml:space="preserve">“</w:t>
+      </w:r>
+      <w:r>
+        <w:t xml:space="preserve">Race,</w:t>
+      </w:r>
+      <w:r>
+        <w:t xml:space="preserve">”</w:t>
+      </w:r>
+      <w:r>
+        <w:t xml:space="preserve"> </w:t>
+      </w:r>
+      <w:r>
+        <w:t xml:space="preserve">“</w:t>
+      </w:r>
+      <w:r>
+        <w:t xml:space="preserve">CancerSite</w:t>
+      </w:r>
+      <w:r>
+        <w:t xml:space="preserve">”</w:t>
+      </w:r>
+      <w:r>
+        <w:t xml:space="preserve">)</w:t>
+      </w:r>
+    </w:p>
+    <w:p>
+      <w:pPr>
+        <w:pStyle w:val="BodyText"/>
+      </w:pPr>
+      <w:r>
+        <w:t xml:space="preserve">#Check to make sure new column name is reflected</w:t>
+      </w:r>
+      <w:r>
+        <w:t xml:space="preserve"> </w:t>
+      </w:r>
+      <w:r>
+        <w:t xml:space="preserve">colnames(processeddata)</w:t>
+      </w:r>
+    </w:p>
+    <w:p>
+      <w:pPr>
+        <w:pStyle w:val="BodyText"/>
+      </w:pPr>
+      <w:r>
+        <w:t xml:space="preserve">#Make sure the processed data looks right</w:t>
+      </w:r>
+      <w:r>
+        <w:t xml:space="preserve"> </w:t>
+      </w:r>
+      <w:r>
+        <w:t xml:space="preserve">dplyr::glimpse(processeddata)</w:t>
+      </w:r>
+    </w:p>
+    <w:p>
+      <w:pPr>
+        <w:pStyle w:val="BodyText"/>
+      </w:pPr>
+      <w:r>
+        <w:t xml:space="preserve">#One last check</w:t>
+      </w:r>
+      <w:r>
+        <w:t xml:space="preserve"> </w:t>
+      </w:r>
+      <w:r>
+        <w:t xml:space="preserve">View(processeddata)</w:t>
+      </w:r>
+    </w:p>
+    <w:bookmarkStart w:id="28" w:name="section"/>
+    <w:p>
+      <w:pPr>
+        <w:pStyle w:val="Heading38"/>
       </w:pPr>
       <w:r>
         <w:rPr>
           <w:rStyle w:val="SectionNumber"/>
         </w:rPr>
-        <w:t xml:space="preserve">3.3</w:t>
+        <w:t xml:space="preserve">3.2.0.0.0.0.0.0.0.0.0.0.0.0.0.0.0.0.0.0.0.0.0.0.0.0.0.0.0.0.0.0.0.0.0.0.0.1</w:t>
       </w:r>
       <w:r>
         <w:tab/>
       </w:r>
-      <w:r>
-        <w:t xml:space="preserve">Exploratory analysis</w:t>
-      </w:r>
     </w:p>
     <w:p>
       <w:pPr>
         <w:pStyle w:val="FirstParagraph"/>
       </w:pPr>
       <w:r>
-        <w:rPr>
-          <w:iCs/>
-          <w:i/>
-        </w:rPr>
-        <w:t xml:space="preserve">Use a combination of text/tables/figures to explore and describe your data. You should produce plots or tables or other summary quantities for the most interesting/important quantities in your data. Depending on the total number of variables in your dataset, explore all or some of the others. FIgures produced here might be histograms or density plots, correlation plots, etc. Tables might summarize your data.</w:t>
-      </w:r>
-    </w:p>
-    <w:p>
-      <w:pPr>
-        <w:pStyle w:val="BodyText"/>
-      </w:pPr>
-      <w:r>
-        <w:rPr>
-          <w:iCs/>
-          <w:i/>
-        </w:rPr>
-        <w:t xml:space="preserve">Continue by creating plots or tables of the outcome(s) of interest and the predictor/exposure/input variables you are most interested in. If your dataset is small, you can do that for all variables. Plots produced here can be scatterplots, boxplots, violinplots, etc. Tables can be simple 2x2 tables or larger ones.</w:t>
-      </w:r>
-    </w:p>
-    <w:p>
-      <w:pPr>
-        <w:pStyle w:val="BodyText"/>
-      </w:pPr>
-      <w:r>
-        <w:rPr>
-          <w:iCs/>
-          <w:i/>
-        </w:rPr>
-        <w:t xml:space="preserve">To get some further insight into your data, if reasonable you could compute simple statistics (e.g. t-tests, simple regression model with 1 predictor, etc.) to look for associations between your outcome(s) and each individual predictor variable. Though note that unless you pre-specified the outcome and main exposure, any</w:t>
-      </w:r>
-      <w:r>
-        <w:rPr>
-          <w:iCs/>
-          <w:i/>
-        </w:rPr>
-        <w:t xml:space="preserve"> </w:t>
-      </w:r>
-      <w:r>
-        <w:rPr>
-          <w:iCs/>
-          <w:i/>
-        </w:rPr>
+        <w:t xml:space="preserve">#Data exploration/description</w:t>
+      </w:r>
+      <w:r>
+        <w:t xml:space="preserve"> </w:t>
+      </w:r>
+      <w:r>
+        <w:t xml:space="preserve">######################################</w:t>
+      </w:r>
+      <w:r>
+        <w:t xml:space="preserve"> </w:t>
+      </w:r>
+      <w:r>
+        <w:t xml:space="preserve">#Load packages to aid with data exploration</w:t>
+      </w:r>
+      <w:r>
+        <w:t xml:space="preserve"> </w:t>
+      </w:r>
+      <w:r>
+        <w:t xml:space="preserve">library(ggplot2) #for plotting</w:t>
+      </w:r>
+      <w:r>
+        <w:t xml:space="preserve"> </w:t>
+      </w:r>
+      <w:r>
+        <w:t xml:space="preserve">library(broom) #for cleaning up output from lm()</w:t>
+      </w:r>
+      <w:r>
+        <w:t xml:space="preserve"> </w:t>
+      </w:r>
+      <w:r>
+        <w:t xml:space="preserve">library(here) #for data loading/saving</w:t>
+      </w:r>
+      <w:r>
+        <w:t xml:space="preserve"> </w:t>
+      </w:r>
+      <w:r>
+        <w:t xml:space="preserve">library(tidyverse) #for help with managing data</w:t>
+      </w:r>
+      <w:r>
+        <w:t xml:space="preserve"> </w:t>
+      </w:r>
+      <w:r>
+        <w:t xml:space="preserve">library(scales) #for help with making data more digestible</w:t>
+      </w:r>
+    </w:p>
+    <w:p>
+      <w:pPr>
+        <w:pStyle w:val="BodyText"/>
+      </w:pPr>
+      <w:r>
+        <w:t xml:space="preserve">#Let’s first examine a summary of our data before we continue with exploration</w:t>
+      </w:r>
+      <w:r>
+        <w:t xml:space="preserve"> </w:t>
+      </w:r>
+      <w:r>
+        <w:t xml:space="preserve">mysummary &lt;- summary(mydata)</w:t>
+      </w:r>
+      <w:r>
+        <w:t xml:space="preserve"> </w:t>
+      </w:r>
+      <w:r>
+        <w:t xml:space="preserve">print(mysummary)</w:t>
+      </w:r>
+    </w:p>
+    <w:p>
+      <w:pPr>
+        <w:pStyle w:val="BodyText"/>
+      </w:pPr>
+      <w:r>
+        <w:t xml:space="preserve">#As can be seen from the summary, all variables are considered characters except</w:t>
+      </w:r>
+      <w:r>
+        <w:t xml:space="preserve"> </w:t>
+      </w:r>
+      <w:r>
+        <w:t xml:space="preserve">#for Deaths, which is considered numerical</w:t>
+      </w:r>
+    </w:p>
+    <w:p>
+      <w:pPr>
+        <w:pStyle w:val="BodyText"/>
+      </w:pPr>
+      <w:r>
+        <w:t xml:space="preserve">#Please note…</w:t>
+      </w:r>
+    </w:p>
+    <w:p>
+      <w:pPr>
+        <w:pStyle w:val="BodyText"/>
+      </w:pPr>
+      <w:r>
+        <w:t xml:space="preserve">#Our outcome of interest is Cancer deaths</w:t>
+      </w:r>
+      <w:r>
+        <w:t xml:space="preserve"> </w:t>
+      </w:r>
+      <w:r>
+        <w:t xml:space="preserve">#Variables that will serve as predictors of outcome include…</w:t>
+      </w:r>
+      <w:r>
+        <w:t xml:space="preserve"> </w:t>
+      </w:r>
+      <w:r>
+        <w:t xml:space="preserve">#Age group, sex, total deaths, ethnicity, race, and cancer sites</w:t>
+      </w:r>
+    </w:p>
+    <w:p>
+      <w:pPr>
+        <w:pStyle w:val="BodyText"/>
+      </w:pPr>
+      <w:r>
+        <w:t xml:space="preserve">#Before we do plotting of the data comparing our predictors of interest, we</w:t>
+      </w:r>
+      <w:r>
+        <w:t xml:space="preserve"> </w:t>
+      </w:r>
+      <w:r>
+        <w:t xml:space="preserve">#will examine each variable separately to better understand the data we are</w:t>
+      </w:r>
+      <w:r>
+        <w:t xml:space="preserve"> </w:t>
+      </w:r>
+      <w:r>
+        <w:t xml:space="preserve">#working with</w:t>
+      </w:r>
+    </w:p>
+    <w:p>
+      <w:pPr>
+        <w:pStyle w:val="BodyText"/>
+      </w:pPr>
+      <w:r>
+        <w:t xml:space="preserve">#First we will examine the age group of our data set:</w:t>
+      </w:r>
+      <w:r>
+        <w:t xml:space="preserve"> </w:t>
+      </w:r>
+      <w:r>
+        <w:t xml:space="preserve">mydata %&gt;% ggplot(aes(x = Age)) + geom_bar() +</w:t>
+      </w:r>
+      <w:r>
+        <w:t xml:space="preserve"> </w:t>
+      </w:r>
+      <w:r>
+        <w:t xml:space="preserve">scale_x_discrete(guide = guide_axis(n.dodge = 1)) +</w:t>
+      </w:r>
+      <w:r>
+        <w:t xml:space="preserve"> </w:t>
+      </w:r>
+      <w:r>
+        <w:t xml:space="preserve">theme(text = element_text(size = 10),</w:t>
+      </w:r>
+      <w:r>
+        <w:t xml:space="preserve"> </w:t>
+      </w:r>
+      <w:r>
+        <w:t xml:space="preserve">axis.text.x = element_text(angle = 90, hjust = 1))</w:t>
+      </w:r>
+    </w:p>
+    <w:p>
+      <w:pPr>
+        <w:pStyle w:val="BodyText"/>
+      </w:pPr>
+      <w:r>
+        <w:t xml:space="preserve">#As can be seen from the chart the population is largely composed of older</w:t>
+      </w:r>
+      <w:r>
+        <w:t xml:space="preserve"> </w:t>
+      </w:r>
+      <w:r>
+        <w:t xml:space="preserve">#adults between the ages of 50-85</w:t>
+      </w:r>
+    </w:p>
+    <w:p>
+      <w:pPr>
+        <w:pStyle w:val="BodyText"/>
+      </w:pPr>
+      <w:r>
+        <w:t xml:space="preserve">#Now the sex of the data set:</w:t>
+      </w:r>
+      <w:r>
+        <w:t xml:space="preserve"> </w:t>
+      </w:r>
+      <w:r>
+        <w:t xml:space="preserve">mydata %&gt;% ggplot(aes(x = Sex)) + geom_bar()</w:t>
+      </w:r>
+    </w:p>
+    <w:p>
+      <w:pPr>
+        <w:pStyle w:val="BodyText"/>
+      </w:pPr>
+      <w:r>
+        <w:t xml:space="preserve">#The chart shows that this data set is almost exactly equal in terms of number</w:t>
+      </w:r>
+      <w:r>
+        <w:t xml:space="preserve"> </w:t>
+      </w:r>
+      <w:r>
+        <w:t xml:space="preserve"># of male and female</w:t>
+      </w:r>
+    </w:p>
+    <w:p>
+      <w:pPr>
+        <w:pStyle w:val="BodyText"/>
+      </w:pPr>
+      <w:r>
+        <w:t xml:space="preserve">#Next we will examine the race of the data set:</w:t>
+      </w:r>
+      <w:r>
+        <w:t xml:space="preserve"> </w:t>
+      </w:r>
+      <w:r>
+        <w:t xml:space="preserve">mydata %&gt;% ggplot(aes(x = Race)) + geom_bar() +</w:t>
+      </w:r>
+      <w:r>
+        <w:t xml:space="preserve"> </w:t>
+      </w:r>
+      <w:r>
+        <w:t xml:space="preserve">scale_x_discrete(guide = guide_axis(n.dodge = 2))</w:t>
+      </w:r>
+    </w:p>
+    <w:p>
+      <w:pPr>
+        <w:pStyle w:val="BodyText"/>
+      </w:pPr>
+      <w:r>
+        <w:t xml:space="preserve">#As can be seen from the data, we are working with a majority White population</w:t>
+      </w:r>
+      <w:r>
+        <w:t xml:space="preserve"> </w:t>
+      </w:r>
+      <w:r>
+        <w:t xml:space="preserve">#with a moderate amount of African American and a lower amount of Asian or</w:t>
+      </w:r>
+      <w:r>
+        <w:t xml:space="preserve"> </w:t>
+      </w:r>
+      <w:r>
+        <w:t xml:space="preserve">#Pacific Islander and American Indian or Alaska Native</w:t>
+      </w:r>
+    </w:p>
+    <w:p>
+      <w:pPr>
+        <w:pStyle w:val="BodyText"/>
+      </w:pPr>
+      <w:r>
+        <w:t xml:space="preserve">#Now ethnicity:</w:t>
+      </w:r>
+      <w:r>
+        <w:t xml:space="preserve"> </w:t>
+      </w:r>
+      <w:r>
+        <w:t xml:space="preserve">mydata %&gt;% ggplot(aes(x = Ethnicity)) + geom_bar()</w:t>
+      </w:r>
+    </w:p>
+    <w:p>
+      <w:pPr>
+        <w:pStyle w:val="BodyText"/>
+      </w:pPr>
+      <w:r>
+        <w:t xml:space="preserve">#This chart shows us that the data is composed of a mostly non-Hispanic</w:t>
+      </w:r>
+      <w:r>
+        <w:t xml:space="preserve"> </w:t>
+      </w:r>
+      <w:r>
+        <w:t xml:space="preserve">#population, with Hispanic as the second most common followed by some unknown or</w:t>
+      </w:r>
+      <w:r>
+        <w:t xml:space="preserve"> </w:t>
+      </w:r>
+      <w:r>
+        <w:t xml:space="preserve">#missing</w:t>
+      </w:r>
+    </w:p>
+    <w:p>
+      <w:pPr>
+        <w:pStyle w:val="BodyText"/>
+      </w:pPr>
+      <w:r>
+        <w:t xml:space="preserve">#Finally cancer sites:</w:t>
+      </w:r>
+      <w:r>
+        <w:t xml:space="preserve"> </w:t>
+      </w:r>
+      <w:r>
+        <w:t xml:space="preserve">mydata %&gt;% ggplot(aes(x = CancerSite)) + geom_bar() +</w:t>
+      </w:r>
+      <w:r>
+        <w:t xml:space="preserve"> </w:t>
+      </w:r>
+      <w:r>
+        <w:t xml:space="preserve">scale_x_discrete(guide = guide_axis(n.dodge = 1)) +</w:t>
+      </w:r>
+      <w:r>
+        <w:t xml:space="preserve"> </w:t>
+      </w:r>
+      <w:r>
+        <w:t xml:space="preserve">theme(text = element_text(size = 8, face =</w:t>
+      </w:r>
+      <w:r>
+        <w:t xml:space="preserve"> </w:t>
+      </w:r>
+      <w:r>
         <w:t xml:space="preserve">“</w:t>
       </w:r>
       <w:r>
-        <w:rPr>
-          <w:iCs/>
-          <w:i/>
-        </w:rPr>
-        <w:t xml:space="preserve">p&lt;0.05 means statistical significance</w:t>
-      </w:r>
-      <w:r>
-        <w:rPr>
-          <w:iCs/>
-          <w:i/>
-        </w:rPr>
+        <w:t xml:space="preserve">bold</w:t>
+      </w:r>
+      <w:r>
         <w:t xml:space="preserve">”</w:t>
       </w:r>
       <w:r>
-        <w:rPr>
-          <w:iCs/>
-          <w:i/>
-        </w:rPr>
-        <w:t xml:space="preserve"> </w:t>
-      </w:r>
-      <w:r>
-        <w:rPr>
-          <w:iCs/>
-          <w:i/>
-        </w:rPr>
-        <w:t xml:space="preserve">interpretation is not valid.</w:t>
-      </w:r>
-    </w:p>
-    <w:p>
-      <w:pPr>
-        <w:pStyle w:val="BodyText"/>
-      </w:pPr>
-      <w:r>
-        <w:t xml:space="preserve">Table</w:t>
-      </w:r>
-      <w:r>
-        <w:t xml:space="preserve"> </w:t>
-      </w:r>
-      <w:r>
-        <w:t xml:space="preserve">3.1</w:t>
-      </w:r>
-      <w:r>
-        <w:t xml:space="preserve"> </w:t>
-      </w:r>
-      <w:r>
-        <w:t xml:space="preserve">shows a table summarizing the data.</w:t>
-      </w:r>
-    </w:p>
-    <w:p>
-      <w:pPr>
-        <w:pStyle w:val="TableCaption"/>
-      </w:pPr>
-      <w:bookmarkStart w:id="27" w:name="table1"/>
-      <w:r>
-        <w:t xml:space="preserve">Table </w:t>
-      </w:r>
-      <w:fldSimple w:instr="SEQ Table \* ARABIC ">
-        <w:r>
-          <w:t>1</w:t>
-        </w:r>
-      </w:fldSimple>
-      <w:r>
-        <w:t xml:space="preserve">:</w:t>
-      </w:r>
-      <w:bookmarkEnd w:id="27"/>
-      <w:r>
-        <w:t xml:space="preserve"> </w:t>
-      </w:r>
-      <w:r>
-        <w:t xml:space="preserve">Table 3.1: Data summary table.</w:t>
-      </w:r>
-    </w:p>
-    <w:tbl>
-      <w:tblPr>
-        <w:tblStyle w:val="Table"/>
-        <w:tblW w:type="auto" w:w="0"/>
-        <w:tblLook w:firstRow="1" w:lastRow="0" w:firstColumn="0" w:lastColumn="0" w:noHBand="0" w:noVBand="0" w:val="0020"/>
-        <w:tblCaption w:val="Table 3.1: Data summary table."/>
-      </w:tblPr>
-      <w:tblGrid>
-        <w:gridCol w:w="2640"/>
-        <w:gridCol w:w="2640"/>
-        <w:gridCol w:w="2640"/>
-      </w:tblGrid>
-      <w:tr>
-        <w:trPr>
-          <w:tblHeader w:val="true"/>
-        </w:trPr>
-        <w:tc>
-          <w:tcPr/>
-          <w:p>
-            <w:pPr>
-              <w:pStyle w:val="Compact"/>
-            </w:pPr>
-          </w:p>
-        </w:tc>
-        <w:tc>
-          <w:tcPr/>
-          <w:p>
-            <w:pPr>
-              <w:pStyle w:val="Compact"/>
-              <w:jc w:val="right"/>
-            </w:pPr>
-            <w:r>
-              <w:t xml:space="preserve">Height</w:t>
-            </w:r>
-          </w:p>
-        </w:tc>
-        <w:tc>
-          <w:tcPr/>
-          <w:p>
-            <w:pPr>
-              <w:pStyle w:val="Compact"/>
-              <w:jc w:val="right"/>
-            </w:pPr>
-            <w:r>
-              <w:t xml:space="preserve">Weight</w:t>
-            </w:r>
-          </w:p>
-        </w:tc>
-      </w:tr>
-      <w:tr>
-        <w:tc>
-          <w:tcPr/>
-          <w:p>
-            <w:pPr>
-              <w:pStyle w:val="Compact"/>
-              <w:jc w:val="left"/>
-            </w:pPr>
-            <w:r>
-              <w:t xml:space="preserve">Min.</w:t>
-            </w:r>
-          </w:p>
-        </w:tc>
-        <w:tc>
-          <w:tcPr/>
-          <w:p>
-            <w:pPr>
-              <w:pStyle w:val="Compact"/>
-              <w:jc w:val="right"/>
-            </w:pPr>
-            <w:r>
-              <w:t xml:space="preserve">133.00</w:t>
-            </w:r>
-          </w:p>
-        </w:tc>
-        <w:tc>
-          <w:tcPr/>
-          <w:p>
-            <w:pPr>
-              <w:pStyle w:val="Compact"/>
-              <w:jc w:val="right"/>
-            </w:pPr>
-            <w:r>
-              <w:t xml:space="preserve">45.00</w:t>
-            </w:r>
-          </w:p>
-        </w:tc>
-      </w:tr>
-      <w:tr>
-        <w:tc>
-          <w:tcPr/>
-          <w:p>
-            <w:pPr>
-              <w:pStyle w:val="Compact"/>
-              <w:jc w:val="left"/>
-            </w:pPr>
-            <w:r>
-              <w:t xml:space="preserve">1st Qu.</w:t>
-            </w:r>
-          </w:p>
-        </w:tc>
-        <w:tc>
-          <w:tcPr/>
-          <w:p>
-            <w:pPr>
-              <w:pStyle w:val="Compact"/>
-              <w:jc w:val="right"/>
-            </w:pPr>
-            <w:r>
-              <w:t xml:space="preserve">155.25</w:t>
-            </w:r>
-          </w:p>
-        </w:tc>
-        <w:tc>
-          <w:tcPr/>
-          <w:p>
-            <w:pPr>
-              <w:pStyle w:val="Compact"/>
-              <w:jc w:val="right"/>
-            </w:pPr>
-            <w:r>
-              <w:t xml:space="preserve">54.25</w:t>
-            </w:r>
-          </w:p>
-        </w:tc>
-      </w:tr>
-      <w:tr>
-        <w:tc>
-          <w:tcPr/>
-          <w:p>
-            <w:pPr>
-              <w:pStyle w:val="Compact"/>
-              <w:jc w:val="left"/>
-            </w:pPr>
-            <w:r>
-              <w:t xml:space="preserve">Median</w:t>
-            </w:r>
-          </w:p>
-        </w:tc>
-        <w:tc>
-          <w:tcPr/>
-          <w:p>
-            <w:pPr>
-              <w:pStyle w:val="Compact"/>
-              <w:jc w:val="right"/>
-            </w:pPr>
-            <w:r>
-              <w:t xml:space="preserve">166.00</w:t>
-            </w:r>
-          </w:p>
-        </w:tc>
-        <w:tc>
-          <w:tcPr/>
-          <w:p>
-            <w:pPr>
-              <w:pStyle w:val="Compact"/>
-              <w:jc w:val="right"/>
-            </w:pPr>
-            <w:r>
-              <w:t xml:space="preserve">73.00</w:t>
-            </w:r>
-          </w:p>
-        </w:tc>
-      </w:tr>
-      <w:tr>
-        <w:tc>
-          <w:tcPr/>
-          <w:p>
-            <w:pPr>
-              <w:pStyle w:val="Compact"/>
-              <w:jc w:val="left"/>
-            </w:pPr>
-            <w:r>
-              <w:t xml:space="preserve">Mean</w:t>
-            </w:r>
-          </w:p>
-        </w:tc>
-        <w:tc>
-          <w:tcPr/>
-          <w:p>
-            <w:pPr>
-              <w:pStyle w:val="Compact"/>
-              <w:jc w:val="right"/>
-            </w:pPr>
-            <w:r>
-              <w:t xml:space="preserve">165.50</w:t>
-            </w:r>
-          </w:p>
-        </w:tc>
-        <w:tc>
-          <w:tcPr/>
-          <w:p>
-            <w:pPr>
-              <w:pStyle w:val="Compact"/>
-              <w:jc w:val="right"/>
-            </w:pPr>
-            <w:r>
-              <w:t xml:space="preserve">72.00</w:t>
-            </w:r>
-          </w:p>
-        </w:tc>
-      </w:tr>
-      <w:tr>
-        <w:tc>
-          <w:tcPr/>
-          <w:p>
-            <w:pPr>
-              <w:pStyle w:val="Compact"/>
-              <w:jc w:val="left"/>
-            </w:pPr>
-            <w:r>
-              <w:t xml:space="preserve">3rd Qu.</w:t>
-            </w:r>
-          </w:p>
-        </w:tc>
-        <w:tc>
-          <w:tcPr/>
-          <w:p>
-            <w:pPr>
-              <w:pStyle w:val="Compact"/>
-              <w:jc w:val="right"/>
-            </w:pPr>
-            <w:r>
-              <w:t xml:space="preserve">177.25</w:t>
-            </w:r>
-          </w:p>
-        </w:tc>
-        <w:tc>
-          <w:tcPr/>
-          <w:p>
-            <w:pPr>
-              <w:pStyle w:val="Compact"/>
-              <w:jc w:val="right"/>
-            </w:pPr>
-            <w:r>
-              <w:t xml:space="preserve">87.50</w:t>
-            </w:r>
-          </w:p>
-        </w:tc>
-      </w:tr>
-      <w:tr>
-        <w:tc>
-          <w:tcPr/>
-          <w:p>
-            <w:pPr>
-              <w:pStyle w:val="Compact"/>
-              <w:jc w:val="left"/>
-            </w:pPr>
-            <w:r>
-              <w:t xml:space="preserve">Max.</w:t>
-            </w:r>
-          </w:p>
-        </w:tc>
-        <w:tc>
-          <w:tcPr/>
-          <w:p>
-            <w:pPr>
-              <w:pStyle w:val="Compact"/>
-              <w:jc w:val="right"/>
-            </w:pPr>
-            <w:r>
-              <w:t xml:space="preserve">192.00</w:t>
-            </w:r>
-          </w:p>
-        </w:tc>
-        <w:tc>
-          <w:tcPr/>
-          <w:p>
-            <w:pPr>
-              <w:pStyle w:val="Compact"/>
-              <w:jc w:val="right"/>
-            </w:pPr>
-            <w:r>
-              <w:t xml:space="preserve">110.00</w:t>
-            </w:r>
-          </w:p>
-        </w:tc>
-      </w:tr>
-    </w:tbl>
-    <w:p>
-      <w:pPr>
-        <w:pStyle w:val="BodyText"/>
-      </w:pPr>
-      <w:r>
-        <w:t xml:space="preserve">Figure</w:t>
-      </w:r>
-      <w:r>
-        <w:t xml:space="preserve"> </w:t>
-      </w:r>
-      <w:r>
-        <w:t xml:space="preserve">3.1</w:t>
-      </w:r>
-      <w:r>
-        <w:t xml:space="preserve"> </w:t>
-      </w:r>
-      <w:r>
-        <w:t xml:space="preserve">shows a scatterplot figure produced by one of the R scripts.</w:t>
-      </w:r>
-    </w:p>
-    <w:p>
-      <w:pPr>
-        <w:pStyle w:val="CaptionedFigure"/>
-      </w:pPr>
-      <w:r>
-        <w:drawing>
-          <wp:inline>
-            <wp:extent cx="5334000" cy="3303289"/>
-            <wp:effectExtent b="0" l="0" r="0" t="0"/>
-            <wp:docPr descr="Figure 3.1: Analysis figure." title="" id="1" name="Picture"/>
-            <a:graphic>
-              <a:graphicData uri="http://schemas.openxmlformats.org/drawingml/2006/picture">
-                <pic:pic>
-                  <pic:nvPicPr>
-                    <pic:cNvPr descr="../../results/resultfigure.png" id="0" name="Picture"/>
-                    <pic:cNvPicPr>
-                      <a:picLocks noChangeArrowheads="1" noChangeAspect="1"/>
-                    </pic:cNvPicPr>
-                  </pic:nvPicPr>
-                  <pic:blipFill>
-                    <a:blip r:embed="rId28"/>
-                    <a:stretch>
-                      <a:fillRect/>
-                    </a:stretch>
-                  </pic:blipFill>
-                  <pic:spPr bwMode="auto">
-                    <a:xfrm>
-                      <a:off x="0" y="0"/>
-                      <a:ext cx="5334000" cy="3303289"/>
-                    </a:xfrm>
-                    <a:prstGeom prst="rect">
-                      <a:avLst/>
-                    </a:prstGeom>
-                    <a:noFill/>
-                    <a:ln w="9525">
-                      <a:noFill/>
-                      <a:headEnd/>
-                      <a:tailEnd/>
-                    </a:ln>
-                  </pic:spPr>
-                </pic:pic>
-              </a:graphicData>
-            </a:graphic>
-          </wp:inline>
-        </w:drawing>
-      </w:r>
-    </w:p>
-    <w:p>
-      <w:pPr>
-        <w:pStyle w:val="ImageCaption"/>
-      </w:pPr>
-      <w:bookmarkStart w:id="29" w:name="fig1"/>
-      <w:r>
-        <w:t xml:space="preserve">Figure </w:t>
-      </w:r>
-      <w:fldSimple w:instr="SEQ Figure \* ARABIC ">
-        <w:r>
-          <w:t>1</w:t>
-        </w:r>
-      </w:fldSimple>
-      <w:r>
-        <w:t xml:space="preserve">:</w:t>
-      </w:r>
-      <w:r>
-        <w:t xml:space="preserve"> </w:t>
-      </w:r>
-      <w:bookmarkEnd w:id="29"/>
-      <w:r>
-        <w:t xml:space="preserve">Figure 3.1: Analysis figure.</w:t>
-      </w:r>
-    </w:p>
+        <w:t xml:space="preserve">),</w:t>
+      </w:r>
+      <w:r>
+        <w:t xml:space="preserve"> </w:t>
+      </w:r>
+      <w:r>
+        <w:t xml:space="preserve">axis.text.x = element_text(angle = 90, hjust = 1))</w:t>
+      </w:r>
+    </w:p>
+    <w:p>
+      <w:pPr>
+        <w:pStyle w:val="BodyText"/>
+      </w:pPr>
+      <w:r>
+        <w:t xml:space="preserve">#It seems as though the largest number of cancer cases are localized to the</w:t>
+      </w:r>
+      <w:r>
+        <w:t xml:space="preserve"> </w:t>
+      </w:r>
+      <w:r>
+        <w:t xml:space="preserve">#digestive system, lung and bronchus, and respiratory system, with a large number</w:t>
+      </w:r>
+      <w:r>
+        <w:t xml:space="preserve"> </w:t>
+      </w:r>
+      <w:r>
+        <w:t xml:space="preserve">#of cases considered to be miscellaneous</w:t>
+      </w:r>
+    </w:p>
+    <w:p>
+      <w:pPr>
+        <w:pStyle w:val="BodyText"/>
+      </w:pPr>
+      <w:r>
+        <w:t xml:space="preserve">#Now that we have completed a preliminary look at our predictors of interest,</w:t>
+      </w:r>
+      <w:r>
+        <w:t xml:space="preserve"> </w:t>
+      </w:r>
+      <w:r>
+        <w:t xml:space="preserve">#we will examine a closer look at the data to see if any basic trends</w:t>
+      </w:r>
+      <w:r>
+        <w:t xml:space="preserve"> </w:t>
+      </w:r>
+      <w:r>
+        <w:t xml:space="preserve">#can be seen, with the first plot, we will be examining cancer deaths and</w:t>
+      </w:r>
+      <w:r>
+        <w:t xml:space="preserve"> </w:t>
+      </w:r>
+      <w:r>
+        <w:t xml:space="preserve">#race to see if there exists any trends</w:t>
+      </w:r>
+    </w:p>
+    <w:p>
+      <w:pPr>
+        <w:pStyle w:val="BodyText"/>
+      </w:pPr>
+      <w:r>
+        <w:t xml:space="preserve">#Plot 1, Plotting Cancer deaths by Race</w:t>
+      </w:r>
+    </w:p>
+    <w:p>
+      <w:pPr>
+        <w:pStyle w:val="BodyText"/>
+      </w:pPr>
+      <w:r>
+        <w:t xml:space="preserve">Cancer_Deaths_By_Race &lt;- mydata %&gt;%</w:t>
+      </w:r>
+      <w:r>
+        <w:t xml:space="preserve"> </w:t>
+      </w:r>
+      <w:r>
+        <w:t xml:space="preserve">ggplot(aes(x=Race, y=Deaths)) +</w:t>
+      </w:r>
+      <w:r>
+        <w:t xml:space="preserve"> </w:t>
+      </w:r>
+      <w:r>
+        <w:t xml:space="preserve">geom_bar(stat =</w:t>
+      </w:r>
+      <w:r>
+        <w:t xml:space="preserve"> </w:t>
+      </w:r>
+      <w:r>
+        <w:t xml:space="preserve">“</w:t>
+      </w:r>
+      <w:r>
+        <w:t xml:space="preserve">identity</w:t>
+      </w:r>
+      <w:r>
+        <w:t xml:space="preserve">”</w:t>
+      </w:r>
+      <w:r>
+        <w:t xml:space="preserve">) +</w:t>
+      </w:r>
+      <w:r>
+        <w:t xml:space="preserve"> </w:t>
+      </w:r>
+      <w:r>
+        <w:t xml:space="preserve">ggtitle(</w:t>
+      </w:r>
+      <w:r>
+        <w:t xml:space="preserve">“</w:t>
+      </w:r>
+      <w:r>
+        <w:t xml:space="preserve">Cancer Deaths by Race in the United States</w:t>
+      </w:r>
+      <w:r>
+        <w:t xml:space="preserve">”</w:t>
+      </w:r>
+      <w:r>
+        <w:t xml:space="preserve">) +</w:t>
+      </w:r>
+      <w:r>
+        <w:t xml:space="preserve"> </w:t>
+      </w:r>
+      <w:r>
+        <w:t xml:space="preserve">scale_x_discrete(guide = guide_axis(n.dodge = 2, check.overlap = FALSE))+</w:t>
+      </w:r>
+      <w:r>
+        <w:t xml:space="preserve"> </w:t>
+      </w:r>
+      <w:r>
+        <w:t xml:space="preserve">scale_y_continuous(labels = comma)</w:t>
+      </w:r>
+    </w:p>
+    <w:p>
+      <w:pPr>
+        <w:pStyle w:val="BodyText"/>
+      </w:pPr>
+      <w:r>
+        <w:t xml:space="preserve">#Examine plot</w:t>
+      </w:r>
+      <w:r>
+        <w:t xml:space="preserve"> </w:t>
+      </w:r>
+      <w:r>
+        <w:t xml:space="preserve">print(Cancer_Deaths_By_Race)</w:t>
+      </w:r>
+    </w:p>
+    <w:p>
+      <w:pPr>
+        <w:pStyle w:val="BodyText"/>
+      </w:pPr>
+      <w:r>
+        <w:t xml:space="preserve">#As we can see from the chart, cancer mortality is largely concentrated to the</w:t>
+      </w:r>
+      <w:r>
+        <w:t xml:space="preserve"> </w:t>
+      </w:r>
+      <w:r>
+        <w:t xml:space="preserve">#White population group, with African American being the second highest</w:t>
+      </w:r>
+    </w:p>
+    <w:p>
+      <w:pPr>
+        <w:pStyle w:val="BodyText"/>
+      </w:pPr>
+      <w:r>
+        <w:t xml:space="preserve">#Now we will be plotting the number of Cancer deaths by Age Group to examine</w:t>
+      </w:r>
+      <w:r>
+        <w:t xml:space="preserve"> </w:t>
+      </w:r>
+      <w:r>
+        <w:t xml:space="preserve">#If a trend is present between certain age groups having higher levels of</w:t>
+      </w:r>
+      <w:r>
+        <w:t xml:space="preserve"> </w:t>
+      </w:r>
+      <w:r>
+        <w:t xml:space="preserve">#relative mortality</w:t>
+      </w:r>
+    </w:p>
+    <w:p>
+      <w:pPr>
+        <w:pStyle w:val="BodyText"/>
+      </w:pPr>
+      <w:r>
+        <w:t xml:space="preserve">#Plot 2, Plotting Cancer deaths by Age Group</w:t>
+      </w:r>
+    </w:p>
+    <w:p>
+      <w:pPr>
+        <w:pStyle w:val="BodyText"/>
+      </w:pPr>
+      <w:r>
+        <w:t xml:space="preserve">Cancer_Deaths_By_Age_Group &lt;-mydata %&gt;%</w:t>
+      </w:r>
+      <w:r>
+        <w:t xml:space="preserve"> </w:t>
+      </w:r>
+      <w:r>
+        <w:t xml:space="preserve">ggplot(aes(x=Age, y=Deaths))+</w:t>
+      </w:r>
+      <w:r>
+        <w:t xml:space="preserve"> </w:t>
+      </w:r>
+      <w:r>
+        <w:t xml:space="preserve">geom_bar(stat =</w:t>
+      </w:r>
+      <w:r>
+        <w:t xml:space="preserve"> </w:t>
+      </w:r>
+      <w:r>
+        <w:t xml:space="preserve">“</w:t>
+      </w:r>
+      <w:r>
+        <w:t xml:space="preserve">identity</w:t>
+      </w:r>
+      <w:r>
+        <w:t xml:space="preserve">”</w:t>
+      </w:r>
+      <w:r>
+        <w:t xml:space="preserve">) +</w:t>
+      </w:r>
+      <w:r>
+        <w:t xml:space="preserve"> </w:t>
+      </w:r>
+      <w:r>
+        <w:t xml:space="preserve">ggtitle(</w:t>
+      </w:r>
+      <w:r>
+        <w:t xml:space="preserve">“</w:t>
+      </w:r>
+      <w:r>
+        <w:t xml:space="preserve">Cancer Deaths by Age Group in the United States</w:t>
+      </w:r>
+      <w:r>
+        <w:t xml:space="preserve">”</w:t>
+      </w:r>
+      <w:r>
+        <w:t xml:space="preserve">)+</w:t>
+      </w:r>
+      <w:r>
+        <w:t xml:space="preserve"> </w:t>
+      </w:r>
+      <w:r>
+        <w:t xml:space="preserve">geom_smooth(method=</w:t>
+      </w:r>
+      <w:r>
+        <w:t xml:space="preserve">‘</w:t>
+      </w:r>
+      <w:r>
+        <w:t xml:space="preserve">lm</w:t>
+      </w:r>
+      <w:r>
+        <w:t xml:space="preserve">’</w:t>
+      </w:r>
+      <w:r>
+        <w:t xml:space="preserve">)+</w:t>
+      </w:r>
+      <w:r>
+        <w:t xml:space="preserve"> </w:t>
+      </w:r>
+      <w:r>
+        <w:t xml:space="preserve">scale_y_continuous(labels = comma)+</w:t>
+      </w:r>
+      <w:r>
+        <w:t xml:space="preserve"> </w:t>
+      </w:r>
+      <w:r>
+        <w:t xml:space="preserve">scale_x_discrete(guide = guide_axis(n.dodge = 1, check.overlap = TRUE))+</w:t>
+      </w:r>
+      <w:r>
+        <w:t xml:space="preserve"> </w:t>
+      </w:r>
+      <w:r>
+        <w:t xml:space="preserve">theme(text = element_text(size = 12),</w:t>
+      </w:r>
+      <w:r>
+        <w:t xml:space="preserve"> </w:t>
+      </w:r>
+      <w:r>
+        <w:t xml:space="preserve">axis.text.x = element_text(angle = 90, hjust = 1))</w:t>
+      </w:r>
+    </w:p>
+    <w:p>
+      <w:pPr>
+        <w:pStyle w:val="BodyText"/>
+      </w:pPr>
+      <w:r>
+        <w:t xml:space="preserve">#Examine the Plot</w:t>
+      </w:r>
+      <w:r>
+        <w:t xml:space="preserve"> </w:t>
+      </w:r>
+      <w:r>
+        <w:t xml:space="preserve">print(Cancer_Deaths_By_Age_Group)</w:t>
+      </w:r>
+    </w:p>
+    <w:p>
+      <w:pPr>
+        <w:pStyle w:val="BodyText"/>
+      </w:pPr>
+      <w:r>
+        <w:t xml:space="preserve">#Like the graph that was viewed earlier, deaths are largely concentrated towards</w:t>
+      </w:r>
+      <w:r>
+        <w:t xml:space="preserve"> </w:t>
+      </w:r>
+      <w:r>
+        <w:t xml:space="preserve">#older populations</w:t>
+      </w:r>
+    </w:p>
+    <w:bookmarkEnd w:id="28"/>
+    <w:bookmarkEnd w:id="29"/>
     <w:bookmarkEnd w:id="30"/>
-    <w:bookmarkStart w:id="32" w:name="full-analysis"/>
-    <w:p>
-      <w:pPr>
-        <w:pStyle w:val="Heading2"/>
+    <w:bookmarkStart w:id="32" w:name="X42d09dc935902a9ea59d9a9638a6ca7dc683f3e"/>
+    <w:p>
+      <w:pPr>
+        <w:pStyle w:val="Heading1"/>
       </w:pPr>
       <w:r>
         <w:rPr>
           <w:rStyle w:val="SectionNumber"/>
         </w:rPr>
-        <w:t xml:space="preserve">3.4</w:t>
+        <w:t xml:space="preserve">4</w:t>
+      </w:r>
+      <w:r>
+        <w:tab/>
+      </w:r>
+      <w:r>
+        <w:t xml:space="preserve">Now we will examine cancer deaths by site to see if there are particular</w:t>
+      </w:r>
+    </w:p>
+    <w:p>
+      <w:pPr>
+        <w:pStyle w:val="FirstParagraph"/>
+      </w:pPr>
+      <w:r>
+        <w:t xml:space="preserve">#sites that are responsible for a higher overall mortality</w:t>
+      </w:r>
+    </w:p>
+    <w:p>
+      <w:pPr>
+        <w:pStyle w:val="BodyText"/>
+      </w:pPr>
+      <w:r>
+        <w:t xml:space="preserve">#Plot 3, Plotting Cancer Deaths by Site</w:t>
+      </w:r>
+    </w:p>
+    <w:p>
+      <w:pPr>
+        <w:pStyle w:val="BodyText"/>
+      </w:pPr>
+      <w:r>
+        <w:t xml:space="preserve">Cancer_Deaths_By_Site &lt;- mydata %&gt;%</w:t>
+      </w:r>
+      <w:r>
+        <w:t xml:space="preserve"> </w:t>
+      </w:r>
+      <w:r>
+        <w:t xml:space="preserve">ggplot(aes(x= CancerSite, y=Deaths)) +</w:t>
+      </w:r>
+      <w:r>
+        <w:t xml:space="preserve"> </w:t>
+      </w:r>
+      <w:r>
+        <w:t xml:space="preserve">geom_bar(stat =</w:t>
+      </w:r>
+      <w:r>
+        <w:t xml:space="preserve"> </w:t>
+      </w:r>
+      <w:r>
+        <w:t xml:space="preserve">“</w:t>
+      </w:r>
+      <w:r>
+        <w:t xml:space="preserve">Identity</w:t>
+      </w:r>
+      <w:r>
+        <w:t xml:space="preserve">”</w:t>
+      </w:r>
+      <w:r>
+        <w:t xml:space="preserve">) +</w:t>
+      </w:r>
+      <w:r>
+        <w:t xml:space="preserve"> </w:t>
+      </w:r>
+      <w:r>
+        <w:t xml:space="preserve">ggtitle(</w:t>
+      </w:r>
+      <w:r>
+        <w:t xml:space="preserve">“</w:t>
+      </w:r>
+      <w:r>
+        <w:t xml:space="preserve">Cancer Deaths by Site</w:t>
+      </w:r>
+      <w:r>
+        <w:t xml:space="preserve">”</w:t>
+      </w:r>
+      <w:r>
+        <w:t xml:space="preserve">)+</w:t>
+      </w:r>
+      <w:r>
+        <w:t xml:space="preserve"> </w:t>
+      </w:r>
+      <w:r>
+        <w:t xml:space="preserve">geom_smooth(method=</w:t>
+      </w:r>
+      <w:r>
+        <w:t xml:space="preserve">‘</w:t>
+      </w:r>
+      <w:r>
+        <w:t xml:space="preserve">lm</w:t>
+      </w:r>
+      <w:r>
+        <w:t xml:space="preserve">’</w:t>
+      </w:r>
+      <w:r>
+        <w:t xml:space="preserve">)+</w:t>
+      </w:r>
+      <w:r>
+        <w:t xml:space="preserve"> </w:t>
+      </w:r>
+      <w:r>
+        <w:t xml:space="preserve">scale_x_discrete(guide = guide_axis(n.dodge = 1, check.overlap = TRUE))+</w:t>
+      </w:r>
+      <w:r>
+        <w:t xml:space="preserve"> </w:t>
+      </w:r>
+      <w:r>
+        <w:t xml:space="preserve">scale_y_continuous(labels = comma)+</w:t>
+      </w:r>
+      <w:r>
+        <w:t xml:space="preserve"> </w:t>
+      </w:r>
+      <w:r>
+        <w:t xml:space="preserve">theme(text = element_text(size = 6),</w:t>
+      </w:r>
+      <w:r>
+        <w:t xml:space="preserve"> </w:t>
+      </w:r>
+      <w:r>
+        <w:t xml:space="preserve">axis.text.x = element_text(angle = 90, hjust = 1))</w:t>
+      </w:r>
+    </w:p>
+    <w:p>
+      <w:pPr>
+        <w:pStyle w:val="BodyText"/>
+      </w:pPr>
+      <w:r>
+        <w:t xml:space="preserve">#Examine plot</w:t>
+      </w:r>
+      <w:r>
+        <w:t xml:space="preserve"> </w:t>
+      </w:r>
+      <w:r>
+        <w:t xml:space="preserve">print(Cancer_Deaths_By_Site)</w:t>
+      </w:r>
+    </w:p>
+    <w:p>
+      <w:pPr>
+        <w:pStyle w:val="BodyText"/>
+      </w:pPr>
+      <w:r>
+        <w:t xml:space="preserve">#Once again, as previously discussed in the prior chart examining count of</w:t>
+      </w:r>
+      <w:r>
+        <w:t xml:space="preserve"> </w:t>
+      </w:r>
+      <w:r>
+        <w:t xml:space="preserve">#cancer sites, deaths are concentrated in digestive, lung and bronchial,</w:t>
+      </w:r>
+      <w:r>
+        <w:t xml:space="preserve"> </w:t>
+      </w:r>
+      <w:r>
+        <w:t xml:space="preserve">#and respiratory</w:t>
+      </w:r>
+    </w:p>
+    <w:bookmarkStart w:id="31" w:name="full-analysis"/>
+    <w:p>
+      <w:pPr>
+        <w:pStyle w:val="Heading2"/>
+      </w:pPr>
+      <w:r>
+        <w:rPr>
+          <w:rStyle w:val="SectionNumber"/>
+        </w:rPr>
+        <w:t xml:space="preserve">4.1</w:t>
       </w:r>
       <w:r>
         <w:tab/>
@@ -868,7 +1670,7 @@
         <w:t xml:space="preserve"> </w:t>
       </w:r>
       <w:r>
-        <w:t xml:space="preserve">3.2</w:t>
+        <w:t xml:space="preserve">4.1</w:t>
       </w:r>
       <w:r>
         <w:t xml:space="preserve"> </w:t>
@@ -881,46 +1683,20 @@
       <w:pPr>
         <w:pStyle w:val="TableCaption"/>
       </w:pPr>
-      <w:bookmarkStart w:id="31" w:name="table2"/>
-      <w:r>
-        <w:t xml:space="preserve">Table </w:t>
-      </w:r>
-      <w:fldSimple w:instr="SEQ Table \* ARABIC ">
-        <w:r>
-          <w:t>2</w:t>
-        </w:r>
-      </w:fldSimple>
-      <w:r>
-        <w:t xml:space="preserve">:</w:t>
-      </w:r>
-      <w:bookmarkEnd w:id="31"/>
-      <w:r>
-        <w:t xml:space="preserve"> </w:t>
-      </w:r>
-      <w:r>
-        <w:t xml:space="preserve">Table 3.2: Linear model fit table.</w:t>
+      <w:r>
+        <w:t xml:space="preserve">Table 4.1: Linear model fit table.</w:t>
       </w:r>
     </w:p>
     <w:tbl>
       <w:tblPr>
         <w:tblStyle w:val="Table"/>
-        <w:tblW w:type="auto" w:w="0"/>
+        <w:tblW w:type="pct" w:w="0.0"/>
         <w:tblLook w:firstRow="1" w:lastRow="0" w:firstColumn="0" w:lastColumn="0" w:noHBand="0" w:noVBand="0" w:val="0020"/>
-        <w:tblCaption w:val="Table 3.2: Linear model fit table."/>
+        <w:tblCaption w:val="Table 4.1: Linear model fit table."/>
       </w:tblPr>
-      <w:tblGrid>
-        <w:gridCol w:w="1584"/>
-        <w:gridCol w:w="1584"/>
-        <w:gridCol w:w="1584"/>
-        <w:gridCol w:w="1584"/>
-        <w:gridCol w:w="1584"/>
-      </w:tblGrid>
+      <w:tblGrid/>
       <w:tr>
-        <w:trPr>
-          <w:tblHeader w:val="true"/>
-        </w:trPr>
         <w:tc>
-          <w:tcPr/>
           <w:p>
             <w:pPr>
               <w:pStyle w:val="Compact"/>
@@ -932,7 +1708,6 @@
           </w:p>
         </w:tc>
         <w:tc>
-          <w:tcPr/>
           <w:p>
             <w:pPr>
               <w:pStyle w:val="Compact"/>
@@ -944,7 +1719,6 @@
           </w:p>
         </w:tc>
         <w:tc>
-          <w:tcPr/>
           <w:p>
             <w:pPr>
               <w:pStyle w:val="Compact"/>
@@ -956,7 +1730,6 @@
           </w:p>
         </w:tc>
         <w:tc>
-          <w:tcPr/>
           <w:p>
             <w:pPr>
               <w:pStyle w:val="Compact"/>
@@ -968,7 +1741,6 @@
           </w:p>
         </w:tc>
         <w:tc>
-          <w:tcPr/>
           <w:p>
             <w:pPr>
               <w:pStyle w:val="Compact"/>
@@ -982,7 +1754,6 @@
       </w:tr>
       <w:tr>
         <w:tc>
-          <w:tcPr/>
           <w:p>
             <w:pPr>
               <w:pStyle w:val="Compact"/>
@@ -994,7 +1765,6 @@
           </w:p>
         </w:tc>
         <w:tc>
-          <w:tcPr/>
           <w:p>
             <w:pPr>
               <w:pStyle w:val="Compact"/>
@@ -1006,7 +1776,6 @@
           </w:p>
         </w:tc>
         <w:tc>
-          <w:tcPr/>
           <w:p>
             <w:pPr>
               <w:pStyle w:val="Compact"/>
@@ -1018,7 +1787,6 @@
           </w:p>
         </w:tc>
         <w:tc>
-          <w:tcPr/>
           <w:p>
             <w:pPr>
               <w:pStyle w:val="Compact"/>
@@ -1030,7 +1798,6 @@
           </w:p>
         </w:tc>
         <w:tc>
-          <w:tcPr/>
           <w:p>
             <w:pPr>
               <w:pStyle w:val="Compact"/>
@@ -1044,7 +1811,6 @@
       </w:tr>
       <w:tr>
         <w:tc>
-          <w:tcPr/>
           <w:p>
             <w:pPr>
               <w:pStyle w:val="Compact"/>
@@ -1056,7 +1822,6 @@
           </w:p>
         </w:tc>
         <w:tc>
-          <w:tcPr/>
           <w:p>
             <w:pPr>
               <w:pStyle w:val="Compact"/>
@@ -1068,7 +1833,6 @@
           </w:p>
         </w:tc>
         <w:tc>
-          <w:tcPr/>
           <w:p>
             <w:pPr>
               <w:pStyle w:val="Compact"/>
@@ -1080,7 +1844,6 @@
           </w:p>
         </w:tc>
         <w:tc>
-          <w:tcPr/>
           <w:p>
             <w:pPr>
               <w:pStyle w:val="Compact"/>
@@ -1092,7 +1855,6 @@
           </w:p>
         </w:tc>
         <w:tc>
-          <w:tcPr/>
           <w:p>
             <w:pPr>
               <w:pStyle w:val="Compact"/>
@@ -1105,9 +1867,9 @@
         </w:tc>
       </w:tr>
     </w:tbl>
+    <w:bookmarkEnd w:id="31"/>
     <w:bookmarkEnd w:id="32"/>
-    <w:bookmarkEnd w:id="33"/>
-    <w:bookmarkStart w:id="38" w:name="discussion"/>
+    <w:bookmarkStart w:id="37" w:name="discussion"/>
     <w:p>
       <w:pPr>
         <w:pStyle w:val="Heading1"/>
@@ -1116,7 +1878,7 @@
         <w:rPr>
           <w:rStyle w:val="SectionNumber"/>
         </w:rPr>
-        <w:t xml:space="preserve">4</w:t>
+        <w:t xml:space="preserve">5</w:t>
       </w:r>
       <w:r>
         <w:tab/>
@@ -1125,7 +1887,7 @@
         <w:t xml:space="preserve">Discussion</w:t>
       </w:r>
     </w:p>
-    <w:bookmarkStart w:id="34" w:name="summary-and-interpretation"/>
+    <w:bookmarkStart w:id="33" w:name="summary-and-interpretation"/>
     <w:p>
       <w:pPr>
         <w:pStyle w:val="Heading2"/>
@@ -1134,7 +1896,7 @@
         <w:rPr>
           <w:rStyle w:val="SectionNumber"/>
         </w:rPr>
-        <w:t xml:space="preserve">4.1</w:t>
+        <w:t xml:space="preserve">5.1</w:t>
       </w:r>
       <w:r>
         <w:tab/>
@@ -1155,8 +1917,8 @@
         <w:t xml:space="preserve">Summarize what you did, what you found and what it means.</w:t>
       </w:r>
     </w:p>
-    <w:bookmarkEnd w:id="34"/>
-    <w:bookmarkStart w:id="35" w:name="strengths-and-limitations"/>
+    <w:bookmarkEnd w:id="33"/>
+    <w:bookmarkStart w:id="34" w:name="strengths-and-limitations"/>
     <w:p>
       <w:pPr>
         <w:pStyle w:val="Heading2"/>
@@ -1165,7 +1927,7 @@
         <w:rPr>
           <w:rStyle w:val="SectionNumber"/>
         </w:rPr>
-        <w:t xml:space="preserve">4.2</w:t>
+        <w:t xml:space="preserve">5.2</w:t>
       </w:r>
       <w:r>
         <w:tab/>
@@ -1186,8 +1948,8 @@
         <w:t xml:space="preserve">Discuss what you perceive as strengths and limitations of your analysis.</w:t>
       </w:r>
     </w:p>
-    <w:bookmarkEnd w:id="35"/>
-    <w:bookmarkStart w:id="37" w:name="conclusions"/>
+    <w:bookmarkEnd w:id="34"/>
+    <w:bookmarkStart w:id="36" w:name="conclusions"/>
     <w:p>
       <w:pPr>
         <w:pStyle w:val="Heading2"/>
@@ -1196,7 +1958,7 @@
         <w:rPr>
           <w:rStyle w:val="SectionNumber"/>
         </w:rPr>
-        <w:t xml:space="preserve">4.3</w:t>
+        <w:t xml:space="preserve">5.3</w:t>
       </w:r>
       <w:r>
         <w:tab/>
@@ -1259,7 +2021,7 @@
       <w:r>
         <w:t xml:space="preserve"> </w:t>
       </w:r>
-      <w:hyperlink r:id="rId36">
+      <w:hyperlink r:id="rId35">
         <w:r>
           <w:rPr>
             <w:rStyle w:val="Hyperlink"/>
@@ -1286,9 +2048,9 @@
         <w:t xml:space="preserve">but giving it a more descriptive name is probably better.</w:t>
       </w:r>
     </w:p>
+    <w:bookmarkEnd w:id="36"/>
     <w:bookmarkEnd w:id="37"/>
-    <w:bookmarkEnd w:id="38"/>
-    <w:bookmarkStart w:id="42" w:name="references"/>
+    <w:bookmarkStart w:id="41" w:name="references"/>
     <w:p>
       <w:pPr>
         <w:pStyle w:val="Heading1"/>
@@ -1297,8 +2059,8 @@
         <w:t xml:space="preserve">References</w:t>
       </w:r>
     </w:p>
-    <w:bookmarkStart w:id="41" w:name="refs"/>
-    <w:bookmarkStart w:id="40" w:name="ref-Leek2015a"/>
+    <w:bookmarkStart w:id="40" w:name="refs"/>
+    <w:bookmarkStart w:id="39" w:name="ref-Leek2015a"/>
     <w:p>
       <w:pPr>
         <w:pStyle w:val="Bibliography"/>
@@ -1335,7 +2097,7 @@
       <w:r>
         <w:t xml:space="preserve"> </w:t>
       </w:r>
-      <w:hyperlink r:id="rId39">
+      <w:hyperlink r:id="rId38">
         <w:r>
           <w:rPr>
             <w:rStyle w:val="Hyperlink"/>
@@ -1344,9 +2106,9 @@
         </w:r>
       </w:hyperlink>
     </w:p>
+    <w:bookmarkEnd w:id="39"/>
     <w:bookmarkEnd w:id="40"/>
     <w:bookmarkEnd w:id="41"/>
-    <w:bookmarkEnd w:id="42"/>
     <w:sectPr/>
   </w:body>
 </w:document>
@@ -1378,7 +2140,7 @@
 <file path=word/numbering.xml><?xml version="1.0" encoding="utf-8"?>
 <w:numbering xmlns:w="http://schemas.openxmlformats.org/wordprocessingml/2006/main">
   <w:abstractNum w:abstractNumId="990">
-    <w:nsid w:val="A990"/>
+    <w:nsid w:val="2c1ae401"/>
     <w:multiLevelType w:val="multilevel"/>
     <w:lvl w:ilvl="0">
       <w:numFmt w:val="bullet"/>
@@ -1464,10 +2226,10 @@
   <w:docDefaults>
     <w:rPrDefault>
       <w:rPr>
-        <w:rFonts w:asciiTheme="minorHAnsi" w:cstheme="minorBidi" w:eastAsiaTheme="minorHAnsi" w:hAnsiTheme="minorHAnsi"/>
+        <w:rFonts w:asciiTheme="minorHAnsi" w:eastAsiaTheme="minorHAnsi" w:hAnsiTheme="minorHAnsi" w:cstheme="minorBidi"/>
         <w:sz w:val="24"/>
         <w:szCs w:val="24"/>
-        <w:lang w:bidi="ar-SA" w:eastAsia="en-US" w:val="en-US"/>
+        <w:lang w:val="en-US" w:eastAsia="en-US" w:bidi="ar-SA"/>
       </w:rPr>
     </w:rPrDefault>
     <w:pPrDefault>
@@ -1476,35 +2238,35 @@
       </w:pPr>
     </w:pPrDefault>
   </w:docDefaults>
-  <w:latentStyles w:count="276" w:defLockedState="0" w:defQFormat="0" w:defSemiHidden="0" w:defUIPriority="0" w:defUnhideWhenUsed="0"/>
-  <w:style w:default="1" w:styleId="Normal" w:type="paragraph">
+  <w:latentStyles w:defLockedState="0" w:defUIPriority="0" w:defSemiHidden="0" w:defUnhideWhenUsed="0" w:defQFormat="0" w:count="276"/>
+  <w:style w:type="paragraph" w:default="1" w:styleId="Normal">
     <w:name w:val="Normal"/>
     <w:qFormat/>
   </w:style>
-  <w:style w:styleId="BodyText" w:type="paragraph">
+  <w:style w:type="paragraph" w:styleId="BodyText">
     <w:name w:val="Body Text"/>
     <w:basedOn w:val="Normal"/>
     <w:link w:val="BodyTextChar"/>
     <w:pPr>
-      <w:spacing w:after="180" w:before="180"/>
+      <w:spacing w:before="180" w:after="180"/>
     </w:pPr>
     <w:qFormat/>
   </w:style>
-  <w:style w:customStyle="1" w:styleId="FirstParagraph" w:type="paragraph">
+  <w:style w:type="paragraph" w:customStyle="1" w:styleId="FirstParagraph">
     <w:name w:val="First Paragraph"/>
     <w:basedOn w:val="BodyText"/>
     <w:next w:val="BodyText"/>
     <w:qFormat/>
   </w:style>
-  <w:style w:customStyle="1" w:styleId="Compact" w:type="paragraph">
+  <w:style w:type="paragraph" w:customStyle="1" w:styleId="Compact">
     <w:name w:val="Compact"/>
     <w:basedOn w:val="BodyText"/>
     <w:qFormat/>
     <w:pPr>
-      <w:spacing w:after="36" w:before="36"/>
+      <w:spacing w:before="36" w:after="36"/>
     </w:pPr>
   </w:style>
-  <w:style w:styleId="Title" w:type="paragraph">
+  <w:style w:type="paragraph" w:styleId="Title">
     <w:name w:val="Title"/>
     <w:basedOn w:val="Normal"/>
     <w:next w:val="BodyText"/>
@@ -1512,19 +2274,19 @@
     <w:pPr>
       <w:keepNext/>
       <w:keepLines/>
-      <w:spacing w:after="240" w:before="480"/>
+      <w:spacing w:before="480" w:after="240"/>
       <w:jc w:val="center"/>
     </w:pPr>
     <w:rPr>
-      <w:rFonts w:asciiTheme="majorHAnsi" w:cstheme="majorBidi" w:eastAsiaTheme="majorEastAsia" w:hAnsiTheme="majorHAnsi"/>
+      <w:rFonts w:asciiTheme="majorHAnsi" w:eastAsiaTheme="majorEastAsia" w:hAnsiTheme="majorHAnsi" w:cstheme="majorBidi"/>
       <w:b/>
       <w:bCs/>
-      <w:color w:themeColor="accent1" w:themeShade="B5" w:val="345A8A"/>
+      <w:color w:val="345A8A" w:themeColor="accent1" w:themeShade="B5"/>
       <w:sz w:val="36"/>
       <w:szCs w:val="36"/>
     </w:rPr>
   </w:style>
-  <w:style w:styleId="Subtitle" w:type="paragraph">
+  <w:style w:type="paragraph" w:styleId="Subtitle">
     <w:name w:val="Subtitle"/>
     <w:basedOn w:val="Title"/>
     <w:next w:val="BodyText"/>
@@ -1532,7 +2294,7 @@
     <w:pPr>
       <w:keepNext/>
       <w:keepLines/>
-      <w:spacing w:after="240" w:before="240"/>
+      <w:spacing w:before="240" w:after="240"/>
       <w:jc w:val="center"/>
     </w:pPr>
     <w:rPr>
@@ -1540,7 +2302,7 @@
       <w:szCs w:val="30"/>
     </w:rPr>
   </w:style>
-  <w:style w:customStyle="1" w:styleId="Author" w:type="paragraph">
+  <w:style w:type="paragraph" w:customStyle="1" w:styleId="Author">
     <w:name w:val="Author"/>
     <w:next w:val="BodyText"/>
     <w:qFormat/>
@@ -1550,7 +2312,7 @@
       <w:jc w:val="center"/>
     </w:pPr>
   </w:style>
-  <w:style w:styleId="Date" w:type="paragraph">
+  <w:style w:type="paragraph" w:styleId="Date">
     <w:name w:val="Date"/>
     <w:next w:val="BodyText"/>
     <w:qFormat/>
@@ -1560,7 +2322,7 @@
       <w:jc w:val="center"/>
     </w:pPr>
   </w:style>
-  <w:style w:customStyle="1" w:styleId="Abstract" w:type="paragraph">
+  <w:style w:type="paragraph" w:customStyle="1" w:styleId="Abstract">
     <w:name w:val="Abstract"/>
     <w:basedOn w:val="Normal"/>
     <w:next w:val="BodyText"/>
@@ -1568,14 +2330,14 @@
     <w:pPr>
       <w:keepNext/>
       <w:keepLines/>
-      <w:spacing w:after="300" w:before="300"/>
+      <w:spacing w:before="300" w:after="300"/>
     </w:pPr>
     <w:rPr>
       <w:sz w:val="20"/>
       <w:szCs w:val="20"/>
     </w:rPr>
   </w:style>
-  <w:style w:styleId="Bibliography" w:type="paragraph">
+  <w:style w:type="paragraph" w:styleId="Bibliography">
     <w:name w:val="Bibliography"/>
     <w:basedOn w:val="Normal"/>
     <w:next w:val="Bibliography"/>
@@ -1583,7 +2345,7 @@
     <w:pPr/>
     <w:rPr/>
   </w:style>
-  <w:style w:styleId="Heading1" w:type="paragraph">
+  <w:style w:type="paragraph" w:styleId="Heading1">
     <w:name w:val="Heading 1"/>
     <w:basedOn w:val="Normal"/>
     <w:next w:val="BodyText"/>
@@ -1592,19 +2354,19 @@
     <w:pPr>
       <w:keepNext/>
       <w:keepLines/>
-      <w:spacing w:after="0" w:before="480"/>
+      <w:spacing w:before="480" w:after="0"/>
       <w:outlineLvl w:val="0"/>
     </w:pPr>
     <w:rPr>
-      <w:rFonts w:asciiTheme="majorHAnsi" w:cstheme="majorBidi" w:eastAsiaTheme="majorEastAsia" w:hAnsiTheme="majorHAnsi"/>
+      <w:rFonts w:asciiTheme="majorHAnsi" w:eastAsiaTheme="majorEastAsia" w:hAnsiTheme="majorHAnsi" w:cstheme="majorBidi"/>
       <w:b/>
       <w:bCs/>
-      <w:color w:themeColor="accent1" w:val="4F81BD"/>
+      <w:color w:val="4F81BD" w:themeColor="accent1"/>
       <w:sz w:val="32"/>
       <w:szCs w:val="32"/>
     </w:rPr>
   </w:style>
-  <w:style w:styleId="Heading2" w:type="paragraph">
+  <w:style w:type="paragraph" w:styleId="Heading2">
     <w:name w:val="Heading 2"/>
     <w:basedOn w:val="Normal"/>
     <w:next w:val="BodyText"/>
@@ -1614,19 +2376,19 @@
     <w:pPr>
       <w:keepNext/>
       <w:keepLines/>
-      <w:spacing w:after="0" w:before="200"/>
+      <w:spacing w:before="200" w:after="0"/>
       <w:outlineLvl w:val="1"/>
     </w:pPr>
     <w:rPr>
-      <w:rFonts w:asciiTheme="majorHAnsi" w:cstheme="majorBidi" w:eastAsiaTheme="majorEastAsia" w:hAnsiTheme="majorHAnsi"/>
+      <w:rFonts w:asciiTheme="majorHAnsi" w:eastAsiaTheme="majorEastAsia" w:hAnsiTheme="majorHAnsi" w:cstheme="majorBidi"/>
       <w:b/>
       <w:bCs/>
-      <w:color w:themeColor="accent1" w:val="4F81BD"/>
+      <w:color w:val="4F81BD" w:themeColor="accent1"/>
       <w:sz w:val="28"/>
       <w:szCs w:val="28"/>
     </w:rPr>
   </w:style>
-  <w:style w:styleId="Heading3" w:type="paragraph">
+  <w:style w:type="paragraph" w:styleId="Heading3">
     <w:name w:val="Heading 3"/>
     <w:basedOn w:val="Normal"/>
     <w:next w:val="BodyText"/>
@@ -1636,19 +2398,19 @@
     <w:pPr>
       <w:keepNext/>
       <w:keepLines/>
-      <w:spacing w:after="0" w:before="200"/>
+      <w:spacing w:before="200" w:after="0"/>
       <w:outlineLvl w:val="2"/>
     </w:pPr>
     <w:rPr>
-      <w:rFonts w:asciiTheme="majorHAnsi" w:cstheme="majorBidi" w:eastAsiaTheme="majorEastAsia" w:hAnsiTheme="majorHAnsi"/>
+      <w:rFonts w:asciiTheme="majorHAnsi" w:eastAsiaTheme="majorEastAsia" w:hAnsiTheme="majorHAnsi" w:cstheme="majorBidi"/>
       <w:b/>
       <w:bCs/>
-      <w:color w:themeColor="accent1" w:val="4F81BD"/>
+      <w:color w:val="4F81BD" w:themeColor="accent1"/>
       <w:sz w:val="24"/>
       <w:szCs w:val="24"/>
     </w:rPr>
   </w:style>
-  <w:style w:styleId="Heading4" w:type="paragraph">
+  <w:style w:type="paragraph" w:styleId="Heading4">
     <w:name w:val="Heading 4"/>
     <w:basedOn w:val="Normal"/>
     <w:next w:val="BodyText"/>
@@ -1658,19 +2420,19 @@
     <w:pPr>
       <w:keepNext/>
       <w:keepLines/>
-      <w:spacing w:after="0" w:before="200"/>
+      <w:spacing w:before="200" w:after="0"/>
       <w:outlineLvl w:val="3"/>
     </w:pPr>
     <w:rPr>
-      <w:rFonts w:asciiTheme="majorHAnsi" w:cstheme="majorBidi" w:eastAsiaTheme="majorEastAsia" w:hAnsiTheme="majorHAnsi"/>
+      <w:rFonts w:asciiTheme="majorHAnsi" w:eastAsiaTheme="majorEastAsia" w:hAnsiTheme="majorHAnsi" w:cstheme="majorBidi"/>
       <w:i/>
       <w:bCs/>
-      <w:color w:themeColor="accent1" w:val="4F81BD"/>
+      <w:color w:val="4F81BD" w:themeColor="accent1"/>
       <w:sz w:val="24"/>
       <w:szCs w:val="24"/>
     </w:rPr>
   </w:style>
-  <w:style w:styleId="Heading5" w:type="paragraph">
+  <w:style w:type="paragraph" w:styleId="Heading5">
     <w:name w:val="Heading 5"/>
     <w:basedOn w:val="Normal"/>
     <w:next w:val="BodyText"/>
@@ -1680,18 +2442,18 @@
     <w:pPr>
       <w:keepNext/>
       <w:keepLines/>
-      <w:spacing w:after="0" w:before="200"/>
+      <w:spacing w:before="200" w:after="0"/>
       <w:outlineLvl w:val="4"/>
     </w:pPr>
     <w:rPr>
-      <w:rFonts w:asciiTheme="majorHAnsi" w:cstheme="majorBidi" w:eastAsiaTheme="majorEastAsia" w:hAnsiTheme="majorHAnsi"/>
+      <w:rFonts w:asciiTheme="majorHAnsi" w:eastAsiaTheme="majorEastAsia" w:hAnsiTheme="majorHAnsi" w:cstheme="majorBidi"/>
       <w:iCs/>
-      <w:color w:themeColor="accent1" w:val="4F81BD"/>
+      <w:color w:val="4F81BD" w:themeColor="accent1"/>
       <w:sz w:val="24"/>
       <w:szCs w:val="24"/>
     </w:rPr>
   </w:style>
-  <w:style w:styleId="Heading6" w:type="paragraph">
+  <w:style w:type="paragraph" w:styleId="Heading6">
     <w:name w:val="Heading 6"/>
     <w:basedOn w:val="Normal"/>
     <w:next w:val="BodyText"/>
@@ -1701,17 +2463,17 @@
     <w:pPr>
       <w:keepNext/>
       <w:keepLines/>
-      <w:spacing w:after="0" w:before="200"/>
+      <w:spacing w:before="200" w:after="0"/>
       <w:outlineLvl w:val="5"/>
     </w:pPr>
     <w:rPr>
-      <w:rFonts w:asciiTheme="majorHAnsi" w:cstheme="majorBidi" w:eastAsiaTheme="majorEastAsia" w:hAnsiTheme="majorHAnsi"/>
-      <w:color w:themeColor="accent1" w:val="4F81BD"/>
+      <w:rFonts w:asciiTheme="majorHAnsi" w:eastAsiaTheme="majorEastAsia" w:hAnsiTheme="majorHAnsi" w:cstheme="majorBidi"/>
+      <w:color w:val="4F81BD" w:themeColor="accent1"/>
       <w:sz w:val="24"/>
       <w:szCs w:val="24"/>
     </w:rPr>
   </w:style>
-  <w:style w:styleId="Heading7" w:type="paragraph">
+  <w:style w:type="paragraph" w:styleId="Heading7">
     <w:name w:val="Heading 7"/>
     <w:basedOn w:val="Normal"/>
     <w:next w:val="BodyText"/>
@@ -1721,17 +2483,17 @@
     <w:pPr>
       <w:keepNext/>
       <w:keepLines/>
-      <w:spacing w:after="0" w:before="200"/>
+      <w:spacing w:before="200" w:after="0"/>
       <w:outlineLvl w:val="6"/>
     </w:pPr>
     <w:rPr>
-      <w:rFonts w:asciiTheme="majorHAnsi" w:cstheme="majorBidi" w:eastAsiaTheme="majorEastAsia" w:hAnsiTheme="majorHAnsi"/>
-      <w:color w:themeColor="accent1" w:val="4F81BD"/>
+      <w:rFonts w:asciiTheme="majorHAnsi" w:eastAsiaTheme="majorEastAsia" w:hAnsiTheme="majorHAnsi" w:cstheme="majorBidi"/>
+      <w:color w:val="4F81BD" w:themeColor="accent1"/>
       <w:sz w:val="24"/>
       <w:szCs w:val="24"/>
     </w:rPr>
   </w:style>
-  <w:style w:styleId="Heading8" w:type="paragraph">
+  <w:style w:type="paragraph" w:styleId="Heading8">
     <w:name w:val="Heading 8"/>
     <w:basedOn w:val="Normal"/>
     <w:next w:val="BodyText"/>
@@ -1741,17 +2503,17 @@
     <w:pPr>
       <w:keepNext/>
       <w:keepLines/>
-      <w:spacing w:after="0" w:before="200"/>
+      <w:spacing w:before="200" w:after="0"/>
       <w:outlineLvl w:val="7"/>
     </w:pPr>
     <w:rPr>
-      <w:rFonts w:asciiTheme="majorHAnsi" w:cstheme="majorBidi" w:eastAsiaTheme="majorEastAsia" w:hAnsiTheme="majorHAnsi"/>
-      <w:color w:themeColor="accent1" w:val="4F81BD"/>
+      <w:rFonts w:asciiTheme="majorHAnsi" w:eastAsiaTheme="majorEastAsia" w:hAnsiTheme="majorHAnsi" w:cstheme="majorBidi"/>
+      <w:color w:val="4F81BD" w:themeColor="accent1"/>
       <w:sz w:val="24"/>
       <w:szCs w:val="24"/>
     </w:rPr>
   </w:style>
-  <w:style w:styleId="Heading9" w:type="paragraph">
+  <w:style w:type="paragraph" w:styleId="Heading9">
     <w:name w:val="Heading 9"/>
     <w:basedOn w:val="Normal"/>
     <w:next w:val="BodyText"/>
@@ -1761,17 +2523,17 @@
     <w:pPr>
       <w:keepNext/>
       <w:keepLines/>
-      <w:spacing w:after="0" w:before="200"/>
+      <w:spacing w:before="200" w:after="0"/>
       <w:outlineLvl w:val="8"/>
     </w:pPr>
     <w:rPr>
-      <w:rFonts w:asciiTheme="majorHAnsi" w:cstheme="majorBidi" w:eastAsiaTheme="majorEastAsia" w:hAnsiTheme="majorHAnsi"/>
-      <w:color w:themeColor="accent1" w:val="4F81BD"/>
+      <w:rFonts w:asciiTheme="majorHAnsi" w:eastAsiaTheme="majorEastAsia" w:hAnsiTheme="majorHAnsi" w:cstheme="majorBidi"/>
+      <w:color w:val="4F81BD" w:themeColor="accent1"/>
       <w:sz w:val="24"/>
       <w:szCs w:val="24"/>
     </w:rPr>
   </w:style>
-  <w:style w:styleId="BlockText" w:type="paragraph">
+  <w:style w:type="paragraph" w:styleId="BlockText">
     <w:name w:val="Block Text"/>
     <w:basedOn w:val="BodyText"/>
     <w:next w:val="BodyText"/>
@@ -1779,11 +2541,11 @@
     <w:unhideWhenUsed/>
     <w:qFormat/>
     <w:pPr>
-      <w:spacing w:after="100" w:before="100"/>
+      <w:spacing w:before="100" w:after="100"/>
       <w:ind w:firstLine="0" w:left="480" w:right="480"/>
     </w:pPr>
   </w:style>
-  <w:style w:styleId="FootnoteText" w:type="paragraph">
+  <w:style w:type="paragraph" w:styleId="FootnoteText">
     <w:name w:val="Footnote Text"/>
     <w:basedOn w:val="Normal"/>
     <w:next w:val="FootnoteText"/>
@@ -1791,30 +2553,30 @@
     <w:unhideWhenUsed/>
     <w:qFormat/>
   </w:style>
-  <w:style w:default="1" w:styleId="DefaultParagraphFont" w:type="character">
+  <w:style w:type="character" w:default="1" w:styleId="DefaultParagraphFont">
     <w:name w:val="Default Paragraph Font"/>
     <w:semiHidden/>
     <w:unhideWhenUsed/>
   </w:style>
-  <w:style w:default="1" w:styleId="Table" w:type="table">
+  <w:style w:type="table" w:default="1" w:styleId="Table">
     <w:name w:val="Table"/>
     <w:basedOn w:val="TableNormal"/>
     <w:semiHidden/>
     <w:unhideWhenUsed/>
     <w:qFormat/>
     <w:tblPr>
-      <w:tblInd w:type="dxa" w:w="0"/>
+      <w:tblInd w:w="0" w:type="dxa"/>
       <w:tblCellMar>
-        <w:top w:type="dxa" w:w="0"/>
-        <w:left w:type="dxa" w:w="108"/>
-        <w:bottom w:type="dxa" w:w="0"/>
-        <w:right w:type="dxa" w:w="108"/>
+        <w:top w:w="0" w:type="dxa"/>
+        <w:left w:w="108" w:type="dxa"/>
+        <w:bottom w:w="0" w:type="dxa"/>
+        <w:right w:w="108" w:type="dxa"/>
       </w:tblCellMar>
     </w:tblPr>
     <w:tblStylePr w:type="firstRow">
       <w:tblPr>
         <w:jc w:val="left"/>
-        <w:tblInd w:type="dxa" w:w="0"/>
+        <w:tblInd w:w="0" w:type="dxa"/>
       </w:tblPr>
       <w:trPr>
         <w:jc w:val="left"/>
@@ -1827,7 +2589,7 @@
       </w:tcPr>
     </w:tblStylePr>
   </w:style>
-  <w:style w:customStyle="1" w:styleId="DefinitionTerm" w:type="paragraph">
+  <w:style w:type="paragraph" w:customStyle="1" w:styleId="DefinitionTerm">
     <w:name w:val="Definition Term"/>
     <w:basedOn w:val="Normal"/>
     <w:next w:val="Definition"/>
@@ -1840,49 +2602,49 @@
       <w:b/>
     </w:rPr>
   </w:style>
-  <w:style w:customStyle="1" w:styleId="Definition" w:type="paragraph">
+  <w:style w:type="paragraph" w:customStyle="1" w:styleId="Definition">
     <w:name w:val="Definition"/>
     <w:basedOn w:val="Normal"/>
   </w:style>
-  <w:style w:styleId="Caption" w:type="paragraph">
+  <w:style w:type="paragraph" w:styleId="Caption">
     <w:name w:val="Caption"/>
     <w:basedOn w:val="Normal"/>
     <w:link w:val="BodyTextChar"/>
     <w:pPr>
-      <w:spacing w:after="120" w:before="0"/>
+      <w:spacing w:before="0" w:after="120"/>
     </w:pPr>
     <w:rPr>
       <w:i/>
     </w:rPr>
   </w:style>
-  <w:style w:customStyle="1" w:styleId="TableCaption" w:type="paragraph">
+  <w:style w:type="paragraph" w:customStyle="1" w:styleId="TableCaption">
     <w:name w:val="Table Caption"/>
     <w:basedOn w:val="Caption"/>
     <w:pPr>
       <w:keepNext/>
     </w:pPr>
   </w:style>
-  <w:style w:customStyle="1" w:styleId="ImageCaption" w:type="paragraph">
+  <w:style w:type="paragraph" w:customStyle="1" w:styleId="ImageCaption">
     <w:name w:val="Image Caption"/>
     <w:basedOn w:val="Caption"/>
   </w:style>
-  <w:style w:customStyle="1" w:styleId="Figure" w:type="paragraph">
+  <w:style w:type="paragraph" w:customStyle="1" w:styleId="Figure">
     <w:name w:val="Figure"/>
     <w:basedOn w:val="Normal"/>
   </w:style>
-  <w:style w:customStyle="1" w:styleId="CaptionedFigure" w:type="paragraph">
+  <w:style w:type="paragraph" w:customStyle="1" w:styleId="CaptionedFigure">
     <w:name w:val="Captioned Figure"/>
     <w:basedOn w:val="Figure"/>
     <w:pPr>
       <w:keepNext/>
     </w:pPr>
   </w:style>
-  <w:style w:customStyle="1" w:styleId="BodyTextChar" w:type="character">
+  <w:style w:type="character" w:customStyle="1" w:styleId="BodyTextChar">
     <w:name w:val="Body Text Char"/>
     <w:basedOn w:val="DefaultParagraphFont"/>
     <w:link w:val="BodyText"/>
   </w:style>
-  <w:style w:customStyle="1" w:styleId="VerbatimChar" w:type="character">
+  <w:style w:type="character" w:customStyle="1" w:styleId="VerbatimChar">
     <w:name w:val="Verbatim Char"/>
     <w:basedOn w:val="BodyTextChar"/>
     <w:rPr>
@@ -1890,25 +2652,25 @@
       <w:sz w:val="22"/>
     </w:rPr>
   </w:style>
-  <w:style w:customStyle="1" w:styleId="SectionNumber" w:type="character">
+  <w:style w:type="character" w:customStyle="1" w:styleId="SectionNumber">
     <w:name w:val="Section Number"/>
     <w:basedOn w:val="BodyTextChar"/>
   </w:style>
-  <w:style w:styleId="FootnoteReference" w:type="character">
+  <w:style w:type="character" w:styleId="FootnoteReference">
     <w:name w:val="Footnote Reference"/>
     <w:basedOn w:val="BodyTextChar"/>
     <w:rPr>
       <w:vertAlign w:val="superscript"/>
     </w:rPr>
   </w:style>
-  <w:style w:styleId="Hyperlink" w:type="character">
+  <w:style w:type="character" w:styleId="Hyperlink">
     <w:name w:val="Hyperlink"/>
     <w:basedOn w:val="BodyTextChar"/>
     <w:rPr>
-      <w:color w:themeColor="accent1" w:val="4F81BD"/>
-    </w:rPr>
-  </w:style>
-  <w:style w:styleId="TOCHeading" w:type="paragraph">
+      <w:color w:val="4F81BD" w:themeColor="accent1"/>
+    </w:rPr>
+  </w:style>
+  <w:style w:type="paragraph" w:styleId="TOCHeading">
     <w:name w:val="TOC Heading"/>
     <w:basedOn w:val="Heading1"/>
     <w:next w:val="BodyText"/>
@@ -1920,10 +2682,10 @@
       <w:outlineLvl w:val="9"/>
     </w:pPr>
     <w:rPr>
-      <w:rFonts w:asciiTheme="majorHAnsi" w:cstheme="majorBidi" w:eastAsiaTheme="majorEastAsia" w:hAnsiTheme="majorHAnsi"/>
+      <w:rFonts w:asciiTheme="majorHAnsi" w:eastAsiaTheme="majorEastAsia" w:hAnsiTheme="majorHAnsi" w:cstheme="majorBidi"/>
       <w:b w:val="0"/>
       <w:bCs w:val="0"/>
-      <w:color w:themeColor="accent1" w:themeShade="BF" w:val="365F91"/>
+      <w:color w:val="365F91" w:themeColor="accent1" w:themeShade="BF"/>
     </w:rPr>
   </w:style>
   <w:style w:type="paragraph" w:customStyle="1" w:styleId="SourceCode">

</xml_diff>

<commit_message>
Adjusted citation style to elsevier numerical by alphabetical
cleaned and moved project folders
</commit_message>
<xml_diff>
--- a/products/manuscript/Manuscript.docx
+++ b/products/manuscript/Manuscript.docx
@@ -91,13 +91,7 @@
         <w:t xml:space="preserve"> </w:t>
       </w:r>
       <w:r>
-        <w:t xml:space="preserve">Group,</w:t>
-      </w:r>
-      <w:r>
-        <w:t xml:space="preserve"> </w:t>
-      </w:r>
-      <w:r>
-        <w:t xml:space="preserve">etc.</w:t>
+        <w:t xml:space="preserve">Group</w:t>
       </w:r>
     </w:p>
     <w:p>
@@ -207,7 +201,7 @@
         <w:t xml:space="preserve"> </w:t>
       </w:r>
       <w:r>
-        <w:t xml:space="preserve">(Weir, Thompson, Soman, Møller, &amp; Leadbetter, 2015)</w:t>
+        <w:t xml:space="preserve">[1]</w:t>
       </w:r>
       <w:r>
         <w:t xml:space="preserve">, increasing knowledge of possible interventions for the disease is of utmost priority. Cancer effects populations nationwide by being responsible for uncontrollable cell growth and metastases, as well as long-term decrease of life quality as a result of side effects of long-term care including chemotherapy. Cancer is also a disease that has established itself with disparities in several types of cancer being more highly concentrated to certain minority groups at a higher level than overall populations</w:t>
@@ -216,14 +210,14 @@
         <w:t xml:space="preserve"> </w:t>
       </w:r>
       <w:r>
-        <w:t xml:space="preserve">(Zavala et al., 2021)</w:t>
+        <w:t xml:space="preserve">[2]</w:t>
       </w:r>
       <w:r>
         <w:t xml:space="preserve">. In this research project, data will be analyzed to further understand the trend of cancer mortality trends from 1999-2017 in the United States using data collected via the CDC wonder website. The goal of this project is to understand the role that age group, sex, ethnicity (characterized as hispanic or non-hispanic), and race play in the trend of overall rates of the disease nationwide, as well as to shed light on population groups that are of a higher need for directed health intervention. This research will allow for a greater understanding of populations that can experience the greatest positive impact from targeted health intervention.</w:t>
       </w:r>
     </w:p>
     <w:bookmarkEnd w:id="20"/>
-    <w:bookmarkStart w:id="26" w:name="introduction"/>
+    <w:bookmarkStart w:id="25" w:name="introduction"/>
     <w:p>
       <w:pPr>
         <w:pStyle w:val="Heading1"/>
@@ -241,7 +235,7 @@
         <w:t xml:space="preserve">Introduction</w:t>
       </w:r>
     </w:p>
-    <w:bookmarkStart w:id="22" w:name="general-background-information"/>
+    <w:bookmarkStart w:id="21" w:name="general-background-information"/>
     <w:p>
       <w:pPr>
         <w:pStyle w:val="Heading2"/>
@@ -264,33 +258,22 @@
         <w:pStyle w:val="FirstParagraph"/>
       </w:pPr>
       <w:r>
-        <w:t xml:space="preserve">The word cancer has long been one of the most recognizable and fear-inducing words worldwide in the sphere of chronic disease. Cancer, along with heart disease and diabetes, are responsible for the leading causes of death and disability in the United States (according to the Center for Disease Control-</w:t>
-      </w:r>
-      <w:hyperlink r:id="rId21">
-        <w:r>
-          <w:rPr>
-            <w:rStyle w:val="Hyperlink"/>
-          </w:rPr>
-          <w:t xml:space="preserve">https://www.cdc.gov/chronicdisease/about/index.htm#</w:t>
-        </w:r>
-      </w:hyperlink>
-      <w:r>
-        <w:t xml:space="preserve">:~:text=Chronic%20diseases%20such%20as%20heart,disability%20in%20the%20United%20States). In 2012, there were an estimated 14.1 million new cancer cases with 8.2 million cancer deaths worldwide</w:t>
-      </w:r>
-      <w:r>
-        <w:t xml:space="preserve">(Torre, Siegel, Ward, &amp; Jemal, 2016)</w:t>
+        <w:t xml:space="preserve">The word cancer has long been one of the most recognizable and fear-inducing words worldwide in the sphere of chronic disease. Cancer, along with heart disease and diabetes, are responsible for the leading causes of death and disability in the United States. In 2012, there were an estimated 14.1 million new cancer cases with 8.2 million cancer deaths worldwide</w:t>
+      </w:r>
+      <w:r>
+        <w:t xml:space="preserve">[3]</w:t>
       </w:r>
       <w:r>
         <w:t xml:space="preserve">. Cancer also affects the elderly at a hightened rate,being the fourth highest cause of death for the very old,with people aged 85 and older making up 6% of total cancer cases</w:t>
       </w:r>
       <w:r>
-        <w:t xml:space="preserve">(Dana et al., n.d.)</w:t>
+        <w:t xml:space="preserve">[4]</w:t>
       </w:r>
       <w:r>
         <w:t xml:space="preserve">. Additionally, cancer disproportionately affects some racial and ethnic groups more than others, with Black patients being more likely to have metastatic disease at diagnosis as well as (along with the Hispanic population) being less likely to receive medical treatment</w:t>
       </w:r>
       <w:r>
-        <w:t xml:space="preserve">(Zhang et al., 2020)</w:t>
+        <w:t xml:space="preserve">[5]</w:t>
       </w:r>
       <w:r>
         <w:t xml:space="preserve">.</w:t>
@@ -307,7 +290,7 @@
         <w:t xml:space="preserve"> </w:t>
       </w:r>
       <w:r>
-        <w:t xml:space="preserve">(Schabath, Cress, &amp; Muñoz-Antonia, n.d.)</w:t>
+        <w:t xml:space="preserve">[6]</w:t>
       </w:r>
       <w:r>
         <w:t xml:space="preserve">, lung cancer in particular has</w:t>
@@ -334,7 +317,7 @@
         <w:t xml:space="preserve"> </w:t>
       </w:r>
       <w:r>
-        <w:t xml:space="preserve">(Özdemir &amp; Dotto, 2017)</w:t>
+        <w:t xml:space="preserve">[7]</w:t>
       </w:r>
       <w:r>
         <w:t xml:space="preserve"> </w:t>
@@ -351,8 +334,8 @@
         <w:t xml:space="preserve">Because of the vast scope and many different types of the disease, resources and networks have been continually strained in identifying the most efficient and effective ways to counteract cancerous cells. While a multitude of research has already been conducted on cancer, understanding the differences in how the disease continues to affect and interact with different populations can serve as an invaluable resource in tailoring new innovative strategies to combat the disease.</w:t>
       </w:r>
     </w:p>
-    <w:bookmarkEnd w:id="22"/>
-    <w:bookmarkStart w:id="24" w:name="description-of-data-and-data-source"/>
+    <w:bookmarkEnd w:id="21"/>
+    <w:bookmarkStart w:id="23" w:name="description-of-data-and-data-source"/>
     <w:p>
       <w:pPr>
         <w:pStyle w:val="Heading2"/>
@@ -395,7 +378,7 @@
       <w:r>
         <w:t xml:space="preserve">*</w:t>
       </w:r>
-      <w:hyperlink r:id="rId23">
+      <w:hyperlink r:id="rId22">
         <w:r>
           <w:rPr>
             <w:rStyle w:val="Hyperlink"/>
@@ -404,8 +387,8 @@
         </w:r>
       </w:hyperlink>
     </w:p>
-    <w:bookmarkEnd w:id="24"/>
-    <w:bookmarkStart w:id="25" w:name="questionshypotheses-to-be-addressed"/>
+    <w:bookmarkEnd w:id="23"/>
+    <w:bookmarkStart w:id="24" w:name="questionshypotheses-to-be-addressed"/>
     <w:p>
       <w:pPr>
         <w:pStyle w:val="Heading2"/>
@@ -495,9 +478,9 @@
         <w:t xml:space="preserve">These aforementioned questions will serve as valuable starting points that, if possible, will allow for deeper data analysis to determine synergy between variables (do certain races or ethnicities have a higher propensity for cancer in certain sites? Are there trends between sex and age group relative to cancer mortality trends?). While some of these questions posed may not be able to be fully explored and answered with the data set utilized here, further research in topics of interest will elucidate these questions and allow for a greater reinforcement of already established research and data analysis regarding cancer and its disease burden.</w:t>
       </w:r>
     </w:p>
+    <w:bookmarkEnd w:id="24"/>
     <w:bookmarkEnd w:id="25"/>
-    <w:bookmarkEnd w:id="26"/>
-    <w:bookmarkStart w:id="29" w:name="methods-and-results"/>
+    <w:bookmarkStart w:id="28" w:name="methods-and-results"/>
     <w:p>
       <w:pPr>
         <w:pStyle w:val="Heading1"/>
@@ -523,7 +506,7 @@
         <w:t xml:space="preserve">The data was gathered from the CDC’s Wonder website, which allows for personalized public health information depending on what’s desired. As the research in this project focuses on sex, age, ethnicity, and sex, those are the four variables that were chosen to compile the original data set, in addition to a few miscellaneous variables that were deemed superfluous and removed, these included mainly ID numbers that corresponded with the data retrieved. In addition, the original data was cleaned by removing all NA variables from the data set after selecting the desired variables for the research project. The selected variables include: Age, Sex, Deaths (Cancer), Ethnicity (Hispanic or Non-Hispanic), Race, and Cancer Site.</w:t>
       </w:r>
     </w:p>
-    <w:bookmarkStart w:id="27" w:name="data-aquisition-and-cleaning"/>
+    <w:bookmarkStart w:id="26" w:name="data-aquisition-and-cleaning"/>
     <w:p>
       <w:pPr>
         <w:pStyle w:val="Heading2"/>
@@ -766,8 +749,8 @@
         <w:t xml:space="preserve">race to see if there exists any trends</w:t>
       </w:r>
     </w:p>
-    <w:bookmarkEnd w:id="27"/>
-    <w:bookmarkStart w:id="28" w:name="full-analysis"/>
+    <w:bookmarkEnd w:id="26"/>
+    <w:bookmarkStart w:id="27" w:name="full-analysis"/>
     <w:p>
       <w:pPr>
         <w:pStyle w:val="Heading2"/>
@@ -837,9 +820,9 @@
         <w:t xml:space="preserve">method was adopted to ensure easier analysis of variables. Five fold cross-validation was used to ensure accurate results. R version 4.1.1 was used for the project.</w:t>
       </w:r>
     </w:p>
+    <w:bookmarkEnd w:id="27"/>
     <w:bookmarkEnd w:id="28"/>
-    <w:bookmarkEnd w:id="29"/>
-    <w:bookmarkStart w:id="37" w:name="results"/>
+    <w:bookmarkStart w:id="36" w:name="results"/>
     <w:p>
       <w:pPr>
         <w:pStyle w:val="Heading1"/>
@@ -888,6 +871,67 @@
                 <pic:pic>
                   <pic:nvPicPr>
                     <pic:cNvPr descr="../../results/Cancer_Deaths_by_Age_Group.png" id="0" name="Picture"/>
+                    <pic:cNvPicPr>
+                      <a:picLocks noChangeArrowheads="1" noChangeAspect="1"/>
+                    </pic:cNvPicPr>
+                  </pic:nvPicPr>
+                  <pic:blipFill>
+                    <a:blip r:embed="rId29"/>
+                    <a:stretch>
+                      <a:fillRect/>
+                    </a:stretch>
+                  </pic:blipFill>
+                  <pic:spPr bwMode="auto">
+                    <a:xfrm>
+                      <a:off x="0" y="0"/>
+                      <a:ext cx="5334000" cy="3527251"/>
+                    </a:xfrm>
+                    <a:prstGeom prst="rect">
+                      <a:avLst/>
+                    </a:prstGeom>
+                    <a:noFill/>
+                    <a:ln w="9525">
+                      <a:noFill/>
+                      <a:headEnd/>
+                      <a:tailEnd/>
+                    </a:ln>
+                  </pic:spPr>
+                </pic:pic>
+              </a:graphicData>
+            </a:graphic>
+          </wp:inline>
+        </w:drawing>
+      </w:r>
+    </w:p>
+    <w:p>
+      <w:pPr>
+        <w:pStyle w:val="ImageCaption"/>
+      </w:pPr>
+      <w:r>
+        <w:t xml:space="preserve">Figure 4.1:</w:t>
+      </w:r>
+      <w:r>
+        <w:t xml:space="preserve"> </w:t>
+      </w:r>
+      <w:r>
+        <w:t xml:space="preserve">Cancer Deaths by Age Group</w:t>
+      </w:r>
+    </w:p>
+    <w:p>
+      <w:pPr>
+        <w:pStyle w:val="CaptionedFigure"/>
+      </w:pPr>
+      <w:r>
+        <w:drawing>
+          <wp:inline>
+            <wp:extent cx="5334000" cy="3527251"/>
+            <wp:effectExtent b="0" l="0" r="0" t="0"/>
+            <wp:docPr descr="Figure 4.2: Cancer Deaths by Race" title="" id="1" name="Picture"/>
+            <a:graphic>
+              <a:graphicData uri="http://schemas.openxmlformats.org/drawingml/2006/picture">
+                <pic:pic>
+                  <pic:nvPicPr>
+                    <pic:cNvPr descr="../../results/Cancer_Deaths_By_Race.png" id="0" name="Picture"/>
                     <pic:cNvPicPr>
                       <a:picLocks noChangeArrowheads="1" noChangeAspect="1"/>
                     </pic:cNvPicPr>
@@ -925,13 +969,13 @@
         <w:pStyle w:val="ImageCaption"/>
       </w:pPr>
       <w:r>
-        <w:t xml:space="preserve">Figure 4.1:</w:t>
-      </w:r>
-      <w:r>
-        <w:t xml:space="preserve"> </w:t>
-      </w:r>
-      <w:r>
-        <w:t xml:space="preserve">Cancer Deaths by Age Group</w:t>
+        <w:t xml:space="preserve">Figure 4.2:</w:t>
+      </w:r>
+      <w:r>
+        <w:t xml:space="preserve"> </w:t>
+      </w:r>
+      <w:r>
+        <w:t xml:space="preserve">Cancer Deaths by Race</w:t>
       </w:r>
     </w:p>
     <w:p>
@@ -943,12 +987,12 @@
           <wp:inline>
             <wp:extent cx="5334000" cy="3527251"/>
             <wp:effectExtent b="0" l="0" r="0" t="0"/>
-            <wp:docPr descr="Figure 4.2: Cancer Deaths by Race" title="" id="1" name="Picture"/>
+            <wp:docPr descr="Figure 4.3: Cancer Deaths by Site" title="" id="1" name="Picture"/>
             <a:graphic>
               <a:graphicData uri="http://schemas.openxmlformats.org/drawingml/2006/picture">
                 <pic:pic>
                   <pic:nvPicPr>
-                    <pic:cNvPr descr="../../results/Cancer_Deaths_By_Race.png" id="0" name="Picture"/>
+                    <pic:cNvPr descr="../../results/Cancer_Deaths_by_Site.png" id="0" name="Picture"/>
                     <pic:cNvPicPr>
                       <a:picLocks noChangeArrowheads="1" noChangeAspect="1"/>
                     </pic:cNvPicPr>
@@ -986,67 +1030,6 @@
         <w:pStyle w:val="ImageCaption"/>
       </w:pPr>
       <w:r>
-        <w:t xml:space="preserve">Figure 4.2:</w:t>
-      </w:r>
-      <w:r>
-        <w:t xml:space="preserve"> </w:t>
-      </w:r>
-      <w:r>
-        <w:t xml:space="preserve">Cancer Deaths by Race</w:t>
-      </w:r>
-    </w:p>
-    <w:p>
-      <w:pPr>
-        <w:pStyle w:val="CaptionedFigure"/>
-      </w:pPr>
-      <w:r>
-        <w:drawing>
-          <wp:inline>
-            <wp:extent cx="5334000" cy="3527251"/>
-            <wp:effectExtent b="0" l="0" r="0" t="0"/>
-            <wp:docPr descr="Figure 4.3: Cancer Deaths by Site" title="" id="1" name="Picture"/>
-            <a:graphic>
-              <a:graphicData uri="http://schemas.openxmlformats.org/drawingml/2006/picture">
-                <pic:pic>
-                  <pic:nvPicPr>
-                    <pic:cNvPr descr="../../results/Cancer_Deaths_by_Site.png" id="0" name="Picture"/>
-                    <pic:cNvPicPr>
-                      <a:picLocks noChangeArrowheads="1" noChangeAspect="1"/>
-                    </pic:cNvPicPr>
-                  </pic:nvPicPr>
-                  <pic:blipFill>
-                    <a:blip r:embed="rId32"/>
-                    <a:stretch>
-                      <a:fillRect/>
-                    </a:stretch>
-                  </pic:blipFill>
-                  <pic:spPr bwMode="auto">
-                    <a:xfrm>
-                      <a:off x="0" y="0"/>
-                      <a:ext cx="5334000" cy="3527251"/>
-                    </a:xfrm>
-                    <a:prstGeom prst="rect">
-                      <a:avLst/>
-                    </a:prstGeom>
-                    <a:noFill/>
-                    <a:ln w="9525">
-                      <a:noFill/>
-                      <a:headEnd/>
-                      <a:tailEnd/>
-                    </a:ln>
-                  </pic:spPr>
-                </pic:pic>
-              </a:graphicData>
-            </a:graphic>
-          </wp:inline>
-        </w:drawing>
-      </w:r>
-    </w:p>
-    <w:p>
-      <w:pPr>
-        <w:pStyle w:val="ImageCaption"/>
-      </w:pPr>
-      <w:r>
         <w:t xml:space="preserve">Figure 4.3:</w:t>
       </w:r>
       <w:r>
@@ -1076,7 +1059,7 @@
                     </pic:cNvPicPr>
                   </pic:nvPicPr>
                   <pic:blipFill>
-                    <a:blip r:embed="rId33"/>
+                    <a:blip r:embed="rId32"/>
                     <a:stretch>
                       <a:fillRect/>
                     </a:stretch>
@@ -1131,7 +1114,7 @@
         <w:t xml:space="preserve">Finally, when examining overall cancer sites, lung and bronchus folowed by the respiratory system were the two most common locations overall to develop cancer, with the digestive system being the third highest.</w:t>
       </w:r>
     </w:p>
-    <w:bookmarkStart w:id="34" w:name="summary-and-interpretation"/>
+    <w:bookmarkStart w:id="33" w:name="summary-and-interpretation"/>
     <w:p>
       <w:pPr>
         <w:pStyle w:val="Heading2"/>
@@ -1157,8 +1140,8 @@
         <w:t xml:space="preserve">Overall, while no models were conclusive as to establishing a causal link between race, ethnicity, and cancer rates and deaths, there appears to be a distinct difference in overall disease burden between race groups, age groups, sex, and location, more research on race and ethnicity and how it relates to the burden of disease of certain population group should be pursued further to determine if a causal link exists.</w:t>
       </w:r>
     </w:p>
-    <w:bookmarkEnd w:id="34"/>
-    <w:bookmarkStart w:id="35" w:name="strengths-and-limitations"/>
+    <w:bookmarkEnd w:id="33"/>
+    <w:bookmarkStart w:id="34" w:name="strengths-and-limitations"/>
     <w:p>
       <w:pPr>
         <w:pStyle w:val="Heading2"/>
@@ -1220,8 +1203,8 @@
         <w:t xml:space="preserve">in determining statistical significance, there exists potential to identify causality and statistical significance between categorical factors rather than the usual numerical.</w:t>
       </w:r>
     </w:p>
-    <w:bookmarkEnd w:id="35"/>
-    <w:bookmarkStart w:id="36" w:name="conclusions"/>
+    <w:bookmarkEnd w:id="34"/>
+    <w:bookmarkStart w:id="35" w:name="conclusions"/>
     <w:p>
       <w:pPr>
         <w:pStyle w:val="Heading2"/>
@@ -1247,9 +1230,9 @@
         <w:t xml:space="preserve">In conclusion, ethnicity and race, while no clear evidence was proven in this case, appear to both have a tangible and measurable impact on the disease burden of a community, either directly through cultural stigma and institutionalized norms, or indirectly through averages of socioeconomic status and community networks, more research needs to be done to conclusively determine the presence of and extent of this potential relationship, or if the two features are simply confounders to another greater driver.</w:t>
       </w:r>
     </w:p>
+    <w:bookmarkEnd w:id="35"/>
     <w:bookmarkEnd w:id="36"/>
-    <w:bookmarkEnd w:id="37"/>
-    <w:bookmarkStart w:id="51" w:name="references"/>
+    <w:bookmarkStart w:id="50" w:name="references"/>
     <w:p>
       <w:pPr>
         <w:pStyle w:val="Heading1"/>
@@ -1258,14 +1241,29 @@
         <w:t xml:space="preserve">References</w:t>
       </w:r>
     </w:p>
-    <w:bookmarkStart w:id="50" w:name="refs"/>
-    <w:bookmarkStart w:id="38" w:name="ref-Hashim2020"/>
+    <w:bookmarkStart w:id="49" w:name="refs"/>
+    <w:bookmarkStart w:id="38" w:name="ref-Weir2015"/>
     <w:p>
       <w:pPr>
         <w:pStyle w:val="Bibliography"/>
       </w:pPr>
       <w:r>
-        <w:t xml:space="preserve">Dana, H., Greta, C., Matteo, M., Paola, B., Samuel, W., Eva, N., … Paolo, B. (n.d.).</w:t>
+        <w:t xml:space="preserve">[1]</w:t>
+      </w:r>
+      <w:r>
+        <w:t xml:space="preserve"> </w:t>
+      </w:r>
+      <w:r>
+        <w:t xml:space="preserve">	</w:t>
+      </w:r>
+      <w:r>
+        <w:t xml:space="preserve">H.K. Weir, T.D. Thompson, A. Soman, B. Møller, S. Leadbetter,</w:t>
+      </w:r>
+      <w:r>
+        <w:t xml:space="preserve"> </w:t>
+      </w:r>
+      <w:r>
+        <w:t xml:space="preserve">“The past, present, and future of cancer incidence in the united states: 1975 through 2020,”</w:t>
       </w:r>
       <w:r>
         <w:t xml:space="preserve"> </w:t>
@@ -1275,25 +1273,273 @@
           <w:iCs/>
           <w:i/>
         </w:rPr>
-        <w:t xml:space="preserve">Aging-12-103503</w:t>
-      </w:r>
+        <w:t xml:space="preserve">Cancer</w:t>
+      </w:r>
+      <w:r>
+        <w:t xml:space="preserve">. 121 (2015) 1827–1837.</w:t>
+      </w:r>
+      <w:r>
+        <w:t xml:space="preserve"> </w:t>
+      </w:r>
+      <w:hyperlink r:id="rId37">
+        <w:r>
+          <w:rPr>
+            <w:rStyle w:val="Hyperlink"/>
+          </w:rPr>
+          <w:t xml:space="preserve">https://doi.org/10.1002/cncr.29258</w:t>
+        </w:r>
+      </w:hyperlink>
       <w:r>
         <w:t xml:space="preserve">.</w:t>
       </w:r>
     </w:p>
     <w:bookmarkEnd w:id="38"/>
-    <w:bookmarkStart w:id="40" w:name="ref-Ozdemir2017"/>
+    <w:bookmarkStart w:id="40" w:name="ref-Zavala2021"/>
     <w:p>
       <w:pPr>
         <w:pStyle w:val="Bibliography"/>
       </w:pPr>
       <w:r>
-        <w:t xml:space="preserve">Özdemir, B. C., &amp; Dotto, G. P. (2017). Racial differences in cancer susceptibility and survival: More than the color of the skin?</w:t>
+        <w:t xml:space="preserve">[2]</w:t>
+      </w:r>
+      <w:r>
+        <w:t xml:space="preserve"> </w:t>
+      </w:r>
+      <w:r>
+        <w:t xml:space="preserve">	</w:t>
+      </w:r>
+      <w:r>
+        <w:t xml:space="preserve">V.A. Zavala, P.M. Bracci, J.M. Carethers, L. Carvajal-Carmona, N.B. Coggins, M.R. Cruz-Correa, M. Davis, A.J. de Smith, J. Dutil, J.C. Figueiredo, R. Fox, K.D. Graves, S.L. Gomez, A. Llera, S.L. Neuhausen, L. Newman, T. Nguyen, J.R. Palmer, N.R. Palmer, E.J. Pérez-Stable, S. Piawah, E.J. Rodriquez, M.C. Sanabria-Salas, S.L. Schmit, S.J. Serrano-Gomez, M.C. Stern, J. Weitzel, J.J. Yang, J. Zabaleta, E. Ziv, L. Fejerman,</w:t>
+      </w:r>
+      <w:r>
+        <w:t xml:space="preserve"> </w:t>
+      </w:r>
+      <w:r>
+        <w:t xml:space="preserve">“Cancer health disparities in racial/ethnic minorities in the united states,”</w:t>
+      </w:r>
+      <w:r>
+        <w:t xml:space="preserve"> </w:t>
+      </w:r>
+      <w:r>
+        <w:rPr>
+          <w:iCs/>
+          <w:i/>
+        </w:rPr>
+        <w:t xml:space="preserve">British Journal of Cancer</w:t>
+      </w:r>
+      <w:r>
+        <w:t xml:space="preserve">. 124 (2021) 315–332.</w:t>
       </w:r>
       <w:r>
         <w:t xml:space="preserve"> </w:t>
       </w:r>
       <w:hyperlink r:id="rId39">
+        <w:r>
+          <w:rPr>
+            <w:rStyle w:val="Hyperlink"/>
+          </w:rPr>
+          <w:t xml:space="preserve">https://doi.org/10.1038/s41416-020-01038-6</w:t>
+        </w:r>
+      </w:hyperlink>
+      <w:r>
+        <w:t xml:space="preserve">.</w:t>
+      </w:r>
+    </w:p>
+    <w:bookmarkEnd w:id="40"/>
+    <w:bookmarkStart w:id="42" w:name="ref-Torre2016"/>
+    <w:p>
+      <w:pPr>
+        <w:pStyle w:val="Bibliography"/>
+      </w:pPr>
+      <w:r>
+        <w:t xml:space="preserve">[3]</w:t>
+      </w:r>
+      <w:r>
+        <w:t xml:space="preserve"> </w:t>
+      </w:r>
+      <w:r>
+        <w:t xml:space="preserve">	</w:t>
+      </w:r>
+      <w:r>
+        <w:t xml:space="preserve">L.A. Torre, R.L. Siegel, E.M. Ward, A. Jemal,</w:t>
+      </w:r>
+      <w:r>
+        <w:t xml:space="preserve"> </w:t>
+      </w:r>
+      <w:r>
+        <w:t xml:space="preserve">“Global cancer incidence and mortality rates and trends - an update,”</w:t>
+      </w:r>
+      <w:r>
+        <w:t xml:space="preserve"> </w:t>
+      </w:r>
+      <w:r>
+        <w:rPr>
+          <w:iCs/>
+          <w:i/>
+        </w:rPr>
+        <w:t xml:space="preserve">Cancer Epidemiology Biomarkers and Prevention</w:t>
+      </w:r>
+      <w:r>
+        <w:t xml:space="preserve">. 25 (2016) 16–27.</w:t>
+      </w:r>
+      <w:r>
+        <w:t xml:space="preserve"> </w:t>
+      </w:r>
+      <w:hyperlink r:id="rId41">
+        <w:r>
+          <w:rPr>
+            <w:rStyle w:val="Hyperlink"/>
+          </w:rPr>
+          <w:t xml:space="preserve">https://doi.org/10.1158/1055-9965.EPI-15-0578</w:t>
+        </w:r>
+      </w:hyperlink>
+      <w:r>
+        <w:t xml:space="preserve">.</w:t>
+      </w:r>
+    </w:p>
+    <w:bookmarkEnd w:id="42"/>
+    <w:bookmarkStart w:id="43" w:name="ref-Hashim2020"/>
+    <w:p>
+      <w:pPr>
+        <w:pStyle w:val="Bibliography"/>
+      </w:pPr>
+      <w:r>
+        <w:t xml:space="preserve">[4]</w:t>
+      </w:r>
+      <w:r>
+        <w:t xml:space="preserve"> </w:t>
+      </w:r>
+      <w:r>
+        <w:t xml:space="preserve">	</w:t>
+      </w:r>
+      <w:r>
+        <w:t xml:space="preserve">H. Dana, C. Greta, M. Matteo, B. Paola, W. Samuel, N. Eva, V.L. Carlo, B. Paolo,</w:t>
+      </w:r>
+      <w:r>
+        <w:t xml:space="preserve"> </w:t>
+      </w:r>
+      <w:r>
+        <w:t xml:space="preserve">“Aging-12-103503,”</w:t>
+      </w:r>
+      <w:r>
+        <w:t xml:space="preserve"> </w:t>
+      </w:r>
+      <w:r>
+        <w:t xml:space="preserve">(n.d.).</w:t>
+      </w:r>
+    </w:p>
+    <w:bookmarkEnd w:id="43"/>
+    <w:bookmarkStart w:id="45" w:name="ref-Zhang2020"/>
+    <w:p>
+      <w:pPr>
+        <w:pStyle w:val="Bibliography"/>
+      </w:pPr>
+      <w:r>
+        <w:t xml:space="preserve">[5]</w:t>
+      </w:r>
+      <w:r>
+        <w:t xml:space="preserve"> </w:t>
+      </w:r>
+      <w:r>
+        <w:t xml:space="preserve">	</w:t>
+      </w:r>
+      <w:r>
+        <w:t xml:space="preserve">C. Zhang, C. Zhang, Q. Wang, Z. Li, J. Lin, H. Wang,</w:t>
+      </w:r>
+      <w:r>
+        <w:t xml:space="preserve"> </w:t>
+      </w:r>
+      <w:r>
+        <w:t xml:space="preserve">“Differences in stage of cancer at diagnosis, treatment, and survival by race and ethnicity among leading cancer types,”</w:t>
+      </w:r>
+      <w:r>
+        <w:t xml:space="preserve"> </w:t>
+      </w:r>
+      <w:r>
+        <w:rPr>
+          <w:iCs/>
+          <w:i/>
+        </w:rPr>
+        <w:t xml:space="preserve">JAMA Network Open</w:t>
+      </w:r>
+      <w:r>
+        <w:t xml:space="preserve">. 3 (2020).</w:t>
+      </w:r>
+      <w:r>
+        <w:t xml:space="preserve"> </w:t>
+      </w:r>
+      <w:hyperlink r:id="rId44">
+        <w:r>
+          <w:rPr>
+            <w:rStyle w:val="Hyperlink"/>
+          </w:rPr>
+          <w:t xml:space="preserve">https://doi.org/10.1001/jamanetworkopen.2020.2950</w:t>
+        </w:r>
+      </w:hyperlink>
+      <w:r>
+        <w:t xml:space="preserve">.</w:t>
+      </w:r>
+    </w:p>
+    <w:bookmarkEnd w:id="45"/>
+    <w:bookmarkStart w:id="46" w:name="ref-Schabath2016"/>
+    <w:p>
+      <w:pPr>
+        <w:pStyle w:val="Bibliography"/>
+      </w:pPr>
+      <w:r>
+        <w:t xml:space="preserve">[6]</w:t>
+      </w:r>
+      <w:r>
+        <w:t xml:space="preserve"> </w:t>
+      </w:r>
+      <w:r>
+        <w:t xml:space="preserve">	</w:t>
+      </w:r>
+      <w:r>
+        <w:t xml:space="preserve">M.B. Schabath, W.D. Cress, T. Muñoz-Antonia, Racial and ethnic differences in the epidemiology of lung cancer and the lung cancer genome, n.d.</w:t>
+      </w:r>
+    </w:p>
+    <w:bookmarkEnd w:id="46"/>
+    <w:bookmarkStart w:id="48" w:name="ref-Ozdemir2017"/>
+    <w:p>
+      <w:pPr>
+        <w:pStyle w:val="Bibliography"/>
+      </w:pPr>
+      <w:r>
+        <w:t xml:space="preserve">[7]</w:t>
+      </w:r>
+      <w:r>
+        <w:t xml:space="preserve"> </w:t>
+      </w:r>
+      <w:r>
+        <w:t xml:space="preserve">	</w:t>
+      </w:r>
+      <w:r>
+        <w:t xml:space="preserve">B.C. Özdemir, G.P. Dotto,</w:t>
+      </w:r>
+      <w:r>
+        <w:t xml:space="preserve"> </w:t>
+      </w:r>
+      <w:r>
+        <w:t xml:space="preserve">“Racial differences in cancer susceptibility and survival: More than the color of the skin?”</w:t>
+      </w:r>
+      <w:r>
+        <w:t xml:space="preserve"> </w:t>
+      </w:r>
+      <w:r>
+        <w:rPr>
+          <w:iCs/>
+          <w:i/>
+        </w:rPr>
+        <w:t xml:space="preserve">Trends in Cancer</w:t>
+      </w:r>
+      <w:r>
+        <w:t xml:space="preserve">. 3 (2017) 181–197.</w:t>
+      </w:r>
+      <w:r>
+        <w:t xml:space="preserve"> </w:t>
+      </w:r>
+      <w:hyperlink r:id="rId47">
         <w:r>
           <w:rPr>
             <w:rStyle w:val="Hyperlink"/>
@@ -1301,169 +1547,13 @@
           <w:t xml:space="preserve">https://doi.org/10.1016/j.trecan.2017.02.002</w:t>
         </w:r>
       </w:hyperlink>
-    </w:p>
-    <w:bookmarkEnd w:id="40"/>
-    <w:bookmarkStart w:id="41" w:name="ref-Schabath2016"/>
-    <w:p>
-      <w:pPr>
-        <w:pStyle w:val="Bibliography"/>
-      </w:pPr>
-      <w:r>
-        <w:t xml:space="preserve">Schabath, M. B., Cress, W. D., &amp; Muñoz-Antonia, T. (n.d.).</w:t>
-      </w:r>
-      <w:r>
-        <w:t xml:space="preserve"> </w:t>
-      </w:r>
-      <w:r>
-        <w:rPr>
-          <w:iCs/>
-          <w:i/>
-        </w:rPr>
-        <w:t xml:space="preserve">Racial and ethnic differences in the epidemiology of lung cancer and the lung cancer genome</w:t>
-      </w:r>
       <w:r>
         <w:t xml:space="preserve">.</w:t>
       </w:r>
     </w:p>
-    <w:bookmarkEnd w:id="41"/>
-    <w:bookmarkStart w:id="43" w:name="ref-Torre2016"/>
-    <w:p>
-      <w:pPr>
-        <w:pStyle w:val="Bibliography"/>
-      </w:pPr>
-      <w:r>
-        <w:t xml:space="preserve">Torre, L. A., Siegel, R. L., Ward, E. M., &amp; Jemal, A. (2016). Global cancer incidence and mortality rates and trends - an update.</w:t>
-      </w:r>
-      <w:r>
-        <w:t xml:space="preserve"> </w:t>
-      </w:r>
-      <w:hyperlink r:id="rId42">
-        <w:r>
-          <w:rPr>
-            <w:rStyle w:val="Hyperlink"/>
-          </w:rPr>
-          <w:t xml:space="preserve">https://doi.org/10.1158/1055-9965.EPI-15-0578</w:t>
-        </w:r>
-      </w:hyperlink>
-    </w:p>
-    <w:bookmarkEnd w:id="43"/>
-    <w:bookmarkStart w:id="45" w:name="ref-Weir2015"/>
-    <w:p>
-      <w:pPr>
-        <w:pStyle w:val="Bibliography"/>
-      </w:pPr>
-      <w:r>
-        <w:t xml:space="preserve">Weir, H. K., Thompson, T. D., Soman, A., Møller, B., &amp; Leadbetter, S. (2015). The past, present, and future of cancer incidence in the united states: 1975 through 2020.</w:t>
-      </w:r>
-      <w:r>
-        <w:t xml:space="preserve"> </w:t>
-      </w:r>
-      <w:r>
-        <w:rPr>
-          <w:iCs/>
-          <w:i/>
-        </w:rPr>
-        <w:t xml:space="preserve">Cancer</w:t>
-      </w:r>
-      <w:r>
-        <w:t xml:space="preserve">,</w:t>
-      </w:r>
-      <w:r>
-        <w:t xml:space="preserve"> </w:t>
-      </w:r>
-      <w:r>
-        <w:rPr>
-          <w:iCs/>
-          <w:i/>
-        </w:rPr>
-        <w:t xml:space="preserve">121</w:t>
-      </w:r>
-      <w:r>
-        <w:t xml:space="preserve">, 1827–1837.</w:t>
-      </w:r>
-      <w:r>
-        <w:t xml:space="preserve"> </w:t>
-      </w:r>
-      <w:hyperlink r:id="rId44">
-        <w:r>
-          <w:rPr>
-            <w:rStyle w:val="Hyperlink"/>
-          </w:rPr>
-          <w:t xml:space="preserve">https://doi.org/10.1002/cncr.29258</w:t>
-        </w:r>
-      </w:hyperlink>
-    </w:p>
-    <w:bookmarkEnd w:id="45"/>
-    <w:bookmarkStart w:id="47" w:name="ref-Zavala2021"/>
-    <w:p>
-      <w:pPr>
-        <w:pStyle w:val="Bibliography"/>
-      </w:pPr>
-      <w:r>
-        <w:t xml:space="preserve">Zavala, V. A., Bracci, P. M., Carethers, J. M., Carvajal-Carmona, L., Coggins, N. B., Cruz-Correa, M. R., … Fejerman, L. (2021). Cancer health disparities in racial/ethnic minorities in the united states.</w:t>
-      </w:r>
-      <w:r>
-        <w:t xml:space="preserve"> </w:t>
-      </w:r>
-      <w:hyperlink r:id="rId46">
-        <w:r>
-          <w:rPr>
-            <w:rStyle w:val="Hyperlink"/>
-          </w:rPr>
-          <w:t xml:space="preserve">https://doi.org/10.1038/s41416-020-01038-6</w:t>
-        </w:r>
-      </w:hyperlink>
-    </w:p>
-    <w:bookmarkEnd w:id="47"/>
-    <w:bookmarkStart w:id="49" w:name="ref-Zhang2020"/>
-    <w:p>
-      <w:pPr>
-        <w:pStyle w:val="Bibliography"/>
-      </w:pPr>
-      <w:r>
-        <w:t xml:space="preserve">Zhang, C., Zhang, C., Wang, Q., Li, Z., Lin, J., &amp; Wang, H. (2020). Differences in stage of cancer at diagnosis, treatment, and survival by race and ethnicity among leading cancer types.</w:t>
-      </w:r>
-      <w:r>
-        <w:t xml:space="preserve"> </w:t>
-      </w:r>
-      <w:r>
-        <w:rPr>
-          <w:iCs/>
-          <w:i/>
-        </w:rPr>
-        <w:t xml:space="preserve">JAMA Network Open</w:t>
-      </w:r>
-      <w:r>
-        <w:t xml:space="preserve">,</w:t>
-      </w:r>
-      <w:r>
-        <w:t xml:space="preserve"> </w:t>
-      </w:r>
-      <w:r>
-        <w:rPr>
-          <w:iCs/>
-          <w:i/>
-        </w:rPr>
-        <w:t xml:space="preserve">3</w:t>
-      </w:r>
-      <w:r>
-        <w:t xml:space="preserve">.</w:t>
-      </w:r>
-      <w:r>
-        <w:t xml:space="preserve"> </w:t>
-      </w:r>
-      <w:hyperlink r:id="rId48">
-        <w:r>
-          <w:rPr>
-            <w:rStyle w:val="Hyperlink"/>
-          </w:rPr>
-          <w:t xml:space="preserve">https://doi.org/10.1001/jamanetworkopen.2020.2950</w:t>
-        </w:r>
-      </w:hyperlink>
-    </w:p>
+    <w:bookmarkEnd w:id="48"/>
     <w:bookmarkEnd w:id="49"/>
     <w:bookmarkEnd w:id="50"/>
-    <w:bookmarkEnd w:id="51"/>
     <w:sectPr/>
   </w:body>
 </w:document>

</xml_diff>

<commit_message>
Manuscript cleaned further, analysis script cleaned
superfluous data removed from manuscript file and analysis script file, resulttable.rds removed due to being pointless
</commit_message>
<xml_diff>
--- a/products/manuscript/Manuscript.docx
+++ b/products/manuscript/Manuscript.docx
@@ -538,215 +538,6 @@
       </w:pPr>
       <w:r>
         <w:t xml:space="preserve">The data had several features removed for sake of more pertinent analysis, as well as the number of observations decreased from 8809 to 8752 due to removal of all NA variables.</w:t>
-      </w:r>
-    </w:p>
-    <w:p>
-      <w:pPr>
-        <w:pStyle w:val="BodyText"/>
-      </w:pPr>
-      <w:r>
-        <w:t xml:space="preserve">#As can be seen from the chart the population is largely composed of older</w:t>
-      </w:r>
-      <w:r>
-        <w:t xml:space="preserve"> </w:t>
-      </w:r>
-      <w:r>
-        <w:t xml:space="preserve">#adults between the ages of 50-85</w:t>
-      </w:r>
-    </w:p>
-    <w:p>
-      <w:pPr>
-        <w:pStyle w:val="BodyText"/>
-      </w:pPr>
-      <w:r>
-        <w:t xml:space="preserve">#Now the sex of the data set:</w:t>
-      </w:r>
-      <w:r>
-        <w:t xml:space="preserve"> </w:t>
-      </w:r>
-      <w:r>
-        <w:t xml:space="preserve">mydata %&gt;% ggplot(aes(x = Sex)) + geom_bar()</w:t>
-      </w:r>
-    </w:p>
-    <w:p>
-      <w:pPr>
-        <w:pStyle w:val="BodyText"/>
-      </w:pPr>
-      <w:r>
-        <w:t xml:space="preserve">#The chart shows that this data set is almost exactly equal in terms of number</w:t>
-      </w:r>
-      <w:r>
-        <w:t xml:space="preserve"> </w:t>
-      </w:r>
-      <w:r>
-        <w:t xml:space="preserve"># of male and female</w:t>
-      </w:r>
-    </w:p>
-    <w:p>
-      <w:pPr>
-        <w:pStyle w:val="BodyText"/>
-      </w:pPr>
-      <w:r>
-        <w:t xml:space="preserve">#Next we will examine the race of the data set:</w:t>
-      </w:r>
-      <w:r>
-        <w:t xml:space="preserve"> </w:t>
-      </w:r>
-      <w:r>
-        <w:t xml:space="preserve">mydata %&gt;% ggplot(aes(x = Race)) + geom_bar() +</w:t>
-      </w:r>
-      <w:r>
-        <w:t xml:space="preserve"> </w:t>
-      </w:r>
-      <w:r>
-        <w:t xml:space="preserve">scale_x_discrete(guide = guide_axis(n.dodge = 2))</w:t>
-      </w:r>
-    </w:p>
-    <w:p>
-      <w:pPr>
-        <w:pStyle w:val="BodyText"/>
-      </w:pPr>
-      <w:r>
-        <w:t xml:space="preserve">#As can be seen from the data, we are working with a majority White population</w:t>
-      </w:r>
-      <w:r>
-        <w:t xml:space="preserve"> </w:t>
-      </w:r>
-      <w:r>
-        <w:t xml:space="preserve">#with a moderate amount of African American and a lower amount of Asian or</w:t>
-      </w:r>
-      <w:r>
-        <w:t xml:space="preserve"> </w:t>
-      </w:r>
-      <w:r>
-        <w:t xml:space="preserve">#Pacific Islander and American Indian or Alaska Native</w:t>
-      </w:r>
-    </w:p>
-    <w:p>
-      <w:pPr>
-        <w:pStyle w:val="BodyText"/>
-      </w:pPr>
-      <w:r>
-        <w:t xml:space="preserve">#Now ethnicity:</w:t>
-      </w:r>
-      <w:r>
-        <w:t xml:space="preserve"> </w:t>
-      </w:r>
-      <w:r>
-        <w:t xml:space="preserve">mydata %&gt;% ggplot(aes(x = Ethnicity)) + geom_bar()</w:t>
-      </w:r>
-    </w:p>
-    <w:p>
-      <w:pPr>
-        <w:pStyle w:val="BodyText"/>
-      </w:pPr>
-      <w:r>
-        <w:t xml:space="preserve">#This chart shows us that the data is composed of a mostly non-Hispanic</w:t>
-      </w:r>
-      <w:r>
-        <w:t xml:space="preserve"> </w:t>
-      </w:r>
-      <w:r>
-        <w:t xml:space="preserve">#population, with Hispanic as the second most common followed by some unknown or</w:t>
-      </w:r>
-      <w:r>
-        <w:t xml:space="preserve"> </w:t>
-      </w:r>
-      <w:r>
-        <w:t xml:space="preserve">#missing</w:t>
-      </w:r>
-    </w:p>
-    <w:p>
-      <w:pPr>
-        <w:pStyle w:val="BodyText"/>
-      </w:pPr>
-      <w:r>
-        <w:t xml:space="preserve">#Finally cancer sites:</w:t>
-      </w:r>
-      <w:r>
-        <w:t xml:space="preserve"> </w:t>
-      </w:r>
-      <w:r>
-        <w:t xml:space="preserve">mydata %&gt;% ggplot(aes(x = CancerSite)) + geom_bar() +</w:t>
-      </w:r>
-      <w:r>
-        <w:t xml:space="preserve"> </w:t>
-      </w:r>
-      <w:r>
-        <w:t xml:space="preserve">scale_x_discrete(guide = guide_axis(n.dodge = 1)) +</w:t>
-      </w:r>
-      <w:r>
-        <w:t xml:space="preserve"> </w:t>
-      </w:r>
-      <w:r>
-        <w:t xml:space="preserve">theme(text = element_text(size = 8, face =</w:t>
-      </w:r>
-      <w:r>
-        <w:t xml:space="preserve"> </w:t>
-      </w:r>
-      <w:r>
-        <w:t xml:space="preserve">“</w:t>
-      </w:r>
-      <w:r>
-        <w:t xml:space="preserve">bold</w:t>
-      </w:r>
-      <w:r>
-        <w:t xml:space="preserve">”</w:t>
-      </w:r>
-      <w:r>
-        <w:t xml:space="preserve">),</w:t>
-      </w:r>
-      <w:r>
-        <w:t xml:space="preserve"> </w:t>
-      </w:r>
-      <w:r>
-        <w:t xml:space="preserve">axis.text.x = element_text(angle = 90, hjust = 1))</w:t>
-      </w:r>
-    </w:p>
-    <w:p>
-      <w:pPr>
-        <w:pStyle w:val="BodyText"/>
-      </w:pPr>
-      <w:r>
-        <w:t xml:space="preserve">#It seems as though the largest number of cancer cases are localized to the</w:t>
-      </w:r>
-      <w:r>
-        <w:t xml:space="preserve"> </w:t>
-      </w:r>
-      <w:r>
-        <w:t xml:space="preserve">#digestive system, lung and bronchus, and respiratory system, with a large number</w:t>
-      </w:r>
-      <w:r>
-        <w:t xml:space="preserve"> </w:t>
-      </w:r>
-      <w:r>
-        <w:t xml:space="preserve">#of cases considered to be miscellaneous</w:t>
-      </w:r>
-    </w:p>
-    <w:p>
-      <w:pPr>
-        <w:pStyle w:val="BodyText"/>
-      </w:pPr>
-      <w:r>
-        <w:t xml:space="preserve">Now that we have completed a preliminary look at our predictors of interest,</w:t>
-      </w:r>
-      <w:r>
-        <w:t xml:space="preserve"> </w:t>
-      </w:r>
-      <w:r>
-        <w:t xml:space="preserve">we will examine a closer look at the data to see if any basic trends</w:t>
-      </w:r>
-      <w:r>
-        <w:t xml:space="preserve"> </w:t>
-      </w:r>
-      <w:r>
-        <w:t xml:space="preserve">can be seen, with the first plot, we will be examining cancer deaths and</w:t>
-      </w:r>
-      <w:r>
-        <w:t xml:space="preserve"> </w:t>
-      </w:r>
-      <w:r>
-        <w:t xml:space="preserve">race to see if there exists any trends</w:t>
       </w:r>
     </w:p>
     <w:bookmarkEnd w:id="26"/>

</xml_diff>

<commit_message>
Manuscript Finalized, Images Added
</commit_message>
<xml_diff>
--- a/products/manuscript/Manuscript.docx
+++ b/products/manuscript/Manuscript.docx
@@ -169,7 +169,7 @@
         <w:pStyle w:val="Date"/>
       </w:pPr>
       <w:r>
-        <w:t xml:space="preserve">2021-12-18</w:t>
+        <w:t xml:space="preserve">2021-12-24</w:t>
       </w:r>
     </w:p>
     <w:bookmarkStart w:id="20" w:name="summaryabstract"/>
@@ -261,18 +261,27 @@
         <w:t xml:space="preserve">The word cancer has long been one of the most recognizable and fear-inducing words worldwide in the sphere of chronic disease. Cancer, along with heart disease and diabetes, are responsible for the leading causes of death and disability in the United States. In 2012, there were an estimated 14.1 million new cancer cases with 8.2 million cancer deaths worldwide</w:t>
       </w:r>
       <w:r>
+        <w:t xml:space="preserve"> </w:t>
+      </w:r>
+      <w:r>
         <w:t xml:space="preserve">[3]</w:t>
       </w:r>
       <w:r>
         <w:t xml:space="preserve">. Cancer also affects the elderly at a hightened rate,being the fourth highest cause of death for the very old,with people aged 85 and older making up 6% of total cancer cases</w:t>
       </w:r>
       <w:r>
+        <w:t xml:space="preserve"> </w:t>
+      </w:r>
+      <w:r>
         <w:t xml:space="preserve">[4]</w:t>
       </w:r>
       <w:r>
         <w:t xml:space="preserve">. Additionally, cancer disproportionately affects some racial and ethnic groups more than others, with Black patients being more likely to have metastatic disease at diagnosis as well as (along with the Hispanic population) being less likely to receive medical treatment</w:t>
       </w:r>
       <w:r>
+        <w:t xml:space="preserve"> </w:t>
+      </w:r>
+      <w:r>
         <w:t xml:space="preserve">[5]</w:t>
       </w:r>
       <w:r>
@@ -284,7 +293,19 @@
         <w:pStyle w:val="BodyText"/>
       </w:pPr>
       <w:r>
-        <w:t xml:space="preserve">This disproportional effect to some races can also have increased effects for certain types of cancer. For instance, according to research done by</w:t>
+        <w:t xml:space="preserve">This disproportional effect to some races over others can be seen in a variety of different types of cancer. For instance, lung cancer has</w:t>
+      </w:r>
+      <w:r>
+        <w:t xml:space="preserve"> </w:t>
+      </w:r>
+      <w:r>
+        <w:t xml:space="preserve">“</w:t>
+      </w:r>
+      <w:r>
+        <w:t xml:space="preserve">racial and ethnic differences which in turn impacts the overall epidemiological differences…</w:t>
+      </w:r>
+      <w:r>
+        <w:t xml:space="preserve">”</w:t>
       </w:r>
       <w:r>
         <w:t xml:space="preserve"> </w:t>
@@ -293,25 +314,7 @@
         <w:t xml:space="preserve">[6]</w:t>
       </w:r>
       <w:r>
-        <w:t xml:space="preserve">, lung cancer in particular has</w:t>
-      </w:r>
-      <w:r>
-        <w:t xml:space="preserve"> </w:t>
-      </w:r>
-      <w:r>
-        <w:t xml:space="preserve">“</w:t>
-      </w:r>
-      <w:r>
-        <w:t xml:space="preserve">racial and ethnic differences which in turn impacts the overall epidemiological differences…</w:t>
-      </w:r>
-      <w:r>
-        <w:t xml:space="preserve">”</w:t>
-      </w:r>
-      <w:r>
-        <w:t xml:space="preserve"> </w:t>
-      </w:r>
-      <w:r>
-        <w:t xml:space="preserve">All is not depressing however, as</w:t>
+        <w:t xml:space="preserve">. All is not depressing however, as research states that while there are some discrepancies in how cancer effects different groups (with under representation of the Black population in clinical trials being one example), the use of the patient navigation model (where an individual is trained to offer support for patients in trials), has made a positive impact in improving health care access</w:t>
       </w:r>
       <w:r>
         <w:t xml:space="preserve"> </w:t>
@@ -320,10 +323,7 @@
         <w:t xml:space="preserve">[7]</w:t>
       </w:r>
       <w:r>
-        <w:t xml:space="preserve"> </w:t>
-      </w:r>
-      <w:r>
-        <w:t xml:space="preserve">states that while there are some discrepancies in how cancer effects different groups (with under representation of the Black population in clinical trials being one example), the use of the patient navigation model (where an individual is trained to offer support for patients in trials), has made a positive impact in improving health care access.</w:t>
+        <w:t xml:space="preserve">.</w:t>
       </w:r>
     </w:p>
     <w:p>
@@ -387,6 +387,68 @@
         </w:r>
       </w:hyperlink>
     </w:p>
+    <w:p>
+      <w:pPr>
+        <w:pStyle w:val="BodyText"/>
+      </w:pPr>
+      <w:r>
+        <w:t xml:space="preserve">The data was retrieved by using</w:t>
+      </w:r>
+      <w:r>
+        <w:t xml:space="preserve"> </w:t>
+      </w:r>
+      <w:r>
+        <w:t xml:space="preserve">“</w:t>
+      </w:r>
+      <w:r>
+        <w:t xml:space="preserve">cancer sites</w:t>
+      </w:r>
+      <w:r>
+        <w:t xml:space="preserve">”</w:t>
+      </w:r>
+      <w:r>
+        <w:t xml:space="preserve"> </w:t>
+      </w:r>
+      <w:r>
+        <w:t xml:space="preserve">as the first group in the</w:t>
+      </w:r>
+      <w:r>
+        <w:t xml:space="preserve"> </w:t>
+      </w:r>
+      <w:r>
+        <w:t xml:space="preserve">“</w:t>
+      </w:r>
+      <w:r>
+        <w:t xml:space="preserve">group results by</w:t>
+      </w:r>
+      <w:r>
+        <w:t xml:space="preserve">”</w:t>
+      </w:r>
+      <w:r>
+        <w:t xml:space="preserve"> </w:t>
+      </w:r>
+      <w:r>
+        <w:t xml:space="preserve">box, while the four aforementioned variables (age group, sex, ethnicity, and race) were placed in each of the four other available</w:t>
+      </w:r>
+      <w:r>
+        <w:t xml:space="preserve"> </w:t>
+      </w:r>
+      <w:r>
+        <w:t xml:space="preserve">“</w:t>
+      </w:r>
+      <w:r>
+        <w:t xml:space="preserve">and by</w:t>
+      </w:r>
+      <w:r>
+        <w:t xml:space="preserve">”</w:t>
+      </w:r>
+      <w:r>
+        <w:t xml:space="preserve"> </w:t>
+      </w:r>
+      <w:r>
+        <w:t xml:space="preserve">boxes.</w:t>
+      </w:r>
+    </w:p>
     <w:bookmarkEnd w:id="23"/>
     <w:bookmarkStart w:id="24" w:name="questionshypotheses-to-be-addressed"/>
     <w:p>
@@ -564,7 +626,7 @@
         <w:pStyle w:val="FirstParagraph"/>
       </w:pPr>
       <w:r>
-        <w:t xml:space="preserve">Race and Ethnicity were assessed to determine any statistical significance relating to Deaths (cancer deaths), utilizing a comparison between a null model and 1. Single Tree, 2. LASSO, and 3. Random Forest models.</w:t>
+        <w:t xml:space="preserve">Cancer death rates were assessed to determine any statistical significance relating to Race and Ethnicity, utilizing a comparison between a null model and 1. Single Tree, 2. LASSO, and 3. Random Forest models.</w:t>
       </w:r>
     </w:p>
     <w:p>
@@ -572,48 +634,12 @@
         <w:pStyle w:val="BodyText"/>
       </w:pPr>
       <w:r>
-        <w:t xml:space="preserve">Since almost all of the data used in this project was categorical, the</w:t>
-      </w:r>
-      <w:r>
-        <w:t xml:space="preserve"> </w:t>
-      </w:r>
-      <w:r>
-        <w:t xml:space="preserve">“</w:t>
-      </w:r>
-      <w:r>
-        <w:t xml:space="preserve">classification</w:t>
-      </w:r>
-      <w:r>
-        <w:t xml:space="preserve">”</w:t>
-      </w:r>
-      <w:r>
-        <w:t xml:space="preserve"> </w:t>
-      </w:r>
-      <w:r>
-        <w:t xml:space="preserve">instead of</w:t>
-      </w:r>
-      <w:r>
-        <w:t xml:space="preserve"> </w:t>
-      </w:r>
-      <w:r>
-        <w:t xml:space="preserve">“</w:t>
-      </w:r>
-      <w:r>
-        <w:t xml:space="preserve">regression</w:t>
-      </w:r>
-      <w:r>
-        <w:t xml:space="preserve">”</w:t>
-      </w:r>
-      <w:r>
-        <w:t xml:space="preserve"> </w:t>
-      </w:r>
-      <w:r>
-        <w:t xml:space="preserve">method was adopted to ensure easier analysis of variables. Five fold cross-validation was used to ensure accurate results. R version 4.1.1 was used for the project.</w:t>
+        <w:t xml:space="preserve">All variables except for the Deaths (cancer) variable were categorical. Deaths (cancer) was the main measurable outcome, while Race and Ethnicity served as the two main predictor variables. Five fold cross-validation was used to ensure accurate results. R version 4.1.1 was used for the project.</w:t>
       </w:r>
     </w:p>
     <w:bookmarkEnd w:id="27"/>
     <w:bookmarkEnd w:id="28"/>
-    <w:bookmarkStart w:id="36" w:name="results"/>
+    <w:bookmarkStart w:id="41" w:name="results"/>
     <w:p>
       <w:pPr>
         <w:pStyle w:val="Heading1"/>
@@ -636,7 +662,7 @@
         <w:pStyle w:val="FirstParagraph"/>
       </w:pPr>
       <w:r>
-        <w:t xml:space="preserve">Results were inconclusive, all three model types experiences complete failure of generated models, thus there was no apparent significance between race, ethnicity, and cancer deaths.</w:t>
+        <w:t xml:space="preserve">Results were inconclusive, although the best performing model (single tree model) initially performed better than the null with an RMSE of 19904, which was below the null model RMSE of 23678, fitting with additional data provided a worse RMSE of 23820, leading to the conclusion that overfitting was present in the model. The LASSO model performed with an RMSE of 21926 and the random forest model performed with an RMSE of 20693, neither of which were adequate for accurate future fitting.</w:t>
       </w:r>
     </w:p>
     <w:p>
@@ -644,7 +670,69 @@
         <w:pStyle w:val="BodyText"/>
       </w:pPr>
       <w:r>
-        <w:t xml:space="preserve">Some information was gathered however, regarding basic exploratory analysis of the gathered data relating to age, race, cancer site, and sex, which are displayed here:</w:t>
+        <w:t xml:space="preserve">The variables</w:t>
+      </w:r>
+      <w:r>
+        <w:t xml:space="preserve"> </w:t>
+      </w:r>
+      <w:r>
+        <w:t xml:space="preserve">“</w:t>
+      </w:r>
+      <w:r>
+        <w:t xml:space="preserve">Non-Hispanic</w:t>
+      </w:r>
+      <w:r>
+        <w:t xml:space="preserve">”</w:t>
+      </w:r>
+      <w:r>
+        <w:t xml:space="preserve"> </w:t>
+      </w:r>
+      <w:r>
+        <w:t xml:space="preserve">in Ethnicity,</w:t>
+      </w:r>
+      <w:r>
+        <w:t xml:space="preserve"> </w:t>
+      </w:r>
+      <w:r>
+        <w:t xml:space="preserve">“</w:t>
+      </w:r>
+      <w:r>
+        <w:t xml:space="preserve">White</w:t>
+      </w:r>
+      <w:r>
+        <w:t xml:space="preserve">”</w:t>
+      </w:r>
+      <w:r>
+        <w:t xml:space="preserve"> </w:t>
+      </w:r>
+      <w:r>
+        <w:t xml:space="preserve">in Race, and</w:t>
+      </w:r>
+      <w:r>
+        <w:t xml:space="preserve"> </w:t>
+      </w:r>
+      <w:r>
+        <w:t xml:space="preserve">“</w:t>
+      </w:r>
+      <w:r>
+        <w:t xml:space="preserve">All_Cancer_Sites_Combined</w:t>
+      </w:r>
+      <w:r>
+        <w:t xml:space="preserve">”</w:t>
+      </w:r>
+      <w:r>
+        <w:t xml:space="preserve"> </w:t>
+      </w:r>
+      <w:r>
+        <w:t xml:space="preserve">in Cancer Sites were the three variables with the largest measured value of importance in the model. Due to issues with overfitting in the model, it is possible that these variables are also responsible for the problems with overfitting.</w:t>
+      </w:r>
+    </w:p>
+    <w:p>
+      <w:pPr>
+        <w:pStyle w:val="BodyText"/>
+      </w:pPr>
+      <w:r>
+        <w:t xml:space="preserve">The single tree, LASSO, and random forest model plot results have been reported below, along with a summary of the most important variables:</w:t>
       </w:r>
     </w:p>
     <w:p>
@@ -654,20 +742,290 @@
       <w:r>
         <w:drawing>
           <wp:inline>
-            <wp:extent cx="5334000" cy="3527251"/>
+            <wp:extent cx="5334000" cy="3298233"/>
             <wp:effectExtent b="0" l="0" r="0" t="0"/>
-            <wp:docPr descr="Figure 4.1: Cancer Deaths by Age Group" title="" id="1" name="Picture"/>
+            <wp:docPr descr="Figure 4.1: Single Tree Plot" title="" id="1" name="Picture"/>
             <a:graphic>
               <a:graphicData uri="http://schemas.openxmlformats.org/drawingml/2006/picture">
                 <pic:pic>
                   <pic:nvPicPr>
-                    <pic:cNvPr descr="../../results/Cancer_Deaths_by_Age_Group.png" id="0" name="Picture"/>
+                    <pic:cNvPr descr="../../results/singletree.png" id="0" name="Picture"/>
                     <pic:cNvPicPr>
                       <a:picLocks noChangeArrowheads="1" noChangeAspect="1"/>
                     </pic:cNvPicPr>
                   </pic:nvPicPr>
                   <pic:blipFill>
                     <a:blip r:embed="rId29"/>
+                    <a:stretch>
+                      <a:fillRect/>
+                    </a:stretch>
+                  </pic:blipFill>
+                  <pic:spPr bwMode="auto">
+                    <a:xfrm>
+                      <a:off x="0" y="0"/>
+                      <a:ext cx="5334000" cy="3298233"/>
+                    </a:xfrm>
+                    <a:prstGeom prst="rect">
+                      <a:avLst/>
+                    </a:prstGeom>
+                    <a:noFill/>
+                    <a:ln w="9525">
+                      <a:noFill/>
+                      <a:headEnd/>
+                      <a:tailEnd/>
+                    </a:ln>
+                  </pic:spPr>
+                </pic:pic>
+              </a:graphicData>
+            </a:graphic>
+          </wp:inline>
+        </w:drawing>
+      </w:r>
+    </w:p>
+    <w:p>
+      <w:pPr>
+        <w:pStyle w:val="ImageCaption"/>
+      </w:pPr>
+      <w:r>
+        <w:t xml:space="preserve">Figure 4.1:</w:t>
+      </w:r>
+      <w:r>
+        <w:t xml:space="preserve"> </w:t>
+      </w:r>
+      <w:r>
+        <w:t xml:space="preserve">Single Tree Plot</w:t>
+      </w:r>
+    </w:p>
+    <w:p>
+      <w:pPr>
+        <w:pStyle w:val="CaptionedFigure"/>
+      </w:pPr>
+      <w:r>
+        <w:drawing>
+          <wp:inline>
+            <wp:extent cx="5334000" cy="3295213"/>
+            <wp:effectExtent b="0" l="0" r="0" t="0"/>
+            <wp:docPr descr="Figure 4.2: LASSO Model Results" title="" id="1" name="Picture"/>
+            <a:graphic>
+              <a:graphicData uri="http://schemas.openxmlformats.org/drawingml/2006/picture">
+                <pic:pic>
+                  <pic:nvPicPr>
+                    <pic:cNvPr descr="../../results/LASSO.png" id="0" name="Picture"/>
+                    <pic:cNvPicPr>
+                      <a:picLocks noChangeArrowheads="1" noChangeAspect="1"/>
+                    </pic:cNvPicPr>
+                  </pic:nvPicPr>
+                  <pic:blipFill>
+                    <a:blip r:embed="rId30"/>
+                    <a:stretch>
+                      <a:fillRect/>
+                    </a:stretch>
+                  </pic:blipFill>
+                  <pic:spPr bwMode="auto">
+                    <a:xfrm>
+                      <a:off x="0" y="0"/>
+                      <a:ext cx="5334000" cy="3295213"/>
+                    </a:xfrm>
+                    <a:prstGeom prst="rect">
+                      <a:avLst/>
+                    </a:prstGeom>
+                    <a:noFill/>
+                    <a:ln w="9525">
+                      <a:noFill/>
+                      <a:headEnd/>
+                      <a:tailEnd/>
+                    </a:ln>
+                  </pic:spPr>
+                </pic:pic>
+              </a:graphicData>
+            </a:graphic>
+          </wp:inline>
+        </w:drawing>
+      </w:r>
+    </w:p>
+    <w:p>
+      <w:pPr>
+        <w:pStyle w:val="ImageCaption"/>
+      </w:pPr>
+      <w:r>
+        <w:t xml:space="preserve">Figure 4.2:</w:t>
+      </w:r>
+      <w:r>
+        <w:t xml:space="preserve"> </w:t>
+      </w:r>
+      <w:r>
+        <w:t xml:space="preserve">LASSO Model Results</w:t>
+      </w:r>
+    </w:p>
+    <w:p>
+      <w:pPr>
+        <w:pStyle w:val="CaptionedFigure"/>
+      </w:pPr>
+      <w:r>
+        <w:drawing>
+          <wp:inline>
+            <wp:extent cx="5334000" cy="3295213"/>
+            <wp:effectExtent b="0" l="0" r="0" t="0"/>
+            <wp:docPr descr="Figure 4.3: Random Forest Model Results" title="" id="1" name="Picture"/>
+            <a:graphic>
+              <a:graphicData uri="http://schemas.openxmlformats.org/drawingml/2006/picture">
+                <pic:pic>
+                  <pic:nvPicPr>
+                    <pic:cNvPr descr="../../results/randomforest.png" id="0" name="Picture"/>
+                    <pic:cNvPicPr>
+                      <a:picLocks noChangeArrowheads="1" noChangeAspect="1"/>
+                    </pic:cNvPicPr>
+                  </pic:nvPicPr>
+                  <pic:blipFill>
+                    <a:blip r:embed="rId31"/>
+                    <a:stretch>
+                      <a:fillRect/>
+                    </a:stretch>
+                  </pic:blipFill>
+                  <pic:spPr bwMode="auto">
+                    <a:xfrm>
+                      <a:off x="0" y="0"/>
+                      <a:ext cx="5334000" cy="3295213"/>
+                    </a:xfrm>
+                    <a:prstGeom prst="rect">
+                      <a:avLst/>
+                    </a:prstGeom>
+                    <a:noFill/>
+                    <a:ln w="9525">
+                      <a:noFill/>
+                      <a:headEnd/>
+                      <a:tailEnd/>
+                    </a:ln>
+                  </pic:spPr>
+                </pic:pic>
+              </a:graphicData>
+            </a:graphic>
+          </wp:inline>
+        </w:drawing>
+      </w:r>
+    </w:p>
+    <w:p>
+      <w:pPr>
+        <w:pStyle w:val="ImageCaption"/>
+      </w:pPr>
+      <w:r>
+        <w:t xml:space="preserve">Figure 4.3:</w:t>
+      </w:r>
+      <w:r>
+        <w:t xml:space="preserve"> </w:t>
+      </w:r>
+      <w:r>
+        <w:t xml:space="preserve">Random Forest Model Results</w:t>
+      </w:r>
+    </w:p>
+    <w:p>
+      <w:pPr>
+        <w:pStyle w:val="CaptionedFigure"/>
+      </w:pPr>
+      <w:r>
+        <w:drawing>
+          <wp:inline>
+            <wp:extent cx="5334000" cy="3295213"/>
+            <wp:effectExtent b="0" l="0" r="0" t="0"/>
+            <wp:docPr descr="Figure 4.4: Variable Importance" title="" id="1" name="Picture"/>
+            <a:graphic>
+              <a:graphicData uri="http://schemas.openxmlformats.org/drawingml/2006/picture">
+                <pic:pic>
+                  <pic:nvPicPr>
+                    <pic:cNvPr descr="../../results/ImportanceOfVariables.png" id="0" name="Picture"/>
+                    <pic:cNvPicPr>
+                      <a:picLocks noChangeArrowheads="1" noChangeAspect="1"/>
+                    </pic:cNvPicPr>
+                  </pic:nvPicPr>
+                  <pic:blipFill>
+                    <a:blip r:embed="rId32"/>
+                    <a:stretch>
+                      <a:fillRect/>
+                    </a:stretch>
+                  </pic:blipFill>
+                  <pic:spPr bwMode="auto">
+                    <a:xfrm>
+                      <a:off x="0" y="0"/>
+                      <a:ext cx="5334000" cy="3295213"/>
+                    </a:xfrm>
+                    <a:prstGeom prst="rect">
+                      <a:avLst/>
+                    </a:prstGeom>
+                    <a:noFill/>
+                    <a:ln w="9525">
+                      <a:noFill/>
+                      <a:headEnd/>
+                      <a:tailEnd/>
+                    </a:ln>
+                  </pic:spPr>
+                </pic:pic>
+              </a:graphicData>
+            </a:graphic>
+          </wp:inline>
+        </w:drawing>
+      </w:r>
+    </w:p>
+    <w:p>
+      <w:pPr>
+        <w:pStyle w:val="ImageCaption"/>
+      </w:pPr>
+      <w:r>
+        <w:t xml:space="preserve">Figure 4.4:</w:t>
+      </w:r>
+      <w:r>
+        <w:t xml:space="preserve"> </w:t>
+      </w:r>
+      <w:r>
+        <w:t xml:space="preserve">Variable Importance</w:t>
+      </w:r>
+    </w:p>
+    <w:bookmarkStart w:id="37" w:name="discussion"/>
+    <w:p>
+      <w:pPr>
+        <w:pStyle w:val="Heading3"/>
+      </w:pPr>
+      <w:r>
+        <w:rPr>
+          <w:rStyle w:val="SectionNumber"/>
+        </w:rPr>
+        <w:t xml:space="preserve">4.0.1</w:t>
+      </w:r>
+      <w:r>
+        <w:tab/>
+      </w:r>
+      <w:r>
+        <w:t xml:space="preserve">Discussion</w:t>
+      </w:r>
+    </w:p>
+    <w:p>
+      <w:pPr>
+        <w:pStyle w:val="FirstParagraph"/>
+      </w:pPr>
+      <w:r>
+        <w:t xml:space="preserve">While the modeling overfit and was thus inconclusive that race and ethnicity play a role in cancer rates and death, the exploratory analysis and modeling suggests that there is a much higher prevalence of overall cancer death in the White population group, with the African American population group experiencing the second highest rates of cancer death overall.</w:t>
+      </w:r>
+    </w:p>
+    <w:p>
+      <w:pPr>
+        <w:pStyle w:val="CaptionedFigure"/>
+      </w:pPr>
+      <w:r>
+        <w:drawing>
+          <wp:inline>
+            <wp:extent cx="5334000" cy="3527251"/>
+            <wp:effectExtent b="0" l="0" r="0" t="0"/>
+            <wp:docPr descr="Figure 4.5: Cancer Deaths by Race" title="" id="1" name="Picture"/>
+            <a:graphic>
+              <a:graphicData uri="http://schemas.openxmlformats.org/drawingml/2006/picture">
+                <pic:pic>
+                  <pic:nvPicPr>
+                    <pic:cNvPr descr="../../results/Cancer_Deaths_By_Race.png" id="0" name="Picture"/>
+                    <pic:cNvPicPr>
+                      <a:picLocks noChangeArrowheads="1" noChangeAspect="1"/>
+                    </pic:cNvPicPr>
+                  </pic:nvPicPr>
+                  <pic:blipFill>
+                    <a:blip r:embed="rId33"/>
                     <a:stretch>
                       <a:fillRect/>
                     </a:stretch>
@@ -699,13 +1057,21 @@
         <w:pStyle w:val="ImageCaption"/>
       </w:pPr>
       <w:r>
-        <w:t xml:space="preserve">Figure 4.1:</w:t>
-      </w:r>
-      <w:r>
-        <w:t xml:space="preserve"> </w:t>
-      </w:r>
-      <w:r>
-        <w:t xml:space="preserve">Cancer Deaths by Age Group</w:t>
+        <w:t xml:space="preserve">Figure 4.5:</w:t>
+      </w:r>
+      <w:r>
+        <w:t xml:space="preserve"> </w:t>
+      </w:r>
+      <w:r>
+        <w:t xml:space="preserve">Cancer Deaths by Race</w:t>
+      </w:r>
+    </w:p>
+    <w:p>
+      <w:pPr>
+        <w:pStyle w:val="BodyText"/>
+      </w:pPr>
+      <w:r>
+        <w:t xml:space="preserve">In terms of most common age group, age appears to have a direct link with an increased risk of developing cancer. In terms of sex, men appear to have more overall cases of cancer death than females.</w:t>
       </w:r>
     </w:p>
     <w:p>
@@ -717,18 +1083,18 @@
           <wp:inline>
             <wp:extent cx="5334000" cy="3527251"/>
             <wp:effectExtent b="0" l="0" r="0" t="0"/>
-            <wp:docPr descr="Figure 4.2: Cancer Deaths by Race" title="" id="1" name="Picture"/>
+            <wp:docPr descr="Figure 4.6: Cancer Deaths by Age Group" title="" id="1" name="Picture"/>
             <a:graphic>
               <a:graphicData uri="http://schemas.openxmlformats.org/drawingml/2006/picture">
                 <pic:pic>
                   <pic:nvPicPr>
-                    <pic:cNvPr descr="../../results/Cancer_Deaths_By_Race.png" id="0" name="Picture"/>
+                    <pic:cNvPr descr="../../results/Cancer_Deaths_by_Age_Group.png" id="0" name="Picture"/>
                     <pic:cNvPicPr>
                       <a:picLocks noChangeArrowheads="1" noChangeAspect="1"/>
                     </pic:cNvPicPr>
                   </pic:nvPicPr>
                   <pic:blipFill>
-                    <a:blip r:embed="rId30"/>
+                    <a:blip r:embed="rId34"/>
                     <a:stretch>
                       <a:fillRect/>
                     </a:stretch>
@@ -760,13 +1126,13 @@
         <w:pStyle w:val="ImageCaption"/>
       </w:pPr>
       <w:r>
-        <w:t xml:space="preserve">Figure 4.2:</w:t>
-      </w:r>
-      <w:r>
-        <w:t xml:space="preserve"> </w:t>
-      </w:r>
-      <w:r>
-        <w:t xml:space="preserve">Cancer Deaths by Race</w:t>
+        <w:t xml:space="preserve">Figure 4.6:</w:t>
+      </w:r>
+      <w:r>
+        <w:t xml:space="preserve"> </w:t>
+      </w:r>
+      <w:r>
+        <w:t xml:space="preserve">Cancer Deaths by Age Group</w:t>
       </w:r>
     </w:p>
     <w:p>
@@ -776,20 +1142,89 @@
       <w:r>
         <w:drawing>
           <wp:inline>
-            <wp:extent cx="5334000" cy="3527251"/>
+            <wp:extent cx="5334000" cy="3295375"/>
             <wp:effectExtent b="0" l="0" r="0" t="0"/>
-            <wp:docPr descr="Figure 4.3: Cancer Deaths by Site" title="" id="1" name="Picture"/>
+            <wp:docPr descr="Figure 4.7: Cancer Deaths by Sex" title="" id="1" name="Picture"/>
             <a:graphic>
               <a:graphicData uri="http://schemas.openxmlformats.org/drawingml/2006/picture">
                 <pic:pic>
                   <pic:nvPicPr>
-                    <pic:cNvPr descr="../../results/Cancer_Deaths_by_Site.png" id="0" name="Picture"/>
+                    <pic:cNvPr descr="../../results/Cancer_Deaths_by_Sex.png" id="0" name="Picture"/>
                     <pic:cNvPicPr>
                       <a:picLocks noChangeArrowheads="1" noChangeAspect="1"/>
                     </pic:cNvPicPr>
                   </pic:nvPicPr>
                   <pic:blipFill>
-                    <a:blip r:embed="rId31"/>
+                    <a:blip r:embed="rId35"/>
+                    <a:stretch>
+                      <a:fillRect/>
+                    </a:stretch>
+                  </pic:blipFill>
+                  <pic:spPr bwMode="auto">
+                    <a:xfrm>
+                      <a:off x="0" y="0"/>
+                      <a:ext cx="5334000" cy="3295375"/>
+                    </a:xfrm>
+                    <a:prstGeom prst="rect">
+                      <a:avLst/>
+                    </a:prstGeom>
+                    <a:noFill/>
+                    <a:ln w="9525">
+                      <a:noFill/>
+                      <a:headEnd/>
+                      <a:tailEnd/>
+                    </a:ln>
+                  </pic:spPr>
+                </pic:pic>
+              </a:graphicData>
+            </a:graphic>
+          </wp:inline>
+        </w:drawing>
+      </w:r>
+    </w:p>
+    <w:p>
+      <w:pPr>
+        <w:pStyle w:val="ImageCaption"/>
+      </w:pPr>
+      <w:r>
+        <w:t xml:space="preserve">Figure 4.7:</w:t>
+      </w:r>
+      <w:r>
+        <w:t xml:space="preserve"> </w:t>
+      </w:r>
+      <w:r>
+        <w:t xml:space="preserve">Cancer Deaths by Sex</w:t>
+      </w:r>
+    </w:p>
+    <w:p>
+      <w:pPr>
+        <w:pStyle w:val="BodyText"/>
+      </w:pPr>
+      <w:r>
+        <w:t xml:space="preserve">Finally, when examining overall cancer sites, lung and bronchus folowed by the respiratory system were the two most common locations overall for developing cancer, with the digestive system being the third highest.</w:t>
+      </w:r>
+    </w:p>
+    <w:p>
+      <w:pPr>
+        <w:pStyle w:val="CaptionedFigure"/>
+      </w:pPr>
+      <w:r>
+        <w:drawing>
+          <wp:inline>
+            <wp:extent cx="5334000" cy="3527251"/>
+            <wp:effectExtent b="0" l="0" r="0" t="0"/>
+            <wp:docPr descr="Figure 4.8: Cancer Deaths by Site" title="" id="1" name="Picture"/>
+            <a:graphic>
+              <a:graphicData uri="http://schemas.openxmlformats.org/drawingml/2006/picture">
+                <pic:pic>
+                  <pic:nvPicPr>
+                    <pic:cNvPr descr="../../results/Cancer_Deaths_By_Site.png" id="0" name="Picture"/>
+                    <pic:cNvPicPr>
+                      <a:picLocks noChangeArrowheads="1" noChangeAspect="1"/>
+                    </pic:cNvPicPr>
+                  </pic:nvPicPr>
+                  <pic:blipFill>
+                    <a:blip r:embed="rId36"/>
                     <a:stretch>
                       <a:fillRect/>
                     </a:stretch>
@@ -821,7 +1256,7 @@
         <w:pStyle w:val="ImageCaption"/>
       </w:pPr>
       <w:r>
-        <w:t xml:space="preserve">Figure 4.3:</w:t>
+        <w:t xml:space="preserve">Figure 4.8:</w:t>
       </w:r>
       <w:r>
         <w:t xml:space="preserve"> </w:t>
@@ -830,82 +1265,8 @@
         <w:t xml:space="preserve">Cancer Deaths by Site</w:t>
       </w:r>
     </w:p>
-    <w:p>
-      <w:pPr>
-        <w:pStyle w:val="BodyText"/>
-      </w:pPr>
-      <w:r>
-        <w:drawing>
-          <wp:inline>
-            <wp:extent cx="5334000" cy="3295375"/>
-            <wp:effectExtent b="0" l="0" r="0" t="0"/>
-            <wp:docPr descr="Figure 4.4: Cancer Deaths by Sex" title="" id="1" name="Picture"/>
-            <a:graphic>
-              <a:graphicData uri="http://schemas.openxmlformats.org/drawingml/2006/picture">
-                <pic:pic>
-                  <pic:nvPicPr>
-                    <pic:cNvPr descr="../../results/Cancer_Deaths_by_Sex.png" id="0" name="Picture"/>
-                    <pic:cNvPicPr>
-                      <a:picLocks noChangeArrowheads="1" noChangeAspect="1"/>
-                    </pic:cNvPicPr>
-                  </pic:nvPicPr>
-                  <pic:blipFill>
-                    <a:blip r:embed="rId32"/>
-                    <a:stretch>
-                      <a:fillRect/>
-                    </a:stretch>
-                  </pic:blipFill>
-                  <pic:spPr bwMode="auto">
-                    <a:xfrm>
-                      <a:off x="0" y="0"/>
-                      <a:ext cx="5334000" cy="3295375"/>
-                    </a:xfrm>
-                    <a:prstGeom prst="rect">
-                      <a:avLst/>
-                    </a:prstGeom>
-                    <a:noFill/>
-                    <a:ln w="9525">
-                      <a:noFill/>
-                      <a:headEnd/>
-                      <a:tailEnd/>
-                    </a:ln>
-                  </pic:spPr>
-                </pic:pic>
-              </a:graphicData>
-            </a:graphic>
-          </wp:inline>
-        </w:drawing>
-      </w:r>
-      <w:r>
-        <w:t xml:space="preserve"> </w:t>
-      </w:r>
-      <w:r>
-        <w:t xml:space="preserve">## Discussion</w:t>
-      </w:r>
-      <w:r>
-        <w:t xml:space="preserve"> </w:t>
-      </w:r>
-      <w:r>
-        <w:t xml:space="preserve">While the modeling was inconclusive that race and ethnicity play a role in cancer rates and death, the exploratory analysis indicates that there is a much higher prevalence of overall cancer death in the White population group, with the African American experiencing the second most overall.</w:t>
-      </w:r>
-    </w:p>
-    <w:p>
-      <w:pPr>
-        <w:pStyle w:val="BodyText"/>
-      </w:pPr>
-      <w:r>
-        <w:t xml:space="preserve">In terms of most common age group, age appears to have a direct link with an increased risk of developing cancer. In terms of sex, men appear to have more overall cases of cancer death than females.</w:t>
-      </w:r>
-    </w:p>
-    <w:p>
-      <w:pPr>
-        <w:pStyle w:val="BodyText"/>
-      </w:pPr>
-      <w:r>
-        <w:t xml:space="preserve">Finally, when examining overall cancer sites, lung and bronchus folowed by the respiratory system were the two most common locations overall to develop cancer, with the digestive system being the third highest.</w:t>
-      </w:r>
-    </w:p>
-    <w:bookmarkStart w:id="33" w:name="summary-and-interpretation"/>
+    <w:bookmarkEnd w:id="37"/>
+    <w:bookmarkStart w:id="38" w:name="summary-and-interpretation"/>
     <w:p>
       <w:pPr>
         <w:pStyle w:val="Heading2"/>
@@ -928,11 +1289,19 @@
         <w:pStyle w:val="FirstParagraph"/>
       </w:pPr>
       <w:r>
-        <w:t xml:space="preserve">Overall, while no models were conclusive as to establishing a causal link between race, ethnicity, and cancer rates and deaths, there appears to be a distinct difference in overall disease burden between race groups, age groups, sex, and location, more research on race and ethnicity and how it relates to the burden of disease of certain population group should be pursued further to determine if a causal link exists.</w:t>
-      </w:r>
-    </w:p>
-    <w:bookmarkEnd w:id="33"/>
-    <w:bookmarkStart w:id="34" w:name="strengths-and-limitations"/>
+        <w:t xml:space="preserve">Overall, while no models were conclusive as to establishing a causal link between race, ethnicity, and cancer rates and deaths, there appears to be a distinct difference in overall disease burden between those of varying race, age groups, sex, and the location of where cancer appears. More research on race and ethnicity and how it relates to the burden of disease of certain population group should be pursued further to determine if any causal link exists.</w:t>
+      </w:r>
+    </w:p>
+    <w:p>
+      <w:pPr>
+        <w:pStyle w:val="BodyText"/>
+      </w:pPr>
+      <w:r>
+        <w:t xml:space="preserve">In addition, care must be made to ensure an accurate portrayal of overall disease burden on various population groups is conducted. For instance, although there appears to be a much higher cancer disease burden in the White population, there may be a large difference in the reported numbers of cases due to differences in the majority population throughout the United States as opposed to the average global population racial and ethnic composition.</w:t>
+      </w:r>
+    </w:p>
+    <w:bookmarkEnd w:id="38"/>
+    <w:bookmarkStart w:id="39" w:name="strengths-and-limitations"/>
     <w:p>
       <w:pPr>
         <w:pStyle w:val="Heading2"/>
@@ -955,47 +1324,19 @@
         <w:pStyle w:val="FirstParagraph"/>
       </w:pPr>
       <w:r>
-        <w:t xml:space="preserve">Strengths of the analysis are that the data comes from the Center for Disease Control, which enables the retrieval and usage of accurate and highly valuable public health data. Additionally, by focusing on</w:t>
-      </w:r>
-      <w:r>
-        <w:t xml:space="preserve"> </w:t>
-      </w:r>
-      <w:r>
-        <w:t xml:space="preserve">“</w:t>
-      </w:r>
-      <w:r>
-        <w:t xml:space="preserve">classification</w:t>
-      </w:r>
-      <w:r>
-        <w:t xml:space="preserve">”</w:t>
-      </w:r>
-      <w:r>
-        <w:t xml:space="preserve"> </w:t>
-      </w:r>
-      <w:r>
-        <w:t xml:space="preserve">rather than</w:t>
-      </w:r>
-      <w:r>
-        <w:t xml:space="preserve"> </w:t>
-      </w:r>
-      <w:r>
-        <w:t xml:space="preserve">“</w:t>
-      </w:r>
-      <w:r>
-        <w:t xml:space="preserve">linear regression</w:t>
-      </w:r>
-      <w:r>
-        <w:t xml:space="preserve">”</w:t>
-      </w:r>
-      <w:r>
-        <w:t xml:space="preserve"> </w:t>
-      </w:r>
-      <w:r>
-        <w:t xml:space="preserve">in determining statistical significance, there exists potential to identify causality and statistical significance between categorical factors rather than the usual numerical.</w:t>
-      </w:r>
-    </w:p>
-    <w:bookmarkEnd w:id="34"/>
-    <w:bookmarkStart w:id="35" w:name="conclusions"/>
+        <w:t xml:space="preserve">Strengths of the analysis are that the data comes from the Center for Disease Control, which enables the retrieval and usage of accurate and highly valuable public health data. Additionally, by focusing on the United States population in particular, possible trends relating to cancer death in the nationwide population can be examined and studied which may be hidden under a global lens. This unfortunately acts also as a limitation, in that the lack of data retrieved globally limits the overseas implication of any research results that can be extrapolated from the research project.</w:t>
+      </w:r>
+    </w:p>
+    <w:p>
+      <w:pPr>
+        <w:pStyle w:val="BodyText"/>
+      </w:pPr>
+      <w:r>
+        <w:t xml:space="preserve">In addition, by relying on data already collected by the CDC rather than independently collecting data, there exists a possibility of certain population groups (for instance, those in rural areas) to be under represented overall.</w:t>
+      </w:r>
+    </w:p>
+    <w:bookmarkEnd w:id="39"/>
+    <w:bookmarkStart w:id="40" w:name="conclusions"/>
     <w:p>
       <w:pPr>
         <w:pStyle w:val="Heading2"/>
@@ -1018,12 +1359,12 @@
         <w:pStyle w:val="FirstParagraph"/>
       </w:pPr>
       <w:r>
-        <w:t xml:space="preserve">In conclusion, ethnicity and race, while no clear evidence was proven in this case, appear to both have a tangible and measurable impact on the disease burden of a community, either directly through cultural stigma and institutionalized norms, or indirectly through averages of socioeconomic status and community networks, more research needs to be done to conclusively determine the presence of and extent of this potential relationship, or if the two features are simply confounders to another greater driver.</w:t>
-      </w:r>
-    </w:p>
-    <w:bookmarkEnd w:id="35"/>
-    <w:bookmarkEnd w:id="36"/>
-    <w:bookmarkStart w:id="50" w:name="references"/>
+        <w:t xml:space="preserve">In conclusion, while no clear evidence was proven in the modeling conducted in this project towards the relationship between race and ethnicity on cancer deaths, exploratory analysis indicates that both appear to have a tangible and measurable impact on the disease burden of a community, either directly through cultural stigma and institutionalized norms, or indirectly through socioeconomic status, family cohesion, and community networks. More research needs to be done to conclusively determine the presence of and extent of this potential relationship in the United States, or if the two predictors are simply confounders to another greater driver.</w:t>
+      </w:r>
+    </w:p>
+    <w:bookmarkEnd w:id="40"/>
+    <w:bookmarkEnd w:id="41"/>
+    <w:bookmarkStart w:id="55" w:name="references"/>
     <w:p>
       <w:pPr>
         <w:pStyle w:val="Heading1"/>
@@ -1032,8 +1373,8 @@
         <w:t xml:space="preserve">References</w:t>
       </w:r>
     </w:p>
-    <w:bookmarkStart w:id="49" w:name="refs"/>
-    <w:bookmarkStart w:id="38" w:name="ref-Weir2015"/>
+    <w:bookmarkStart w:id="54" w:name="refs"/>
+    <w:bookmarkStart w:id="43" w:name="ref-Weir2015"/>
     <w:p>
       <w:pPr>
         <w:pStyle w:val="Bibliography"/>
@@ -1072,7 +1413,7 @@
       <w:r>
         <w:t xml:space="preserve"> </w:t>
       </w:r>
-      <w:hyperlink r:id="rId37">
+      <w:hyperlink r:id="rId42">
         <w:r>
           <w:rPr>
             <w:rStyle w:val="Hyperlink"/>
@@ -1084,8 +1425,8 @@
         <w:t xml:space="preserve">.</w:t>
       </w:r>
     </w:p>
-    <w:bookmarkEnd w:id="38"/>
-    <w:bookmarkStart w:id="40" w:name="ref-Zavala2021"/>
+    <w:bookmarkEnd w:id="43"/>
+    <w:bookmarkStart w:id="45" w:name="ref-Zavala2021"/>
     <w:p>
       <w:pPr>
         <w:pStyle w:val="Bibliography"/>
@@ -1124,7 +1465,7 @@
       <w:r>
         <w:t xml:space="preserve"> </w:t>
       </w:r>
-      <w:hyperlink r:id="rId39">
+      <w:hyperlink r:id="rId44">
         <w:r>
           <w:rPr>
             <w:rStyle w:val="Hyperlink"/>
@@ -1136,8 +1477,8 @@
         <w:t xml:space="preserve">.</w:t>
       </w:r>
     </w:p>
-    <w:bookmarkEnd w:id="40"/>
-    <w:bookmarkStart w:id="42" w:name="ref-Torre2016"/>
+    <w:bookmarkEnd w:id="45"/>
+    <w:bookmarkStart w:id="47" w:name="ref-Torre2016"/>
     <w:p>
       <w:pPr>
         <w:pStyle w:val="Bibliography"/>
@@ -1176,7 +1517,7 @@
       <w:r>
         <w:t xml:space="preserve"> </w:t>
       </w:r>
-      <w:hyperlink r:id="rId41">
+      <w:hyperlink r:id="rId46">
         <w:r>
           <w:rPr>
             <w:rStyle w:val="Hyperlink"/>
@@ -1188,8 +1529,8 @@
         <w:t xml:space="preserve">.</w:t>
       </w:r>
     </w:p>
-    <w:bookmarkEnd w:id="42"/>
-    <w:bookmarkStart w:id="43" w:name="ref-Hashim2020"/>
+    <w:bookmarkEnd w:id="47"/>
+    <w:bookmarkStart w:id="48" w:name="ref-Hashim2020"/>
     <w:p>
       <w:pPr>
         <w:pStyle w:val="Bibliography"/>
@@ -1219,8 +1560,8 @@
         <w:t xml:space="preserve">(n.d.).</w:t>
       </w:r>
     </w:p>
-    <w:bookmarkEnd w:id="43"/>
-    <w:bookmarkStart w:id="45" w:name="ref-Zhang2020"/>
+    <w:bookmarkEnd w:id="48"/>
+    <w:bookmarkStart w:id="50" w:name="ref-Zhang2020"/>
     <w:p>
       <w:pPr>
         <w:pStyle w:val="Bibliography"/>
@@ -1259,7 +1600,7 @@
       <w:r>
         <w:t xml:space="preserve"> </w:t>
       </w:r>
-      <w:hyperlink r:id="rId44">
+      <w:hyperlink r:id="rId49">
         <w:r>
           <w:rPr>
             <w:rStyle w:val="Hyperlink"/>
@@ -1271,8 +1612,8 @@
         <w:t xml:space="preserve">.</w:t>
       </w:r>
     </w:p>
-    <w:bookmarkEnd w:id="45"/>
-    <w:bookmarkStart w:id="46" w:name="ref-Schabath2016"/>
+    <w:bookmarkEnd w:id="50"/>
+    <w:bookmarkStart w:id="51" w:name="ref-Schabath2016"/>
     <w:p>
       <w:pPr>
         <w:pStyle w:val="Bibliography"/>
@@ -1290,8 +1631,8 @@
         <w:t xml:space="preserve">M.B. Schabath, W.D. Cress, T. Muñoz-Antonia, Racial and ethnic differences in the epidemiology of lung cancer and the lung cancer genome, n.d.</w:t>
       </w:r>
     </w:p>
-    <w:bookmarkEnd w:id="46"/>
-    <w:bookmarkStart w:id="48" w:name="ref-Ozdemir2017"/>
+    <w:bookmarkEnd w:id="51"/>
+    <w:bookmarkStart w:id="53" w:name="ref-Ozdemir2017"/>
     <w:p>
       <w:pPr>
         <w:pStyle w:val="Bibliography"/>
@@ -1330,7 +1671,7 @@
       <w:r>
         <w:t xml:space="preserve"> </w:t>
       </w:r>
-      <w:hyperlink r:id="rId47">
+      <w:hyperlink r:id="rId52">
         <w:r>
           <w:rPr>
             <w:rStyle w:val="Hyperlink"/>
@@ -1342,9 +1683,9 @@
         <w:t xml:space="preserve">.</w:t>
       </w:r>
     </w:p>
-    <w:bookmarkEnd w:id="48"/>
-    <w:bookmarkEnd w:id="49"/>
-    <w:bookmarkEnd w:id="50"/>
+    <w:bookmarkEnd w:id="53"/>
+    <w:bookmarkEnd w:id="54"/>
+    <w:bookmarkEnd w:id="55"/>
     <w:sectPr/>
   </w:body>
 </w:document>

</xml_diff>